<commit_message>
2 Comparison with evolution of other systems
</commit_message>
<xml_diff>
--- a/OneWayPeggedSidechains.docx
+++ b/OneWayPeggedSidechains.docx
@@ -731,16 +731,33 @@
         <w:ind w:firstLine="720"/>
       </w:pPr>
       <w:r>
-        <w:t>In the second decade of 21-st century we have following picture: hundreds of tokens are listed in exchanges</w:t>
-      </w:r>
-      <w:r>
-        <w:t xml:space="preserve"> (more than 23 thousands as per </w:t>
-      </w:r>
-      <w:proofErr w:type="spellStart"/>
-      <w:r>
-        <w:t>CoinMarketCap</w:t>
-      </w:r>
-      <w:proofErr w:type="spellEnd"/>
+        <w:t xml:space="preserve">In </w:t>
+      </w:r>
+      <w:r>
+        <w:t>2023</w:t>
+      </w:r>
+      <w:r>
+        <w:t xml:space="preserve"> we have following picture: hundreds of tokens are listed in exchanges</w:t>
+      </w:r>
+      <w:r>
+        <w:t xml:space="preserve"> (more than 23 thousands </w:t>
+      </w:r>
+      <w:r>
+        <w:t>are registered in</w:t>
+      </w:r>
+      <w:r>
+        <w:t xml:space="preserve"> </w:t>
+      </w:r>
+      <w:hyperlink r:id="rId10" w:history="1">
+        <w:proofErr w:type="spellStart"/>
+        <w:r>
+          <w:rPr>
+            <w:rStyle w:val="Hyperlink"/>
+          </w:rPr>
+          <w:t>CoinMarketCap</w:t>
+        </w:r>
+        <w:proofErr w:type="spellEnd"/>
+      </w:hyperlink>
       <w:r>
         <w:t>)</w:t>
       </w:r>
@@ -758,8 +775,8 @@
         </w:rPr>
         <w:drawing>
           <wp:inline distT="0" distB="0" distL="0" distR="0" wp14:anchorId="044468C5" wp14:editId="4EFDB0B3">
-            <wp:extent cx="5345643" cy="1216549"/>
-            <wp:effectExtent l="0" t="0" r="0" b="3175"/>
+            <wp:extent cx="3275937" cy="745531"/>
+            <wp:effectExtent l="0" t="0" r="1270" b="0"/>
             <wp:docPr id="1" name="Picture 1"/>
             <wp:cNvGraphicFramePr>
               <a:graphicFrameLocks xmlns:a="http://schemas.openxmlformats.org/drawingml/2006/main" noChangeAspect="1"/>
@@ -772,7 +789,7 @@
                     <pic:cNvPicPr/>
                   </pic:nvPicPr>
                   <pic:blipFill>
-                    <a:blip r:embed="rId10"/>
+                    <a:blip r:embed="rId11"/>
                     <a:stretch>
                       <a:fillRect/>
                     </a:stretch>
@@ -780,7 +797,7 @@
                   <pic:spPr>
                     <a:xfrm>
                       <a:off x="0" y="0"/>
-                      <a:ext cx="5348493" cy="1217198"/>
+                      <a:ext cx="3279136" cy="746259"/>
                     </a:xfrm>
                     <a:prstGeom prst="rect">
                       <a:avLst/>
@@ -798,49 +815,20 @@
         <w:ind w:firstLine="720"/>
       </w:pPr>
       <w:r>
-        <w:t xml:space="preserve"> Most often there is one to one relationship between token and </w:t>
-      </w:r>
-      <w:proofErr w:type="spellStart"/>
-      <w:r>
-        <w:t>blockchain</w:t>
-      </w:r>
-      <w:proofErr w:type="spellEnd"/>
-      <w:r>
-        <w:t xml:space="preserve">/network.  </w:t>
+        <w:t xml:space="preserve"> Most often there is one to one relationship between token and blockchain/network.  </w:t>
       </w:r>
       <w:r>
         <w:t xml:space="preserve">Usually </w:t>
       </w:r>
       <w:r>
-        <w:t xml:space="preserve">P2P network supports one </w:t>
-      </w:r>
-      <w:proofErr w:type="spellStart"/>
-      <w:r>
-        <w:t>blockchain</w:t>
-      </w:r>
-      <w:proofErr w:type="spellEnd"/>
-      <w:r>
-        <w:t xml:space="preserve"> – distributed ledger/database. Most </w:t>
-      </w:r>
-      <w:proofErr w:type="spellStart"/>
-      <w:r>
-        <w:t>blockchains</w:t>
-      </w:r>
-      <w:proofErr w:type="spellEnd"/>
-      <w:r>
-        <w:t xml:space="preserve"> has their “native” currency</w:t>
+        <w:t>P2P network supports one blockchain – distributed ledger/database. Most blockchains has their “native” currency</w:t>
       </w:r>
       <w:r>
         <w:t>/tokens</w:t>
       </w:r>
       <w:r>
-        <w:t xml:space="preserve">: say, </w:t>
-      </w:r>
-      <w:proofErr w:type="spellStart"/>
-      <w:r>
-        <w:t>Ethereum</w:t>
-      </w:r>
-      <w:proofErr w:type="spellEnd"/>
+        <w:t>: say, Ethereum</w:t>
+      </w:r>
       <w:r>
         <w:t xml:space="preserve"> network</w:t>
       </w:r>
@@ -872,36 +860,18 @@
         <w:t>for paying transaction fee</w:t>
       </w:r>
       <w:r>
-        <w:t xml:space="preserve"> - gas. Some </w:t>
-      </w:r>
-      <w:proofErr w:type="spellStart"/>
-      <w:r>
-        <w:t>blockchains</w:t>
-      </w:r>
-      <w:proofErr w:type="spellEnd"/>
-      <w:r>
-        <w:t xml:space="preserve"> support their native token plus wrapped tok</w:t>
-      </w:r>
-      <w:r>
-        <w:t xml:space="preserve">ens issued by other </w:t>
-      </w:r>
-      <w:proofErr w:type="spellStart"/>
-      <w:r>
-        <w:t>blockchains</w:t>
-      </w:r>
-      <w:proofErr w:type="spellEnd"/>
-      <w:r>
-        <w:t xml:space="preserve">. For example [article from </w:t>
-      </w:r>
-      <w:hyperlink r:id="rId11" w:history="1">
-        <w:proofErr w:type="spellStart"/>
+        <w:t xml:space="preserve"> - gas. Some blockchains support their native token plus wrapped tok</w:t>
+      </w:r>
+      <w:r>
+        <w:t xml:space="preserve">ens issued by other blockchains. For example [article from </w:t>
+      </w:r>
+      <w:hyperlink r:id="rId12" w:history="1">
         <w:r>
           <w:rPr>
             <w:rStyle w:val="Hyperlink"/>
           </w:rPr>
           <w:t>CoinMarketCap</w:t>
         </w:r>
-        <w:proofErr w:type="spellEnd"/>
       </w:hyperlink>
       <w:r>
         <w:t>]:</w:t>
@@ -911,7 +881,7 @@
       <w:r>
         <w:t>“</w:t>
       </w:r>
-      <w:hyperlink r:id="rId12" w:tgtFrame="_blank" w:history="1">
+      <w:hyperlink r:id="rId13" w:tgtFrame="_blank" w:history="1">
         <w:r>
           <w:rPr>
             <w:rStyle w:val="Hyperlink"/>
@@ -922,7 +892,7 @@
       <w:r>
         <w:t xml:space="preserve"> is the wrapped version of </w:t>
       </w:r>
-      <w:hyperlink r:id="rId13" w:tgtFrame="_blank" w:history="1">
+      <w:hyperlink r:id="rId14" w:tgtFrame="_blank" w:history="1">
         <w:r>
           <w:rPr>
             <w:rStyle w:val="Hyperlink"/>
@@ -933,34 +903,18 @@
       <w:r>
         <w:t xml:space="preserve">. Wrapped tokens, like WETH or </w:t>
       </w:r>
-      <w:hyperlink r:id="rId14" w:tgtFrame="_blank" w:history="1">
+      <w:hyperlink r:id="rId15" w:tgtFrame="_blank" w:history="1">
         <w:r>
           <w:rPr>
             <w:rStyle w:val="Hyperlink"/>
           </w:rPr>
-          <w:t xml:space="preserve">Wrapped </w:t>
+          <w:t>Wrapped Bitcoin</w:t>
         </w:r>
-        <w:proofErr w:type="spellStart"/>
-        <w:r>
-          <w:rPr>
-            <w:rStyle w:val="Hyperlink"/>
-          </w:rPr>
-          <w:t>Bitcoin</w:t>
-        </w:r>
-        <w:proofErr w:type="spellEnd"/>
       </w:hyperlink>
       <w:r>
-        <w:t xml:space="preserve">, are tokenized versions of </w:t>
-      </w:r>
-      <w:proofErr w:type="spellStart"/>
-      <w:r>
-        <w:t>cryptocurrencies</w:t>
-      </w:r>
-      <w:proofErr w:type="spellEnd"/>
-      <w:r>
-        <w:t xml:space="preserve"> that are </w:t>
-      </w:r>
-      <w:hyperlink r:id="rId15" w:tgtFrame="_blank" w:history="1">
+        <w:t xml:space="preserve">, are tokenized versions of cryptocurrencies that are </w:t>
+      </w:r>
+      <w:hyperlink r:id="rId16" w:tgtFrame="_blank" w:history="1">
         <w:r>
           <w:rPr>
             <w:rStyle w:val="Hyperlink"/>
@@ -969,25 +923,9 @@
         </w:r>
       </w:hyperlink>
       <w:r>
-        <w:t xml:space="preserve"> to the value of the original coin and can be unwrapped at any point. Almost every major </w:t>
-      </w:r>
-      <w:proofErr w:type="spellStart"/>
-      <w:r>
-        <w:t>blockchain</w:t>
-      </w:r>
-      <w:proofErr w:type="spellEnd"/>
-      <w:r>
-        <w:t xml:space="preserve"> has a wrapped version of its native </w:t>
-      </w:r>
-      <w:proofErr w:type="spellStart"/>
-      <w:r>
-        <w:t>cryptocurrency</w:t>
-      </w:r>
-      <w:proofErr w:type="spellEnd"/>
-      <w:r>
-        <w:t xml:space="preserve"> like </w:t>
-      </w:r>
-      <w:hyperlink r:id="rId16" w:tgtFrame="_blank" w:history="1">
+        <w:t xml:space="preserve"> to the value of the original coin and can be unwrapped at any point. Almost every major blockchain has a wrapped version of its native cryptocurrency like </w:t>
+      </w:r>
+      <w:hyperlink r:id="rId17" w:tgtFrame="_blank" w:history="1">
         <w:r>
           <w:rPr>
             <w:rStyle w:val="Hyperlink"/>
@@ -998,7 +936,7 @@
       <w:r>
         <w:t xml:space="preserve">, </w:t>
       </w:r>
-      <w:hyperlink r:id="rId17" w:tgtFrame="_blank" w:history="1">
+      <w:hyperlink r:id="rId18" w:tgtFrame="_blank" w:history="1">
         <w:r>
           <w:rPr>
             <w:rStyle w:val="Hyperlink"/>
@@ -1009,67 +947,35 @@
       <w:r>
         <w:t xml:space="preserve">, or </w:t>
       </w:r>
-      <w:hyperlink r:id="rId18" w:tgtFrame="_blank" w:history="1">
+      <w:hyperlink r:id="rId19" w:tgtFrame="_blank" w:history="1">
         <w:r>
           <w:rPr>
             <w:rStyle w:val="Hyperlink"/>
           </w:rPr>
-          <w:t xml:space="preserve">Wrapped </w:t>
+          <w:t>Wrapped Fantom</w:t>
         </w:r>
-        <w:proofErr w:type="spellStart"/>
-        <w:r>
-          <w:rPr>
-            <w:rStyle w:val="Hyperlink"/>
-          </w:rPr>
-          <w:t>Fantom</w:t>
-        </w:r>
-        <w:proofErr w:type="spellEnd"/>
       </w:hyperlink>
       <w:r>
         <w:t xml:space="preserve">. The mechanism of such coins is similar to that of </w:t>
       </w:r>
-      <w:hyperlink r:id="rId19" w:tgtFrame="_blank" w:history="1">
-        <w:proofErr w:type="spellStart"/>
+      <w:hyperlink r:id="rId20" w:tgtFrame="_blank" w:history="1">
         <w:r>
           <w:rPr>
             <w:rStyle w:val="Hyperlink"/>
           </w:rPr>
           <w:t>stablecoins</w:t>
         </w:r>
-        <w:proofErr w:type="spellEnd"/>
       </w:hyperlink>
       <w:r>
         <w:t xml:space="preserve">. </w:t>
       </w:r>
-      <w:proofErr w:type="spellStart"/>
       <w:r>
         <w:rPr>
           <w:rStyle w:val="Strong"/>
         </w:rPr>
-        <w:t>Stablecoins</w:t>
-      </w:r>
-      <w:proofErr w:type="spellEnd"/>
-      <w:r>
-        <w:rPr>
-          <w:rStyle w:val="Strong"/>
-        </w:rPr>
-        <w:t xml:space="preserve"> are essentially “wrapped USD” in the sense that dollar-pegged </w:t>
-      </w:r>
-      <w:proofErr w:type="spellStart"/>
-      <w:r>
-        <w:rPr>
-          <w:rStyle w:val="Strong"/>
-        </w:rPr>
-        <w:t>stablecoins</w:t>
-      </w:r>
-      <w:proofErr w:type="spellEnd"/>
-      <w:r>
-        <w:rPr>
-          <w:rStyle w:val="Strong"/>
-        </w:rPr>
-        <w:t xml:space="preserve"> can be redeemed for </w:t>
-      </w:r>
-      <w:hyperlink r:id="rId20" w:tgtFrame="_blank" w:history="1">
+        <w:t>Stablecoins are essentially “wrapped USD” in the sense that dollar-pegged stablecoins can be redeemed for </w:t>
+      </w:r>
+      <w:hyperlink r:id="rId21" w:tgtFrame="_blank" w:history="1">
         <w:r>
           <w:rPr>
             <w:rStyle w:val="Strong"/>
@@ -1091,50 +997,9 @@
     </w:p>
     <w:p>
       <w:r>
-        <w:t xml:space="preserve">Wrapped coins solve a particular problem: because of the low interoperability of </w:t>
-      </w:r>
-      <w:proofErr w:type="spellStart"/>
-      <w:r>
-        <w:t>blockchains</w:t>
-      </w:r>
-      <w:proofErr w:type="spellEnd"/>
-      <w:r>
-        <w:t xml:space="preserve">, native coins of one chain cannot be used on another chain. For instance, you cannot use </w:t>
-      </w:r>
-      <w:proofErr w:type="spellStart"/>
-      <w:r>
-        <w:t>Bitcoin</w:t>
-      </w:r>
-      <w:proofErr w:type="spellEnd"/>
-      <w:r>
-        <w:t xml:space="preserve"> on the </w:t>
-      </w:r>
-      <w:proofErr w:type="spellStart"/>
-      <w:r>
-        <w:t>Ethereum</w:t>
-      </w:r>
-      <w:proofErr w:type="spellEnd"/>
-      <w:r>
-        <w:t xml:space="preserve"> </w:t>
-      </w:r>
-      <w:proofErr w:type="spellStart"/>
-      <w:r>
-        <w:lastRenderedPageBreak/>
-        <w:t>blockchain</w:t>
-      </w:r>
-      <w:proofErr w:type="spellEnd"/>
-      <w:r>
-        <w:t xml:space="preserve"> and you cannot use Ether on </w:t>
-      </w:r>
-      <w:proofErr w:type="spellStart"/>
-      <w:r>
-        <w:t>Bitcoin</w:t>
-      </w:r>
-      <w:proofErr w:type="spellEnd"/>
-      <w:r>
-        <w:t xml:space="preserve"> or </w:t>
-      </w:r>
-      <w:hyperlink r:id="rId21" w:tgtFrame="_blank" w:history="1">
+        <w:t xml:space="preserve">Wrapped coins solve a particular problem: because of the low interoperability of blockchains, native coins of one chain cannot be used on another chain. For instance, you cannot use Bitcoin on the Ethereum blockchain and you cannot use Ether on Bitcoin or </w:t>
+      </w:r>
+      <w:hyperlink r:id="rId22" w:tgtFrame="_blank" w:history="1">
         <w:r>
           <w:rPr>
             <w:rStyle w:val="Hyperlink"/>
@@ -1143,23 +1008,7 @@
         </w:r>
       </w:hyperlink>
       <w:r>
-        <w:t xml:space="preserve">. Wrapping coins solves this problem by tokenizing them and applying the </w:t>
-      </w:r>
-      <w:proofErr w:type="spellStart"/>
-      <w:r>
-        <w:t>blockchain’s</w:t>
-      </w:r>
-      <w:proofErr w:type="spellEnd"/>
-      <w:r>
-        <w:t xml:space="preserve"> token standard to the tokenized version of the original </w:t>
-      </w:r>
-      <w:proofErr w:type="spellStart"/>
-      <w:r>
-        <w:t>cryptocurrency</w:t>
-      </w:r>
-      <w:proofErr w:type="spellEnd"/>
-      <w:r>
-        <w:t>. </w:t>
+        <w:t>. Wrapping coins solves this problem by tokenizing them and applying the blockchain’s token standard to the tokenized version of the original cryptocurrency. </w:t>
       </w:r>
     </w:p>
     <w:p>
@@ -1169,15 +1018,8 @@
         </w:rPr>
       </w:pPr>
       <w:r>
-        <w:t xml:space="preserve">On </w:t>
-      </w:r>
-      <w:proofErr w:type="spellStart"/>
-      <w:r>
-        <w:t>Ethereum</w:t>
-      </w:r>
-      <w:proofErr w:type="spellEnd"/>
-      <w:r>
-        <w:t xml:space="preserve">, </w:t>
+        <w:lastRenderedPageBreak/>
+        <w:t xml:space="preserve">On Ethereum, </w:t>
       </w:r>
       <w:r>
         <w:rPr>
@@ -1185,7 +1027,7 @@
         </w:rPr>
         <w:t>almost all fungible tokens follow the </w:t>
       </w:r>
-      <w:hyperlink r:id="rId22" w:tgtFrame="_blank" w:history="1">
+      <w:hyperlink r:id="rId23" w:tgtFrame="_blank" w:history="1">
         <w:r>
           <w:rPr>
             <w:rStyle w:val="Strong"/>
@@ -1202,69 +1044,15 @@
         <w:t> standard developed in 2015</w:t>
       </w:r>
       <w:r>
-        <w:t xml:space="preserve">. This token standard was developed to have a standardized set of rules for tokens on </w:t>
-      </w:r>
-      <w:proofErr w:type="spellStart"/>
-      <w:r>
-        <w:t>Ethereum</w:t>
-      </w:r>
-      <w:proofErr w:type="spellEnd"/>
-      <w:r>
-        <w:t xml:space="preserve">, which simplified new token launches and made all tokens on the </w:t>
-      </w:r>
-      <w:proofErr w:type="spellStart"/>
-      <w:r>
-        <w:t>blockchain</w:t>
-      </w:r>
-      <w:proofErr w:type="spellEnd"/>
-      <w:r>
-        <w:t xml:space="preserve"> comparable to each other. Mandatory rules all ERC-20 tokens have to follow are </w:t>
-      </w:r>
-      <w:proofErr w:type="spellStart"/>
-      <w:r>
-        <w:t>totalSupply</w:t>
-      </w:r>
-      <w:proofErr w:type="spellEnd"/>
-      <w:r>
-        <w:t xml:space="preserve">, </w:t>
-      </w:r>
-      <w:proofErr w:type="spellStart"/>
-      <w:r>
-        <w:t>balanceOf</w:t>
-      </w:r>
-      <w:proofErr w:type="spellEnd"/>
-      <w:r>
-        <w:t xml:space="preserve">, transfer, </w:t>
-      </w:r>
-      <w:proofErr w:type="spellStart"/>
-      <w:r>
-        <w:t>transferFrom</w:t>
-      </w:r>
-      <w:proofErr w:type="spellEnd"/>
-      <w:r>
-        <w:t xml:space="preserve">, approve, and allowance. Unfortunately, </w:t>
+        <w:t xml:space="preserve">. This token standard was developed to have a standardized set of rules for tokens on Ethereum, which simplified new token launches and made all tokens on the blockchain comparable to each other. Mandatory rules all ERC-20 tokens have to follow are totalSupply, balanceOf, transfer, transferFrom, approve, and allowance. Unfortunately, </w:t>
       </w:r>
       <w:r>
         <w:rPr>
           <w:rStyle w:val="Strong"/>
         </w:rPr>
-        <w:t xml:space="preserve">Ether itself does not comply with the ERC-20 standard. Wrapped </w:t>
-      </w:r>
-      <w:proofErr w:type="spellStart"/>
-      <w:r>
-        <w:rPr>
-          <w:rStyle w:val="Strong"/>
-        </w:rPr>
-        <w:t>Ethereum</w:t>
-      </w:r>
-      <w:proofErr w:type="spellEnd"/>
-      <w:r>
-        <w:rPr>
-          <w:rStyle w:val="Strong"/>
-        </w:rPr>
-        <w:t xml:space="preserve"> was developed to increase </w:t>
-      </w:r>
-      <w:hyperlink r:id="rId23" w:tgtFrame="_blank" w:history="1">
+        <w:t>Ether itself does not comply with the ERC-20 standard. Wrapped Ethereum was developed to increase </w:t>
+      </w:r>
+      <w:hyperlink r:id="rId24" w:tgtFrame="_blank" w:history="1">
         <w:r>
           <w:rPr>
             <w:rStyle w:val="Strong"/>
@@ -1278,21 +1066,7 @@
         <w:rPr>
           <w:rStyle w:val="Strong"/>
         </w:rPr>
-        <w:t xml:space="preserve"> between </w:t>
-      </w:r>
-      <w:proofErr w:type="spellStart"/>
-      <w:r>
-        <w:rPr>
-          <w:rStyle w:val="Strong"/>
-        </w:rPr>
-        <w:t>blockchains</w:t>
-      </w:r>
-      <w:proofErr w:type="spellEnd"/>
-      <w:r>
-        <w:rPr>
-          <w:rStyle w:val="Strong"/>
-        </w:rPr>
-        <w:t xml:space="preserve"> and make Ether usable in decentralized applications (</w:t>
+        <w:t> between blockchains and make Ether usable in decentralized applications (</w:t>
       </w:r>
       <w:proofErr w:type="spellStart"/>
       <w:r>
@@ -1320,58 +1094,32 @@
         <w:rPr>
           <w:rStyle w:val="Strong"/>
         </w:rPr>
-        <w:t>).</w:t>
-      </w:r>
-      <w:r>
-        <w:rPr>
-          <w:rStyle w:val="Strong"/>
-        </w:rPr>
+        <w:t>).”</w:t>
+      </w:r>
+    </w:p>
+    <w:p>
+      <w:r>
+        <w:t>Thus, “</w:t>
+      </w:r>
+      <w:r>
+        <w:t>low interoperability of blockchains</w:t>
+      </w:r>
+      <w:r>
         <w:t>”</w:t>
       </w:r>
-    </w:p>
-    <w:p>
-      <w:r>
-        <w:t>Thus, “</w:t>
-      </w:r>
-      <w:r>
-        <w:t xml:space="preserve">low interoperability of </w:t>
-      </w:r>
-      <w:proofErr w:type="spellStart"/>
-      <w:r>
-        <w:t>blockchains</w:t>
-      </w:r>
-      <w:proofErr w:type="spellEnd"/>
-      <w:r>
-        <w:t>”</w:t>
-      </w:r>
       <w:r>
         <w:t xml:space="preserve"> reduces portability of tokens.</w:t>
       </w:r>
     </w:p>
     <w:p>
       <w:r>
-        <w:t xml:space="preserve">Attempts to create digital cash were made 3 decades before appearance of </w:t>
-      </w:r>
-      <w:proofErr w:type="spellStart"/>
-      <w:proofErr w:type="gramStart"/>
-      <w:r>
-        <w:t>Bitcoin</w:t>
-      </w:r>
-      <w:proofErr w:type="spellEnd"/>
-      <w:r>
-        <w:t>[</w:t>
-      </w:r>
-      <w:proofErr w:type="spellStart"/>
-      <w:proofErr w:type="gramEnd"/>
+        <w:t>Attempts to create digital cash were made 3 decades before appearance of Bitcoin[</w:t>
+      </w:r>
       <w:r>
         <w:t>Back</w:t>
       </w:r>
       <w:r>
-        <w:t>Sidechains</w:t>
-      </w:r>
-      <w:proofErr w:type="spellEnd"/>
-      <w:r>
-        <w:t>]:</w:t>
+        <w:t>Sidechains]:</w:t>
       </w:r>
     </w:p>
     <w:p>
@@ -1395,25 +1143,7 @@
           <w:sz w:val="20"/>
           <w:szCs w:val="20"/>
         </w:rPr>
-        <w:t xml:space="preserve">David </w:t>
-      </w:r>
-      <w:proofErr w:type="spellStart"/>
-      <w:r>
-        <w:rPr>
-          <w:rFonts w:ascii="NimbusRomNo9L-Regu" w:hAnsi="NimbusRomNo9L-Regu" w:cs="NimbusRomNo9L-Regu"/>
-          <w:sz w:val="20"/>
-          <w:szCs w:val="20"/>
-        </w:rPr>
-        <w:t>Chaum</w:t>
-      </w:r>
-      <w:proofErr w:type="spellEnd"/>
-      <w:r>
-        <w:rPr>
-          <w:rFonts w:ascii="NimbusRomNo9L-Regu" w:hAnsi="NimbusRomNo9L-Regu" w:cs="NimbusRomNo9L-Regu"/>
-          <w:sz w:val="20"/>
-          <w:szCs w:val="20"/>
-        </w:rPr>
-        <w:t xml:space="preserve"> introduced digital cash as a research topic in 1983, in a setting with a central server</w:t>
+        <w:t>David Chaum introduced digital cash as a research topic in 1983, in a setting with a central server</w:t>
       </w:r>
     </w:p>
     <w:p>
@@ -1428,23 +1158,13 @@
           <w:szCs w:val="20"/>
         </w:rPr>
       </w:pPr>
-      <w:proofErr w:type="gramStart"/>
       <w:r>
         <w:rPr>
           <w:rFonts w:ascii="NimbusRomNo9L-Regu" w:hAnsi="NimbusRomNo9L-Regu" w:cs="NimbusRomNo9L-Regu"/>
           <w:sz w:val="20"/>
           <w:szCs w:val="20"/>
         </w:rPr>
-        <w:t>that</w:t>
-      </w:r>
-      <w:proofErr w:type="gramEnd"/>
-      <w:r>
-        <w:rPr>
-          <w:rFonts w:ascii="NimbusRomNo9L-Regu" w:hAnsi="NimbusRomNo9L-Regu" w:cs="NimbusRomNo9L-Regu"/>
-          <w:sz w:val="20"/>
-          <w:szCs w:val="20"/>
-        </w:rPr>
-        <w:t xml:space="preserve"> is trusted to prevent </w:t>
+        <w:t xml:space="preserve">that is trusted to prevent </w:t>
       </w:r>
       <w:r>
         <w:rPr>
@@ -1475,59 +1195,13 @@
           <w:szCs w:val="20"/>
         </w:rPr>
       </w:pPr>
-      <w:proofErr w:type="gramStart"/>
       <w:r>
         <w:rPr>
           <w:rFonts w:ascii="NimbusRomNo9L-Regu" w:hAnsi="NimbusRomNo9L-Regu" w:cs="NimbusRomNo9L-Regu"/>
           <w:sz w:val="20"/>
           <w:szCs w:val="20"/>
         </w:rPr>
-        <w:t>this</w:t>
-      </w:r>
-      <w:proofErr w:type="gramEnd"/>
-      <w:r>
-        <w:rPr>
-          <w:rFonts w:ascii="NimbusRomNo9L-Regu" w:hAnsi="NimbusRomNo9L-Regu" w:cs="NimbusRomNo9L-Regu"/>
-          <w:sz w:val="20"/>
-          <w:szCs w:val="20"/>
-        </w:rPr>
-        <w:t xml:space="preserve"> central trusted party, and to enforce </w:t>
-      </w:r>
-      <w:proofErr w:type="spellStart"/>
-      <w:r>
-        <w:rPr>
-          <w:rFonts w:ascii="NimbusRomNo9L-Regu" w:hAnsi="NimbusRomNo9L-Regu" w:cs="NimbusRomNo9L-Regu"/>
-          <w:sz w:val="20"/>
-          <w:szCs w:val="20"/>
-        </w:rPr>
-        <w:t>fungibility</w:t>
-      </w:r>
-      <w:proofErr w:type="spellEnd"/>
-      <w:r>
-        <w:rPr>
-          <w:rFonts w:ascii="NimbusRomNo9L-Regu" w:hAnsi="NimbusRomNo9L-Regu" w:cs="NimbusRomNo9L-Regu"/>
-          <w:sz w:val="20"/>
-          <w:szCs w:val="20"/>
-        </w:rPr>
-        <w:t xml:space="preserve">, </w:t>
-      </w:r>
-      <w:proofErr w:type="spellStart"/>
-      <w:r>
-        <w:rPr>
-          <w:rFonts w:ascii="NimbusRomNo9L-Regu" w:hAnsi="NimbusRomNo9L-Regu" w:cs="NimbusRomNo9L-Regu"/>
-          <w:sz w:val="20"/>
-          <w:szCs w:val="20"/>
-        </w:rPr>
-        <w:t>Chaum</w:t>
-      </w:r>
-      <w:proofErr w:type="spellEnd"/>
-      <w:r>
-        <w:rPr>
-          <w:rFonts w:ascii="NimbusRomNo9L-Regu" w:hAnsi="NimbusRomNo9L-Regu" w:cs="NimbusRomNo9L-Regu"/>
-          <w:sz w:val="20"/>
-          <w:szCs w:val="20"/>
-        </w:rPr>
-        <w:t xml:space="preserve"> introduced the </w:t>
+        <w:t xml:space="preserve">this central trusted party, and to enforce fungibility, Chaum introduced the </w:t>
       </w:r>
       <w:r>
         <w:rPr>
@@ -1558,23 +1232,13 @@
           <w:szCs w:val="20"/>
         </w:rPr>
       </w:pPr>
-      <w:proofErr w:type="gramStart"/>
       <w:r>
         <w:rPr>
           <w:rFonts w:ascii="NimbusRomNo9L-Regu" w:hAnsi="NimbusRomNo9L-Regu" w:cs="NimbusRomNo9L-Regu"/>
           <w:sz w:val="20"/>
           <w:szCs w:val="20"/>
         </w:rPr>
-        <w:t>used</w:t>
-      </w:r>
-      <w:proofErr w:type="gramEnd"/>
-      <w:r>
-        <w:rPr>
-          <w:rFonts w:ascii="NimbusRomNo9L-Regu" w:hAnsi="NimbusRomNo9L-Regu" w:cs="NimbusRomNo9L-Regu"/>
-          <w:sz w:val="20"/>
-          <w:szCs w:val="20"/>
-        </w:rPr>
-        <w:t xml:space="preserve"> to provide a cryptographic means to prevent linking of the central server’s signatures (which</w:t>
+        <w:t>used to provide a cryptographic means to prevent linking of the central server’s signatures (which</w:t>
       </w:r>
     </w:p>
     <w:p>
@@ -1589,23 +1253,13 @@
           <w:szCs w:val="20"/>
         </w:rPr>
       </w:pPr>
-      <w:proofErr w:type="gramStart"/>
       <w:r>
         <w:rPr>
           <w:rFonts w:ascii="NimbusRomNo9L-Regu" w:hAnsi="NimbusRomNo9L-Regu" w:cs="NimbusRomNo9L-Regu"/>
           <w:sz w:val="20"/>
           <w:szCs w:val="20"/>
         </w:rPr>
-        <w:t>represent</w:t>
-      </w:r>
-      <w:proofErr w:type="gramEnd"/>
-      <w:r>
-        <w:rPr>
-          <w:rFonts w:ascii="NimbusRomNo9L-Regu" w:hAnsi="NimbusRomNo9L-Regu" w:cs="NimbusRomNo9L-Regu"/>
-          <w:sz w:val="20"/>
-          <w:szCs w:val="20"/>
-        </w:rPr>
-        <w:t xml:space="preserve"> coins), while still allowing the central server to perform double-spend prevention. The</w:t>
+        <w:t>represent coins), while still allowing the central server to perform double-spend prevention. The</w:t>
       </w:r>
     </w:p>
     <w:p>
@@ -1620,23 +1274,13 @@
           <w:szCs w:val="20"/>
         </w:rPr>
       </w:pPr>
-      <w:proofErr w:type="gramStart"/>
       <w:r>
         <w:rPr>
           <w:rFonts w:ascii="NimbusRomNo9L-Regu" w:hAnsi="NimbusRomNo9L-Regu" w:cs="NimbusRomNo9L-Regu"/>
           <w:sz w:val="20"/>
           <w:szCs w:val="20"/>
         </w:rPr>
-        <w:t>requirement</w:t>
-      </w:r>
-      <w:proofErr w:type="gramEnd"/>
-      <w:r>
-        <w:rPr>
-          <w:rFonts w:ascii="NimbusRomNo9L-Regu" w:hAnsi="NimbusRomNo9L-Regu" w:cs="NimbusRomNo9L-Regu"/>
-          <w:sz w:val="20"/>
-          <w:szCs w:val="20"/>
-        </w:rPr>
-        <w:t xml:space="preserve"> for a central server became the Achilles’ heel of digital cash[Gri99]. While it is</w:t>
+        <w:t>requirement for a central server became the Achilles’ heel of digital cash[Gri99]. While it is</w:t>
       </w:r>
     </w:p>
     <w:p>
@@ -1651,23 +1295,13 @@
           <w:szCs w:val="20"/>
         </w:rPr>
       </w:pPr>
-      <w:proofErr w:type="gramStart"/>
       <w:r>
         <w:rPr>
           <w:rFonts w:ascii="NimbusRomNo9L-Regu" w:hAnsi="NimbusRomNo9L-Regu" w:cs="NimbusRomNo9L-Regu"/>
           <w:sz w:val="20"/>
           <w:szCs w:val="20"/>
         </w:rPr>
-        <w:t>possible</w:t>
-      </w:r>
-      <w:proofErr w:type="gramEnd"/>
-      <w:r>
-        <w:rPr>
-          <w:rFonts w:ascii="NimbusRomNo9L-Regu" w:hAnsi="NimbusRomNo9L-Regu" w:cs="NimbusRomNo9L-Regu"/>
-          <w:sz w:val="20"/>
-          <w:szCs w:val="20"/>
-        </w:rPr>
-        <w:t xml:space="preserve"> to distribute this single point of failure by replacing the central server’s signature with</w:t>
+        <w:t>possible to distribute this single point of failure by replacing the central server’s signature with</w:t>
       </w:r>
     </w:p>
     <w:p>
@@ -1682,23 +1316,13 @@
           <w:szCs w:val="20"/>
         </w:rPr>
       </w:pPr>
-      <w:proofErr w:type="gramStart"/>
       <w:r>
         <w:rPr>
           <w:rFonts w:ascii="NimbusRomNo9L-Regu" w:hAnsi="NimbusRomNo9L-Regu" w:cs="NimbusRomNo9L-Regu"/>
           <w:sz w:val="20"/>
           <w:szCs w:val="20"/>
         </w:rPr>
-        <w:t>a</w:t>
-      </w:r>
-      <w:proofErr w:type="gramEnd"/>
-      <w:r>
-        <w:rPr>
-          <w:rFonts w:ascii="NimbusRomNo9L-Regu" w:hAnsi="NimbusRomNo9L-Regu" w:cs="NimbusRomNo9L-Regu"/>
-          <w:sz w:val="20"/>
-          <w:szCs w:val="20"/>
-        </w:rPr>
-        <w:t xml:space="preserve"> </w:t>
+        <w:t xml:space="preserve">a </w:t>
       </w:r>
       <w:r>
         <w:rPr>
@@ -1729,23 +1353,13 @@
           <w:szCs w:val="20"/>
         </w:rPr>
       </w:pPr>
-      <w:proofErr w:type="gramStart"/>
       <w:r>
         <w:rPr>
           <w:rFonts w:ascii="NimbusRomNo9L-Regu" w:hAnsi="NimbusRomNo9L-Regu" w:cs="NimbusRomNo9L-Regu"/>
           <w:sz w:val="20"/>
           <w:szCs w:val="20"/>
         </w:rPr>
-        <w:t>and</w:t>
-      </w:r>
-      <w:proofErr w:type="gramEnd"/>
-      <w:r>
-        <w:rPr>
-          <w:rFonts w:ascii="NimbusRomNo9L-Regu" w:hAnsi="NimbusRomNo9L-Regu" w:cs="NimbusRomNo9L-Regu"/>
-          <w:sz w:val="20"/>
-          <w:szCs w:val="20"/>
-        </w:rPr>
-        <w:t xml:space="preserve"> identifiable. This still leaves the system vulnerable to failure, since each signer can fail, or be</w:t>
+        <w:t>and identifiable. This still leaves the system vulnerable to failure, since each signer can fail, or be</w:t>
       </w:r>
     </w:p>
     <w:p>
@@ -1760,23 +1374,13 @@
           <w:szCs w:val="20"/>
         </w:rPr>
       </w:pPr>
-      <w:proofErr w:type="gramStart"/>
       <w:r>
         <w:rPr>
           <w:rFonts w:ascii="NimbusRomNo9L-Regu" w:hAnsi="NimbusRomNo9L-Regu" w:cs="NimbusRomNo9L-Regu"/>
           <w:sz w:val="20"/>
           <w:szCs w:val="20"/>
         </w:rPr>
-        <w:t>made</w:t>
-      </w:r>
-      <w:proofErr w:type="gramEnd"/>
-      <w:r>
-        <w:rPr>
-          <w:rFonts w:ascii="NimbusRomNo9L-Regu" w:hAnsi="NimbusRomNo9L-Regu" w:cs="NimbusRomNo9L-Regu"/>
-          <w:sz w:val="20"/>
-          <w:szCs w:val="20"/>
-        </w:rPr>
-        <w:t xml:space="preserve"> to fail, one by one.</w:t>
+        <w:t>made to fail, one by one.</w:t>
       </w:r>
     </w:p>
     <w:p>
@@ -1797,25 +1401,7 @@
           <w:sz w:val="20"/>
           <w:szCs w:val="20"/>
         </w:rPr>
-        <w:t xml:space="preserve">In January of 2009, Satoshi </w:t>
-      </w:r>
-      <w:proofErr w:type="spellStart"/>
-      <w:r>
-        <w:rPr>
-          <w:rFonts w:ascii="NimbusRomNo9L-Regu" w:hAnsi="NimbusRomNo9L-Regu" w:cs="NimbusRomNo9L-Regu"/>
-          <w:sz w:val="20"/>
-          <w:szCs w:val="20"/>
-        </w:rPr>
-        <w:t>Nakamoto</w:t>
-      </w:r>
-      <w:proofErr w:type="spellEnd"/>
-      <w:r>
-        <w:rPr>
-          <w:rFonts w:ascii="NimbusRomNo9L-Regu" w:hAnsi="NimbusRomNo9L-Regu" w:cs="NimbusRomNo9L-Regu"/>
-          <w:sz w:val="20"/>
-          <w:szCs w:val="20"/>
-        </w:rPr>
-        <w:t xml:space="preserve"> released the first widely used implementation of peer</w:t>
+        <w:t>In January of 2009, Satoshi Nakamoto released the first widely used implementation of peer</w:t>
       </w:r>
       <w:r>
         <w:rPr>
@@ -1846,80 +1432,44 @@
           <w:szCs w:val="20"/>
         </w:rPr>
       </w:pPr>
-      <w:proofErr w:type="gramStart"/>
       <w:r>
         <w:rPr>
           <w:rFonts w:ascii="NimbusRomNo9L-Regu" w:hAnsi="NimbusRomNo9L-Regu" w:cs="NimbusRomNo9L-Regu"/>
           <w:sz w:val="20"/>
           <w:szCs w:val="20"/>
         </w:rPr>
-        <w:t>peer</w:t>
-      </w:r>
-      <w:proofErr w:type="gramEnd"/>
+        <w:t>peer trustless electronic cash[Nak09], replacing the central server’s signature with a consensus</w:t>
+      </w:r>
+    </w:p>
+    <w:p>
       <w:r>
         <w:rPr>
           <w:rFonts w:ascii="NimbusRomNo9L-Regu" w:hAnsi="NimbusRomNo9L-Regu" w:cs="NimbusRomNo9L-Regu"/>
           <w:sz w:val="20"/>
           <w:szCs w:val="20"/>
         </w:rPr>
-        <w:t xml:space="preserve"> trustless electronic cash[Nak09], replacing the central server’s signature with a consensus</w:t>
-      </w:r>
-    </w:p>
-    <w:p>
-      <w:proofErr w:type="gramStart"/>
+        <w:t>mechanism based on proof of work[Bac02], with economic incentives to act cooperatively.</w:t>
+      </w:r>
+      <w:r>
+        <w:t>”</w:t>
+      </w:r>
+    </w:p>
+    <w:p>
+      <w:r>
+        <w:t xml:space="preserve">So, Bitcoin eliminated single point of failure replacing it with a decentralized consensus. Decentralization made Bitcoin a robust system </w:t>
+      </w:r>
+      <w:r>
+        <w:t>with</w:t>
+      </w:r>
+      <w:r>
+        <w:t xml:space="preserve"> absence of trust to centralized 3-rd party. And mechanism used for existence of such wrapped tokens as WETH is based on trust to 3-rd party [</w:t>
+      </w:r>
       <w:r>
         <w:rPr>
           <w:rFonts w:ascii="NimbusRomNo9L-Regu" w:hAnsi="NimbusRomNo9L-Regu" w:cs="NimbusRomNo9L-Regu"/>
           <w:sz w:val="20"/>
           <w:szCs w:val="20"/>
         </w:rPr>
-        <w:t>mechanism</w:t>
-      </w:r>
-      <w:proofErr w:type="gramEnd"/>
-      <w:r>
-        <w:rPr>
-          <w:rFonts w:ascii="NimbusRomNo9L-Regu" w:hAnsi="NimbusRomNo9L-Regu" w:cs="NimbusRomNo9L-Regu"/>
-          <w:sz w:val="20"/>
-          <w:szCs w:val="20"/>
-        </w:rPr>
-        <w:t xml:space="preserve"> based on proof of work[Bac02], with economic incentives to act cooperatively.</w:t>
-      </w:r>
-      <w:r>
-        <w:t>”</w:t>
-      </w:r>
-    </w:p>
-    <w:p>
-      <w:r>
-        <w:t xml:space="preserve">So, </w:t>
-      </w:r>
-      <w:proofErr w:type="spellStart"/>
-      <w:r>
-        <w:t>Bitcoin</w:t>
-      </w:r>
-      <w:proofErr w:type="spellEnd"/>
-      <w:r>
-        <w:t xml:space="preserve"> eliminated single point of failure replacing it with a decentralized consensus. Decentralization made </w:t>
-      </w:r>
-      <w:proofErr w:type="spellStart"/>
-      <w:r>
-        <w:t>Bitcoin</w:t>
-      </w:r>
-      <w:proofErr w:type="spellEnd"/>
-      <w:r>
-        <w:t xml:space="preserve"> a robust system </w:t>
-      </w:r>
-      <w:r>
-        <w:t>with</w:t>
-      </w:r>
-      <w:r>
-        <w:t xml:space="preserve"> absence of trust to centralized 3-rd party. And mechanism used for existence of such wrapped tokens as WETH is based on trust to 3-rd party [</w:t>
-      </w:r>
-      <w:r>
-        <w:rPr>
-          <w:rFonts w:ascii="NimbusRomNo9L-Regu" w:hAnsi="NimbusRomNo9L-Regu" w:cs="NimbusRomNo9L-Regu"/>
-          <w:sz w:val="20"/>
-          <w:szCs w:val="20"/>
-        </w:rPr>
         <w:t>CMCWETH</w:t>
       </w:r>
       <w:r>
@@ -1928,12 +1478,9 @@
     </w:p>
     <w:p>
       <w:r>
-        <w:t>“</w:t>
-      </w:r>
-      <w:r>
-        <w:t xml:space="preserve">Wrapped tokens require </w:t>
-      </w:r>
-      <w:hyperlink r:id="rId24" w:tgtFrame="_blank" w:history="1">
+        <w:t xml:space="preserve">“Wrapped tokens require </w:t>
+      </w:r>
+      <w:hyperlink r:id="rId25" w:tgtFrame="_blank" w:history="1">
         <w:r>
           <w:rPr>
             <w:rStyle w:val="Hyperlink"/>
@@ -1954,35 +1501,7 @@
         <w:rPr>
           <w:bCs/>
         </w:rPr>
-        <w:t xml:space="preserve">For instance, if you want to wrap </w:t>
-      </w:r>
-      <w:proofErr w:type="spellStart"/>
-      <w:r>
-        <w:rPr>
-          <w:bCs/>
-        </w:rPr>
-        <w:t>Ethereum</w:t>
-      </w:r>
-      <w:proofErr w:type="spellEnd"/>
-      <w:r>
-        <w:rPr>
-          <w:bCs/>
-        </w:rPr>
-        <w:t xml:space="preserve">, a custodian will hold your Ether and give you Wrapped </w:t>
-      </w:r>
-      <w:proofErr w:type="spellStart"/>
-      <w:r>
-        <w:rPr>
-          <w:bCs/>
-        </w:rPr>
-        <w:t>Ethereum</w:t>
-      </w:r>
-      <w:proofErr w:type="spellEnd"/>
-      <w:r>
-        <w:rPr>
-          <w:bCs/>
-        </w:rPr>
-        <w:t xml:space="preserve"> in return. Custodians can be</w:t>
+        <w:t>For instance, if you want to wrap Ethereum, a custodian will hold your Ether and give you Wrapped Ethereum in return. Custodians can be</w:t>
       </w:r>
       <w:r>
         <w:rPr>
@@ -1997,7 +1516,7 @@
         </w:rPr>
         <w:t>merchants, </w:t>
       </w:r>
-      <w:hyperlink r:id="rId25" w:tgtFrame="_blank" w:history="1">
+      <w:hyperlink r:id="rId26" w:tgtFrame="_blank" w:history="1">
         <w:r>
           <w:rPr>
             <w:rStyle w:val="Strong"/>
@@ -2015,7 +1534,7 @@
         </w:rPr>
         <w:t> wallets, or simply a </w:t>
       </w:r>
-      <w:hyperlink r:id="rId26" w:tgtFrame="_blank" w:history="1">
+      <w:hyperlink r:id="rId27" w:tgtFrame="_blank" w:history="1">
         <w:r>
           <w:rPr>
             <w:rStyle w:val="Strong"/>
@@ -2042,302 +1561,196 @@
     </w:p>
     <w:p>
       <w:r>
-        <w:t xml:space="preserve">Approach with Custodians works but introduces single point of failure – further </w:t>
+        <w:t>Approach with Custodians works but introduces single point of failure – further decentralization  is desirable for interoperability of blockchains. The goal of this paper is to find out the way to increase interoperability of blockchains/portability of cryptocurrency using decentralized mechanisms.</w:t>
+      </w:r>
+    </w:p>
+    <w:p>
+      <w:r>
+        <w:t>Thus, we can see that cryptocurrencies mostly support characteristics of traditional fiat currencies. And trends of fiat currencies may influence trends of cryptocurrencies – cryptocurrencies may face the same requirements.</w:t>
+      </w:r>
+      <w:r>
+        <w:t xml:space="preserve"> Fiat currencies are issued by </w:t>
+      </w:r>
+      <w:r>
+        <w:t xml:space="preserve">national </w:t>
+      </w:r>
+      <w:r>
+        <w:t xml:space="preserve">Central Banks and interoperability </w:t>
+      </w:r>
+      <w:r>
+        <w:t xml:space="preserve">between them </w:t>
+      </w:r>
+      <w:r>
+        <w:t xml:space="preserve">(and also between commercial banks) </w:t>
+      </w:r>
+      <w:r>
+        <w:t>is essential for international trade and financial system. Interoperability of blockchains is actual direction of cryptocurrency evolution.</w:t>
+      </w:r>
+      <w:r>
+        <w:t xml:space="preserve"> We can see that some steps were made </w:t>
+      </w:r>
+      <w:r>
+        <w:t xml:space="preserve">to introduce interoperability </w:t>
+      </w:r>
+      <w:r>
+        <w:t xml:space="preserve">(using custodians) but further elimination of central trust is required </w:t>
+      </w:r>
+      <w:r>
+        <w:t>to comply with decentralized nature of cryptocurrency.</w:t>
+      </w:r>
+      <w:r>
+        <w:t xml:space="preserve"> According to weakest link principle of IT Security: </w:t>
+      </w:r>
+      <w:r>
+        <w:t xml:space="preserve">Security is </w:t>
       </w:r>
       <w:proofErr w:type="gramStart"/>
       <w:r>
-        <w:t>decentralization  is</w:t>
+        <w:t>Only</w:t>
       </w:r>
       <w:proofErr w:type="gramEnd"/>
       <w:r>
-        <w:t xml:space="preserve"> desirable for </w:t>
-      </w:r>
-      <w:r>
-        <w:t xml:space="preserve">interoperability of </w:t>
-      </w:r>
-      <w:proofErr w:type="spellStart"/>
-      <w:r>
-        <w:t>blockchains</w:t>
-      </w:r>
-      <w:proofErr w:type="spellEnd"/>
-      <w:r>
-        <w:t xml:space="preserve">. The goal of this paper is to find out the way to increase </w:t>
-      </w:r>
-      <w:r>
-        <w:t xml:space="preserve">interoperability of </w:t>
-      </w:r>
-      <w:proofErr w:type="spellStart"/>
-      <w:r>
-        <w:t>blockchains</w:t>
-      </w:r>
-      <w:proofErr w:type="spellEnd"/>
-      <w:r>
-        <w:t xml:space="preserve">/portability of </w:t>
-      </w:r>
-      <w:proofErr w:type="spellStart"/>
-      <w:r>
-        <w:t>cryptocurrency</w:t>
-      </w:r>
-      <w:proofErr w:type="spellEnd"/>
-      <w:r>
-        <w:t xml:space="preserve"> using decentralized mechanisms.</w:t>
-      </w:r>
-    </w:p>
-    <w:p>
-      <w:r>
-        <w:t xml:space="preserve">Thus, we can see that </w:t>
-      </w:r>
-      <w:proofErr w:type="spellStart"/>
-      <w:r>
-        <w:t>cryptocurrencies</w:t>
-      </w:r>
-      <w:proofErr w:type="spellEnd"/>
-      <w:r>
-        <w:t xml:space="preserve"> mostly support characteristics of traditional fiat currencies. And trends of fiat currencies may influence trends of </w:t>
-      </w:r>
-      <w:proofErr w:type="spellStart"/>
-      <w:r>
-        <w:t>cryptocurrencies</w:t>
-      </w:r>
-      <w:proofErr w:type="spellEnd"/>
-      <w:r>
-        <w:t xml:space="preserve"> – </w:t>
-      </w:r>
-      <w:proofErr w:type="spellStart"/>
-      <w:r>
-        <w:t>cryptocurrencies</w:t>
-      </w:r>
-      <w:proofErr w:type="spellEnd"/>
-      <w:r>
-        <w:t xml:space="preserve"> may face the same requirements.</w:t>
-      </w:r>
-      <w:r>
-        <w:t xml:space="preserve"> Fiat currencies are issued by </w:t>
-      </w:r>
-      <w:r>
-        <w:t xml:space="preserve">national </w:t>
-      </w:r>
-      <w:r>
-        <w:t xml:space="preserve">Central Banks and interoperability </w:t>
-      </w:r>
-      <w:r>
-        <w:t xml:space="preserve">between them </w:t>
-      </w:r>
-      <w:r>
-        <w:t xml:space="preserve">(and also between commercial banks) </w:t>
-      </w:r>
-      <w:r>
-        <w:t>is essential for international trade and financial system. I</w:t>
-      </w:r>
-      <w:r>
-        <w:t xml:space="preserve">nteroperability of </w:t>
-      </w:r>
-      <w:proofErr w:type="spellStart"/>
-      <w:r>
-        <w:t>blockchains</w:t>
-      </w:r>
-      <w:proofErr w:type="spellEnd"/>
-      <w:r>
-        <w:t xml:space="preserve"> is actual direction of </w:t>
-      </w:r>
-      <w:proofErr w:type="spellStart"/>
-      <w:r>
-        <w:t>cryptocurrency</w:t>
-      </w:r>
-      <w:proofErr w:type="spellEnd"/>
-      <w:r>
-        <w:t xml:space="preserve"> evolution.</w:t>
-      </w:r>
-      <w:r>
-        <w:t xml:space="preserve"> We can see that some steps were made </w:t>
-      </w:r>
-      <w:r>
-        <w:t xml:space="preserve">to introduce </w:t>
-      </w:r>
-      <w:r>
-        <w:t xml:space="preserve">interoperability </w:t>
-      </w:r>
-      <w:r>
-        <w:t xml:space="preserve">(using custodians) but further elimination of central trust is required </w:t>
-      </w:r>
-      <w:r>
-        <w:t xml:space="preserve">to comply </w:t>
-      </w:r>
+        <w:t xml:space="preserve"> as Strong as the Weakest Link</w:t>
+      </w:r>
+      <w:r>
+        <w:t>.</w:t>
+      </w:r>
+    </w:p>
+    <w:p>
+      <w:pPr>
+        <w:pStyle w:val="Heading1"/>
+        <w:numPr>
+          <w:ilvl w:val="0"/>
+          <w:numId w:val="1"/>
+        </w:numPr>
+      </w:pPr>
       <w:r>
         <w:lastRenderedPageBreak/>
-        <w:t xml:space="preserve">with decentralized nature of </w:t>
-      </w:r>
-      <w:proofErr w:type="spellStart"/>
-      <w:r>
-        <w:t>cryptocurrency</w:t>
-      </w:r>
-      <w:proofErr w:type="spellEnd"/>
-      <w:r>
-        <w:t>.</w:t>
-      </w:r>
-      <w:r>
-        <w:t xml:space="preserve"> According to weakest link principle of IT Security: </w:t>
-      </w:r>
-      <w:r>
-        <w:t xml:space="preserve">Security is </w:t>
-      </w:r>
-      <w:proofErr w:type="gramStart"/>
-      <w:r>
-        <w:t>Only</w:t>
-      </w:r>
-      <w:proofErr w:type="gramEnd"/>
-      <w:r>
-        <w:t xml:space="preserve"> as Strong as the Weakest Link</w:t>
-      </w:r>
-      <w:r>
-        <w:t>.</w:t>
-      </w:r>
-    </w:p>
-    <w:p>
-      <w:pPr>
-        <w:pStyle w:val="Heading1"/>
-      </w:pPr>
-      <w:r>
-        <w:t>Similarity with other systems</w:t>
-      </w:r>
-    </w:p>
-    <w:p>
-      <w:r>
-        <w:t xml:space="preserve">Many </w:t>
-      </w:r>
-      <w:proofErr w:type="spellStart"/>
-      <w:r>
-        <w:t>blockchains</w:t>
-      </w:r>
-      <w:proofErr w:type="spellEnd"/>
-      <w:r>
-        <w:t xml:space="preserve"> appeared as fork of </w:t>
-      </w:r>
-      <w:proofErr w:type="spellStart"/>
-      <w:r>
-        <w:t>Bitcoin</w:t>
-      </w:r>
-      <w:proofErr w:type="spellEnd"/>
-      <w:r>
-        <w:t xml:space="preserve"> codebase.  Some </w:t>
-      </w:r>
-      <w:proofErr w:type="spellStart"/>
-      <w:r>
-        <w:t>blockchains</w:t>
-      </w:r>
-      <w:proofErr w:type="spellEnd"/>
-      <w:r>
-        <w:t xml:space="preserve"> added new outstanding properties to </w:t>
-      </w:r>
-      <w:proofErr w:type="spellStart"/>
-      <w:r>
-        <w:t>Bitcoin</w:t>
-      </w:r>
-      <w:proofErr w:type="spellEnd"/>
-      <w:r>
-        <w:t xml:space="preserve">. For example, </w:t>
-      </w:r>
-      <w:proofErr w:type="spellStart"/>
-      <w:r>
-        <w:t>Monero</w:t>
-      </w:r>
-      <w:proofErr w:type="spellEnd"/>
-      <w:r>
-        <w:t xml:space="preserve"> added anonymity. </w:t>
-      </w:r>
-      <w:proofErr w:type="spellStart"/>
-      <w:r>
-        <w:t>Ethereum</w:t>
-      </w:r>
-      <w:proofErr w:type="spellEnd"/>
-      <w:r>
-        <w:t xml:space="preserve"> may be considered very differently that just platform for particular token – </w:t>
-      </w:r>
-      <w:proofErr w:type="spellStart"/>
-      <w:r>
-        <w:t>Ethereum</w:t>
-      </w:r>
-      <w:proofErr w:type="spellEnd"/>
-      <w:r>
-        <w:t xml:space="preserve"> pretend to be distributed world computer. Some projects appeared because it’s difficult to introduce changes in </w:t>
-      </w:r>
-      <w:proofErr w:type="spellStart"/>
-      <w:r>
-        <w:t>Bitcoin</w:t>
-      </w:r>
-      <w:proofErr w:type="spellEnd"/>
-      <w:r>
-        <w:t xml:space="preserve">. And they try to improve </w:t>
-      </w:r>
-      <w:proofErr w:type="spellStart"/>
-      <w:r>
-        <w:t>Bitcoin</w:t>
-      </w:r>
-      <w:proofErr w:type="spellEnd"/>
-      <w:r>
-        <w:t xml:space="preserve">. But most of projects didn’t introduce something new. Creating a new </w:t>
-      </w:r>
-      <w:proofErr w:type="spellStart"/>
-      <w:r>
-        <w:t>cryptocurrency</w:t>
-      </w:r>
-      <w:proofErr w:type="spellEnd"/>
-      <w:r>
-        <w:t xml:space="preserve"> sometimes is similar to currency emission. </w:t>
-      </w:r>
-      <w:r>
-        <w:t xml:space="preserve">Currency is not created only by emission of Central Bank – 10% reservation gives opportunity for bank to issue new amount of currency giving a credit. In </w:t>
-      </w:r>
-      <w:proofErr w:type="spellStart"/>
-      <w:r>
-        <w:t>exUSSR</w:t>
-      </w:r>
-      <w:proofErr w:type="spellEnd"/>
-      <w:r>
-        <w:t xml:space="preserve"> countries in 90-s hundreds of banks were founded. It was profitable to create banks. But financial system doesn’t require such amount of banks. Most of them were merged or ended its life. Most robust survived. Some </w:t>
-      </w:r>
-      <w:proofErr w:type="spellStart"/>
-      <w:r>
-        <w:t>cryptocurrency</w:t>
-      </w:r>
-      <w:proofErr w:type="spellEnd"/>
-      <w:r>
-        <w:t xml:space="preserve"> analytics predict the same reduction of </w:t>
-      </w:r>
-      <w:proofErr w:type="spellStart"/>
-      <w:r>
-        <w:t>blockchains</w:t>
-      </w:r>
-      <w:proofErr w:type="spellEnd"/>
-      <w:r>
-        <w:t xml:space="preserve">. Can some particular </w:t>
-      </w:r>
-      <w:proofErr w:type="spellStart"/>
-      <w:r>
-        <w:t>blockchain</w:t>
-      </w:r>
-      <w:proofErr w:type="spellEnd"/>
-      <w:r>
-        <w:t xml:space="preserve"> merge other </w:t>
-      </w:r>
-      <w:proofErr w:type="spellStart"/>
-      <w:r>
-        <w:t>blockchains</w:t>
-      </w:r>
-      <w:proofErr w:type="spellEnd"/>
-      <w:r>
-        <w:t xml:space="preserve"> covering all the market? It seems no. Because unlikely one </w:t>
+        <w:t>Comparison with</w:t>
+      </w:r>
+      <w:r>
+        <w:t xml:space="preserve"> evolution of</w:t>
+      </w:r>
+      <w:r>
+        <w:t xml:space="preserve"> other systems</w:t>
+      </w:r>
+    </w:p>
+    <w:p>
+      <w:r>
+        <w:t xml:space="preserve">Many blockchains appeared as fork of Bitcoin codebase.  Some blockchains added new outstanding properties to Bitcoin. For example, Monero added anonymity. Ethereum </w:t>
+      </w:r>
+      <w:r>
+        <w:t>is not</w:t>
+      </w:r>
+      <w:r>
+        <w:t xml:space="preserve"> just platform for particular token – Ethereum pretend</w:t>
+      </w:r>
+      <w:r>
+        <w:t>s</w:t>
+      </w:r>
+      <w:r>
+        <w:t xml:space="preserve"> to be </w:t>
+      </w:r>
+      <w:r>
+        <w:t xml:space="preserve">a </w:t>
+      </w:r>
+      <w:r>
+        <w:t>distributed world computer</w:t>
+      </w:r>
+      <w:r>
+        <w:t xml:space="preserve"> that runs turing complete code</w:t>
+      </w:r>
+      <w:r>
+        <w:t>. Some projects appeared because it’s d</w:t>
+      </w:r>
+      <w:r>
+        <w:t>ifficult to introduce changes to</w:t>
+      </w:r>
+      <w:r>
+        <w:t xml:space="preserve"> Bitcoin. And they try to improve Bitcoin. But most of projects didn’t introduce something new. </w:t>
+      </w:r>
+    </w:p>
+    <w:p>
+      <w:pPr>
+        <w:pStyle w:val="Heading2"/>
+      </w:pPr>
+      <w:r>
+        <w:t xml:space="preserve">2.1. </w:t>
+      </w:r>
+      <w:r>
+        <w:t>Banking sector</w:t>
+      </w:r>
+    </w:p>
+    <w:p>
+      <w:r>
+        <w:t xml:space="preserve">Creating a new cryptocurrency </w:t>
+      </w:r>
+      <w:r>
+        <w:t xml:space="preserve">project </w:t>
+      </w:r>
+      <w:r>
+        <w:t xml:space="preserve">sometimes is similar to currency emission. </w:t>
+      </w:r>
+      <w:r>
+        <w:t>Fiat c</w:t>
+      </w:r>
+      <w:r>
+        <w:t xml:space="preserve">urrency is not created only by emission of Central Bank – 10% reservation gives opportunity for bank to issue new amount of currency giving a credit. In exUSSR countries in 90-s hundreds of banks were founded. It was profitable to create banks. But financial system doesn’t require such amount of </w:t>
+      </w:r>
+      <w:r>
+        <w:t xml:space="preserve">similar </w:t>
+      </w:r>
+      <w:r>
+        <w:t xml:space="preserve">banks. Most of them were merged or ended its life. </w:t>
+      </w:r>
+      <w:r>
+        <w:t>The m</w:t>
+      </w:r>
+      <w:r>
+        <w:t>ost robust</w:t>
+      </w:r>
+      <w:r>
+        <w:t xml:space="preserve"> (about 10-20)</w:t>
+      </w:r>
+      <w:r>
+        <w:t xml:space="preserve"> survived. Some cryptocurrency analytics predict t</w:t>
+      </w:r>
+      <w:r>
+        <w:t>he reduction of blockchain projects</w:t>
+      </w:r>
+      <w:r>
+        <w:t xml:space="preserve"> (that have no outstanding features)</w:t>
+      </w:r>
+      <w:r>
+        <w:t xml:space="preserve"> by similar reasons</w:t>
+      </w:r>
+      <w:r>
+        <w:t xml:space="preserve">. </w:t>
+      </w:r>
+    </w:p>
+    <w:p>
+      <w:pPr>
+        <w:pStyle w:val="Heading2"/>
+      </w:pPr>
+      <w:r>
+        <w:t xml:space="preserve">2.2. </w:t>
+      </w:r>
+      <w:r>
+        <w:t>There can be only one</w:t>
+      </w:r>
+      <w:r>
+        <w:t>?</w:t>
+      </w:r>
+    </w:p>
+    <w:p>
+      <w:r>
+        <w:t xml:space="preserve">Can some particular blockchain merge other blockchains covering all the market? It seems no. Because unlikely one </w:t>
       </w:r>
       <w:r>
         <w:t xml:space="preserve">particular </w:t>
       </w:r>
-      <w:proofErr w:type="spellStart"/>
-      <w:r>
-        <w:t>blockchain</w:t>
-      </w:r>
-      <w:proofErr w:type="spellEnd"/>
-      <w:r>
-        <w:t xml:space="preserve"> is capable to support all </w:t>
+      <w:r>
+        <w:t xml:space="preserve">blockchain is capable to support all </w:t>
       </w:r>
       <w:r>
         <w:t xml:space="preserve">required characteristics. </w:t>
@@ -2346,29 +1759,9 @@
         <w:rPr>
           <w:bCs/>
         </w:rPr>
-        <w:t>“</w:t>
-      </w:r>
-      <w:r>
-        <w:rPr>
-          <w:bCs/>
-        </w:rPr>
-        <w:t xml:space="preserve">Ratio of Ether’s market cap doubled </w:t>
-      </w:r>
-      <w:proofErr w:type="spellStart"/>
-      <w:r>
-        <w:rPr>
-          <w:bCs/>
-        </w:rPr>
-        <w:t>Bitcoin</w:t>
-      </w:r>
-      <w:proofErr w:type="spellEnd"/>
-      <w:r>
-        <w:rPr>
-          <w:bCs/>
-        </w:rPr>
-        <w:t xml:space="preserve"> in the last </w:t>
-      </w:r>
-      <w:hyperlink r:id="rId27" w:history="1">
+        <w:t xml:space="preserve">“Ratio of Ether’s market cap doubled Bitcoin in the last </w:t>
+      </w:r>
+      <w:hyperlink r:id="rId28" w:history="1">
         <w:r>
           <w:rPr>
             <w:rStyle w:val="Hyperlink"/>
@@ -2381,64 +1774,653 @@
         <w:t>”</w:t>
       </w:r>
       <w:r>
-        <w:t xml:space="preserve">. But </w:t>
+        <w:t>. But Bitcoin’s difficulty of introducing changes is itself useful property. Ethereum is more centralized is the sense that its founders can introduce changes on their discretion easily.</w:t>
+      </w:r>
+      <w:r>
+        <w:t xml:space="preserve"> Ethereum position</w:t>
+      </w:r>
+      <w:r>
+        <w:t>s</w:t>
+      </w:r>
+      <w:r>
+        <w:t xml:space="preserve"> itself as “moving fast” but this reduces its censorship resistance. Cryptocurrencies like Monero are not listed in some exchanges because their anonymity doesn’t comply with legislation restrictions of some countries. And therefore some projects support anonymity but allow to reveal private information</w:t>
+      </w:r>
+      <w:r>
+        <w:t>. So, there is no universal thing and diversity of projects will exist. Reduction of</w:t>
+      </w:r>
+      <w:r>
+        <w:t xml:space="preserve"> similar projects are expected.</w:t>
+      </w:r>
+    </w:p>
+    <w:p>
+      <w:r>
+        <w:t xml:space="preserve">We can observe the same trends for example in market share of </w:t>
+      </w:r>
+      <w:r>
+        <w:rPr>
+          <w:b/>
+        </w:rPr>
+        <w:t>operating systems</w:t>
+      </w:r>
+      <w:r>
+        <w:t>: Android dominates in smartphones market; Windows is often used by Desktops; BSD, Linux runs on servers. Even within Linux distributions there is spectrum of systems where each proposes its specifics. There is no universal thing – in different areas we can observe diversity of solutions. Each solution proposes better characteristics for particular needs and has its drawbacks</w:t>
+      </w:r>
+      <w:r>
+        <w:t xml:space="preserve"> in certain applications</w:t>
+      </w:r>
+      <w:r>
+        <w:t>.</w:t>
+      </w:r>
+    </w:p>
+    <w:p>
+      <w:pPr>
+        <w:pStyle w:val="Heading2"/>
+      </w:pPr>
+      <w:r>
+        <w:t xml:space="preserve">2.3. </w:t>
+      </w:r>
+      <w:r>
+        <w:t xml:space="preserve">TCP/IP </w:t>
+      </w:r>
+      <w:proofErr w:type="gramStart"/>
+      <w:r>
+        <w:t>stack</w:t>
+      </w:r>
+      <w:proofErr w:type="gramEnd"/>
+      <w:r>
+        <w:t xml:space="preserve">. </w:t>
+      </w:r>
+      <w:hyperlink r:id="rId29" w:history="1">
+        <w:proofErr w:type="gramStart"/>
+        <w:r>
+          <w:rPr>
+            <w:rStyle w:val="Hyperlink"/>
+          </w:rPr>
+          <w:t>Protocol Wars</w:t>
+        </w:r>
+      </w:hyperlink>
+      <w:r>
+        <w:rPr>
+          <w:rStyle w:val="mw-page-title-main"/>
+        </w:rPr>
+        <w:t>.</w:t>
+      </w:r>
+      <w:proofErr w:type="gramEnd"/>
+    </w:p>
+    <w:p/>
+    <w:p>
+      <w:r>
+        <w:t>On the other hand communication stack TCP/IP is predominantly used all over the world.</w:t>
+      </w:r>
+    </w:p>
+    <w:p>
+      <w:pPr>
+        <w:pStyle w:val="NormalWeb"/>
+      </w:pPr>
+      <w:r>
+        <w:t>“</w:t>
+      </w:r>
+      <w:r>
+        <w:t xml:space="preserve">A long-running debate in </w:t>
+      </w:r>
+      <w:hyperlink r:id="rId30" w:tooltip="Computer science" w:history="1">
+        <w:r>
+          <w:t>computer science</w:t>
+        </w:r>
+      </w:hyperlink>
+      <w:r>
+        <w:t xml:space="preserve"> known as the </w:t>
+      </w:r>
+      <w:r>
+        <w:rPr>
+          <w:b/>
+          <w:bCs/>
+        </w:rPr>
+        <w:t>Protocol Wars</w:t>
+      </w:r>
+      <w:r>
+        <w:t xml:space="preserve"> occurred from the 1970s to the 1990s when engineers, organizations and nations became polarized over the issue of which </w:t>
+      </w:r>
+      <w:hyperlink r:id="rId31" w:tooltip="Communication protocol" w:history="1">
+        <w:r>
+          <w:t>communication protocol</w:t>
+        </w:r>
+      </w:hyperlink>
+      <w:r>
+        <w:t xml:space="preserve"> would result in the best and most robust </w:t>
+      </w:r>
+      <w:hyperlink r:id="rId32" w:tooltip="Computer network" w:history="1">
+        <w:r>
+          <w:t>computer networks</w:t>
+        </w:r>
+      </w:hyperlink>
+      <w:r>
+        <w:t xml:space="preserve">. This culminated in the </w:t>
+      </w:r>
+      <w:r>
+        <w:rPr>
+          <w:b/>
+          <w:bCs/>
+        </w:rPr>
+        <w:t>Internet–OSI Standards War</w:t>
+      </w:r>
+      <w:r>
+        <w:t xml:space="preserve"> in the late 1980s and early 1990s, which was ultimately "won" by the </w:t>
+      </w:r>
+      <w:hyperlink r:id="rId33" w:tooltip="Internet protocol suite" w:history="1">
+        <w:r>
+          <w:t>Internet protocol suite</w:t>
+        </w:r>
+      </w:hyperlink>
+      <w:r>
+        <w:t xml:space="preserve"> ("TCP/IP") by the mid-1990s and has since resulted in most other protocols disappearing. </w:t>
+      </w:r>
+    </w:p>
+    <w:p>
+      <w:pPr>
+        <w:pStyle w:val="NormalWeb"/>
+      </w:pPr>
+      <w:r>
+        <w:t xml:space="preserve">The pioneers of </w:t>
+      </w:r>
+      <w:hyperlink r:id="rId34" w:tooltip="Packet switching" w:history="1">
+        <w:r>
+          <w:t>packet switching</w:t>
+        </w:r>
+      </w:hyperlink>
+      <w:r>
+        <w:t xml:space="preserve"> technology built computer networks to research </w:t>
+      </w:r>
+      <w:hyperlink r:id="rId35" w:tooltip="Data transmission" w:history="1">
+        <w:r>
+          <w:t>data communications</w:t>
+        </w:r>
+      </w:hyperlink>
+      <w:r>
+        <w:t xml:space="preserve"> in the early 1970s. As </w:t>
+      </w:r>
+      <w:hyperlink r:id="rId36" w:tooltip="Public data network" w:history="1">
+        <w:r>
+          <w:t>public data networks</w:t>
+        </w:r>
+      </w:hyperlink>
+      <w:r>
+        <w:t xml:space="preserve"> emerged in the mid to late 1970s, the </w:t>
+      </w:r>
+      <w:r>
+        <w:lastRenderedPageBreak/>
+        <w:t xml:space="preserve">debate about interface </w:t>
+      </w:r>
+      <w:hyperlink r:id="rId37" w:tooltip="Standardization" w:history="1">
+        <w:r>
+          <w:t>standards</w:t>
+        </w:r>
+      </w:hyperlink>
+      <w:r>
+        <w:t xml:space="preserve"> was described as a "battle for access standards". An international collaboration between several national </w:t>
+      </w:r>
+      <w:hyperlink r:id="rId38" w:tooltip="Postal, telegraph and telephone service" w:history="1">
+        <w:r>
+          <w:t>postal, telegraph and telephone</w:t>
+        </w:r>
+      </w:hyperlink>
+      <w:r>
+        <w:t xml:space="preserve"> ("PTT") providers and commercial operators developed the </w:t>
+      </w:r>
+      <w:hyperlink r:id="rId39" w:tooltip="X.25" w:history="1">
+        <w:r>
+          <w:rPr>
+            <w:rStyle w:val="Hyperlink"/>
+          </w:rPr>
+          <w:t>X.25</w:t>
+        </w:r>
+      </w:hyperlink>
+      <w:r>
+        <w:t xml:space="preserve"> standard in 1976, which was adopted on public networks providing global coverage. Several proprietary standards also emerged, most notably IBM's </w:t>
+      </w:r>
+      <w:hyperlink r:id="rId40" w:tooltip="Systems Network Architecture" w:history="1">
+        <w:r>
+          <w:rPr>
+            <w:rStyle w:val="Hyperlink"/>
+          </w:rPr>
+          <w:t>Systems Network Architecture</w:t>
+        </w:r>
+      </w:hyperlink>
+      <w:r>
+        <w:t xml:space="preserve">. </w:t>
+      </w:r>
+    </w:p>
+    <w:p>
+      <w:pPr>
+        <w:pStyle w:val="NormalWeb"/>
+      </w:pPr>
+      <w:r>
+        <w:t xml:space="preserve">The </w:t>
+      </w:r>
+      <w:hyperlink r:id="rId41" w:tooltip="United States Department of Defense" w:history="1">
+        <w:r>
+          <w:t>United States Department of Defense</w:t>
+        </w:r>
+      </w:hyperlink>
+      <w:r>
+        <w:t xml:space="preserve"> developed and tested TCP/IP during the 1970s in collaboration with universities and researchers in the United States, United Kingdom and France. </w:t>
+      </w:r>
+      <w:hyperlink r:id="rId42" w:tooltip="IPv4" w:history="1">
+        <w:r>
+          <w:t>IPv4</w:t>
+        </w:r>
+      </w:hyperlink>
+      <w:r>
+        <w:t xml:space="preserve"> was released in 1981 and the DoD made it standard for all military computer networking. By 1984, an international reference model known as the </w:t>
+      </w:r>
+      <w:hyperlink r:id="rId43" w:tooltip="OSI model" w:history="1">
+        <w:r>
+          <w:rPr>
+            <w:rStyle w:val="Hyperlink"/>
+          </w:rPr>
+          <w:t>OSI model</w:t>
+        </w:r>
+      </w:hyperlink>
+      <w:r>
+        <w:t xml:space="preserve"> had been agreed on, with which TCP/IP was not compatible. Many governments in Europe – particularly France, West Germany, the United Kingdom and the European Economic Community – and also the </w:t>
+      </w:r>
+      <w:hyperlink r:id="rId44" w:tooltip="United States Department of Commerce" w:history="1">
+        <w:r>
+          <w:t>United States Department of Commerce</w:t>
+        </w:r>
+      </w:hyperlink>
+      <w:r>
+        <w:t xml:space="preserve"> mandated compliance with the OSI model and the US Department of Defense planned to transition away from TCP/IP to OSI</w:t>
+      </w:r>
+    </w:p>
+    <w:p>
+      <w:pPr>
+        <w:pStyle w:val="NormalWeb"/>
+      </w:pPr>
+      <w:r>
+        <w:t xml:space="preserve">Meanwhile, the development of a complete Internet protocol suite by 1989, and </w:t>
+      </w:r>
+      <w:hyperlink r:id="rId45" w:anchor="Adoption" w:tooltip="Internet protocol suite" w:history="1">
+        <w:r>
+          <w:t>partnerships with the telecommunication and computer industry</w:t>
+        </w:r>
+      </w:hyperlink>
+      <w:r>
+        <w:t xml:space="preserve"> to </w:t>
+      </w:r>
+      <w:r>
+        <w:rPr>
+          <w:b/>
+        </w:rPr>
+        <w:t>incorporate TCP/IP software into various</w:t>
+      </w:r>
+      <w:r>
+        <w:t xml:space="preserve"> </w:t>
+      </w:r>
+      <w:r>
+        <w:rPr>
+          <w:b/>
+        </w:rPr>
+        <w:t>operating systems</w:t>
+      </w:r>
+      <w:r>
+        <w:t xml:space="preserve"> laid the foundation for the </w:t>
+      </w:r>
+      <w:r>
+        <w:rPr>
+          <w:b/>
+        </w:rPr>
+        <w:t>widespread adoption</w:t>
+      </w:r>
+      <w:r>
+        <w:t xml:space="preserve"> </w:t>
+      </w:r>
+      <w:r>
+        <w:rPr>
+          <w:b/>
+        </w:rPr>
+        <w:t>of TCP/IP</w:t>
+      </w:r>
+      <w:r>
+        <w:t xml:space="preserve"> as a comprehensive protocol suite. While OSI developed its networking standards in the late 1980s, </w:t>
+      </w:r>
+      <w:r>
+        <w:rPr>
+          <w:b/>
+        </w:rPr>
+        <w:t>TCP/IP came into widespread</w:t>
+      </w:r>
+      <w:r>
+        <w:t xml:space="preserve"> </w:t>
+      </w:r>
+      <w:r>
+        <w:rPr>
+          <w:b/>
+        </w:rPr>
+        <w:t>use</w:t>
+      </w:r>
+      <w:r>
+        <w:t xml:space="preserve"> on multi-vendor networks for </w:t>
+      </w:r>
+      <w:hyperlink r:id="rId46" w:tooltip="Internetworking" w:history="1">
+        <w:r>
+          <w:t>internetworking</w:t>
+        </w:r>
+      </w:hyperlink>
+      <w:r>
+        <w:t xml:space="preserve"> and </w:t>
+      </w:r>
+      <w:r>
+        <w:rPr>
+          <w:b/>
+        </w:rPr>
+        <w:t xml:space="preserve">as the core component of the emerging </w:t>
+      </w:r>
+      <w:hyperlink r:id="rId47" w:tooltip="Internet" w:history="1">
+        <w:r>
+          <w:rPr>
+            <w:b/>
+          </w:rPr>
+          <w:t>Internet</w:t>
+        </w:r>
+      </w:hyperlink>
+      <w:r>
+        <w:t>”</w:t>
+      </w:r>
+    </w:p>
+    <w:p>
+      <w:pPr>
+        <w:pStyle w:val="Heading2"/>
+      </w:pPr>
+      <w:r>
+        <w:t>2.4. Summary of comparison.</w:t>
+      </w:r>
+    </w:p>
+    <w:p>
+      <w:pPr>
+        <w:pStyle w:val="NormalWeb"/>
+      </w:pPr>
+      <w:r>
+        <w:t xml:space="preserve">Why after long evolution operating systems segment preserves the spectrum of different solutions and TCP/IP </w:t>
+      </w:r>
+      <w:r>
+        <w:t xml:space="preserve">"won" </w:t>
+      </w:r>
+      <w:r>
+        <w:t xml:space="preserve">the </w:t>
       </w:r>
       <w:proofErr w:type="spellStart"/>
       <w:r>
-        <w:t>Bitcoin’s</w:t>
+        <w:t>Ptotocol</w:t>
       </w:r>
       <w:proofErr w:type="spellEnd"/>
       <w:r>
-        <w:t xml:space="preserve"> difficulty of introducing changes is itself useful property. </w:t>
+        <w:t xml:space="preserve"> Wars? </w:t>
+      </w:r>
+      <w:proofErr w:type="gramStart"/>
+      <w:r>
+        <w:t>Because different operation systems can operate on different machines in parallel.</w:t>
+      </w:r>
+      <w:proofErr w:type="gramEnd"/>
+      <w:r>
+        <w:t xml:space="preserve"> </w:t>
+      </w:r>
+      <w:r>
+        <w:t>Servers run Linux or Windows operating systems, embedded devices run their specialized OS, smartphones their OS</w:t>
+      </w:r>
+      <w:r>
+        <w:t xml:space="preserve">, very restricted in recourses devices such as smartcards powered by </w:t>
       </w:r>
       <w:proofErr w:type="spellStart"/>
       <w:r>
-        <w:t>Ethereum</w:t>
+        <w:t>JavaCard</w:t>
       </w:r>
       <w:proofErr w:type="spellEnd"/>
       <w:r>
-        <w:t xml:space="preserve"> is more centralized is the sense that its founders can introduce changes on their discretion easily.</w:t>
-      </w:r>
-      <w:r>
-        <w:t xml:space="preserve"> </w:t>
+        <w:t xml:space="preserve"> platforms or </w:t>
       </w:r>
       <w:proofErr w:type="spellStart"/>
       <w:r>
-        <w:t>Ethereum</w:t>
+        <w:t>MultOS</w:t>
       </w:r>
       <w:proofErr w:type="spellEnd"/>
       <w:r>
-        <w:t xml:space="preserve"> position itself as “moving fast” but this reduces its censorship resistance. </w:t>
+        <w:t>. From</w:t>
+      </w:r>
+      <w:r>
+        <w:t xml:space="preserve"> the other hand e</w:t>
+      </w:r>
+      <w:r>
+        <w:t xml:space="preserve">ach computer </w:t>
+      </w:r>
+      <w:r>
+        <w:t>needs</w:t>
+      </w:r>
+      <w:r>
+        <w:t xml:space="preserve"> to communicate with another computer and this is not possible to achieve if they would talk on different languages – using different protocols.</w:t>
+      </w:r>
+      <w:r>
+        <w:t xml:space="preserve"> Internet consists of </w:t>
       </w:r>
       <w:proofErr w:type="spellStart"/>
       <w:r>
-        <w:t>Cryptocurrencies</w:t>
+        <w:t>subnetworks</w:t>
       </w:r>
       <w:proofErr w:type="spellEnd"/>
       <w:r>
-        <w:t xml:space="preserve"> like </w:t>
+        <w:t xml:space="preserve"> – LAN. LAN can operate using its particular channel protocol (like Ethernet</w:t>
+      </w:r>
+      <w:r>
+        <w:t xml:space="preserve"> or </w:t>
       </w:r>
       <w:proofErr w:type="spellStart"/>
       <w:r>
-        <w:t>Monero</w:t>
+        <w:t>TokenRings</w:t>
       </w:r>
       <w:proofErr w:type="spellEnd"/>
       <w:r>
-        <w:t xml:space="preserve"> are not listed in some exchanges because their anonymity doesn’t comply with legislation restrictions of some countries. And therefore some projects support anonymity but allow </w:t>
+        <w:t xml:space="preserve"> in the past</w:t>
+      </w:r>
+      <w:r>
+        <w:t xml:space="preserve">) but on network layer subnets communicates using </w:t>
+      </w:r>
+      <w:r>
+        <w:t xml:space="preserve">common language - </w:t>
+      </w:r>
+      <w:r>
+        <w:t>TCP/IP stack – for routing and data transfer.</w:t>
+      </w:r>
+    </w:p>
+    <w:p>
+      <w:pPr>
+        <w:pStyle w:val="NormalWeb"/>
+      </w:pPr>
+      <w:r>
+        <w:t xml:space="preserve">We can consider </w:t>
+      </w:r>
+      <w:proofErr w:type="spellStart"/>
+      <w:r>
+        <w:t>blockchain</w:t>
+      </w:r>
+      <w:proofErr w:type="spellEnd"/>
+      <w:r>
+        <w:t xml:space="preserve"> networks as equivalent of </w:t>
+      </w:r>
+      <w:proofErr w:type="spellStart"/>
+      <w:r>
+        <w:t>subnetworks</w:t>
+      </w:r>
+      <w:proofErr w:type="spellEnd"/>
+      <w:r>
+        <w:t xml:space="preserve"> (LANs) and interoperability of </w:t>
+      </w:r>
+      <w:proofErr w:type="spellStart"/>
+      <w:r>
+        <w:t>blockchain</w:t>
+      </w:r>
+      <w:proofErr w:type="spellEnd"/>
+      <w:r>
+        <w:t xml:space="preserve"> networks as equivalent of internetwork communication protocol - network (and above) layer of TCP/IP or ISO Open System Interconnection</w:t>
+      </w:r>
+      <w:r>
+        <w:t xml:space="preserve"> Model</w:t>
+      </w:r>
+      <w:r>
+        <w:t xml:space="preserve"> (OSI Model)</w:t>
+      </w:r>
+      <w:r>
+        <w:t>.</w:t>
+      </w:r>
+    </w:p>
+    <w:p>
+      <w:pPr>
+        <w:pStyle w:val="NormalWeb"/>
+      </w:pPr>
+      <w:r>
+        <w:t xml:space="preserve">We see or expect some trends in </w:t>
+      </w:r>
+      <w:proofErr w:type="spellStart"/>
+      <w:r>
+        <w:t>blockchain</w:t>
+      </w:r>
+      <w:proofErr w:type="spellEnd"/>
+      <w:r>
+        <w:t xml:space="preserve"> technology. Thousands of </w:t>
+      </w:r>
+      <w:proofErr w:type="spellStart"/>
+      <w:r>
+        <w:t>blockchain</w:t>
+      </w:r>
+      <w:proofErr w:type="spellEnd"/>
+      <w:r>
+        <w:t xml:space="preserve"> projects often do not add distinct features and we can expect reduction in the set of existing projects. Likely spectrum of projects </w:t>
+      </w:r>
+      <w:r>
+        <w:t xml:space="preserve">will consist from specialized </w:t>
+      </w:r>
+      <w:proofErr w:type="spellStart"/>
+      <w:r>
+        <w:t>blockchains</w:t>
+      </w:r>
+      <w:proofErr w:type="spellEnd"/>
+      <w:r>
+        <w:t xml:space="preserve"> that achieves certain goals better than other projects. Some properties </w:t>
       </w:r>
       <w:proofErr w:type="gramStart"/>
       <w:r>
-        <w:t>to reveal</w:t>
+        <w:t>contradicts</w:t>
       </w:r>
       <w:proofErr w:type="gramEnd"/>
       <w:r>
-        <w:t xml:space="preserve"> private information</w:t>
-      </w:r>
-      <w:r>
-        <w:t xml:space="preserve">. So, there is no universal thing and diversity of projects will exist. Reduction of similar projects are expected. </w:t>
+        <w:t xml:space="preserve"> each other. For example, high level of control under project by developers accelerates improvements but may introduce centralization and reduce censorship resistance property. Intentions to increase market share requires compliance with legislation and legislation often restricts anonymity.</w:t>
+      </w:r>
+      <w:r>
+        <w:t xml:space="preserve"> So, strictly anonymous </w:t>
+      </w:r>
+      <w:proofErr w:type="spellStart"/>
+      <w:r>
+        <w:t>blockchains</w:t>
+      </w:r>
+      <w:proofErr w:type="spellEnd"/>
+      <w:r>
+        <w:t xml:space="preserve"> cannot pretend on widespread adoption (or they need to propose the ways to reveal private information).</w:t>
+      </w:r>
+    </w:p>
+    <w:p>
+      <w:pPr>
+        <w:pStyle w:val="NormalWeb"/>
+      </w:pPr>
+      <w:r>
+        <w:lastRenderedPageBreak/>
+        <w:t xml:space="preserve">Because different </w:t>
+      </w:r>
+      <w:proofErr w:type="spellStart"/>
+      <w:r>
+        <w:t>blockchains</w:t>
+      </w:r>
+      <w:proofErr w:type="spellEnd"/>
+      <w:r>
+        <w:t xml:space="preserve"> will still exist in the future there is emerging necessity for interoperability. And such attempts have been taken already using trusted custodians (see WETH example above)</w:t>
+      </w:r>
+      <w:r>
+        <w:t xml:space="preserve">. The demand for interoperability of </w:t>
+      </w:r>
+      <w:proofErr w:type="spellStart"/>
+      <w:r>
+        <w:t>blockchains</w:t>
+      </w:r>
+      <w:proofErr w:type="spellEnd"/>
+      <w:r>
+        <w:t xml:space="preserve"> defiantly exists.</w:t>
+      </w:r>
+    </w:p>
+    <w:p>
+      <w:pPr>
+        <w:pStyle w:val="NormalWeb"/>
+      </w:pPr>
+      <w:r>
+        <w:t xml:space="preserve">Considering </w:t>
+      </w:r>
+      <w:proofErr w:type="spellStart"/>
+      <w:r>
+        <w:t>blockchain</w:t>
+      </w:r>
+      <w:proofErr w:type="spellEnd"/>
+      <w:r>
+        <w:t xml:space="preserve"> networks as </w:t>
+      </w:r>
+      <w:proofErr w:type="spellStart"/>
+      <w:r>
+        <w:t>subnetworks</w:t>
+      </w:r>
+      <w:proofErr w:type="spellEnd"/>
+      <w:r>
+        <w:t xml:space="preserve"> (managed by their own rules) we can use existent experience from computer networks</w:t>
+      </w:r>
+      <w:r>
+        <w:t xml:space="preserve"> and introduce common protocol for interoperability between </w:t>
+      </w:r>
+      <w:proofErr w:type="spellStart"/>
+      <w:r>
+        <w:t>blockchains</w:t>
+      </w:r>
+      <w:proofErr w:type="spellEnd"/>
+      <w:r>
+        <w:t>.</w:t>
+      </w:r>
+    </w:p>
+    <w:p>
+      <w:pPr>
+        <w:pStyle w:val="NormalWeb"/>
+      </w:pPr>
+      <w:r>
+        <w:t xml:space="preserve">Interconnection between systems is modeled by </w:t>
+      </w:r>
+      <w:r>
+        <w:t>The Open Systems Interconnection model (OSI model)</w:t>
+      </w:r>
+      <w:r>
+        <w:t xml:space="preserve">. This successful model is widely recognized and exists for a long time (from </w:t>
+      </w:r>
+      <w:r>
+        <w:t>the late 1970s</w:t>
+      </w:r>
+      <w:r>
+        <w:t>)</w:t>
+      </w:r>
+      <w:r>
+        <w:t xml:space="preserve"> and orientation on such model will give the correct direction for the development of protocol.</w:t>
       </w:r>
       <w:bookmarkStart w:id="0" w:name="_GoBack"/>
       <w:bookmarkEnd w:id="0"/>
+    </w:p>
+    <w:p>
+      <w:pPr>
+        <w:pStyle w:val="NormalWeb"/>
+      </w:pPr>
+      <w:r>
+        <w:t xml:space="preserve"> </w:t>
+      </w:r>
     </w:p>
     <w:p/>
     <w:p>
@@ -2468,16 +2450,11 @@
             <w:r>
               <w:t>[</w:t>
             </w:r>
-            <w:proofErr w:type="spellStart"/>
             <w:r>
               <w:t>Back</w:t>
             </w:r>
             <w:r>
-              <w:t>Sidechains</w:t>
-            </w:r>
-            <w:proofErr w:type="spellEnd"/>
-            <w:r>
-              <w:t>]</w:t>
+              <w:t>Sidechains]</w:t>
             </w:r>
           </w:p>
         </w:tc>
@@ -2502,43 +2479,7 @@
                 <w:sz w:val="24"/>
                 <w:szCs w:val="24"/>
               </w:rPr>
-              <w:t xml:space="preserve">Adam Back, Matt </w:t>
-            </w:r>
-            <w:proofErr w:type="spellStart"/>
-            <w:r>
-              <w:rPr>
-                <w:rFonts w:ascii="NimbusRomNo9L-Regu" w:hAnsi="NimbusRomNo9L-Regu" w:cs="NimbusRomNo9L-Regu"/>
-                <w:sz w:val="24"/>
-                <w:szCs w:val="24"/>
-              </w:rPr>
-              <w:t>Corallo</w:t>
-            </w:r>
-            <w:proofErr w:type="spellEnd"/>
-            <w:r>
-              <w:rPr>
-                <w:rFonts w:ascii="NimbusRomNo9L-Regu" w:hAnsi="NimbusRomNo9L-Regu" w:cs="NimbusRomNo9L-Regu"/>
-                <w:sz w:val="24"/>
-                <w:szCs w:val="24"/>
-              </w:rPr>
-              <w:t xml:space="preserve">, Luke </w:t>
-            </w:r>
-            <w:proofErr w:type="spellStart"/>
-            <w:r>
-              <w:rPr>
-                <w:rFonts w:ascii="NimbusRomNo9L-Regu" w:hAnsi="NimbusRomNo9L-Regu" w:cs="NimbusRomNo9L-Regu"/>
-                <w:sz w:val="24"/>
-                <w:szCs w:val="24"/>
-              </w:rPr>
-              <w:t>Dashjr</w:t>
-            </w:r>
-            <w:proofErr w:type="spellEnd"/>
-            <w:r>
-              <w:rPr>
-                <w:rFonts w:ascii="NimbusRomNo9L-Regu" w:hAnsi="NimbusRomNo9L-Regu" w:cs="NimbusRomNo9L-Regu"/>
-                <w:sz w:val="24"/>
-                <w:szCs w:val="24"/>
-              </w:rPr>
-              <w:t>,</w:t>
+              <w:t>Adam Back, Matt Corallo, Luke Dashjr,</w:t>
             </w:r>
           </w:p>
           <w:p>
@@ -2558,25 +2499,7 @@
                 <w:sz w:val="24"/>
                 <w:szCs w:val="24"/>
               </w:rPr>
-              <w:t xml:space="preserve">Mark </w:t>
-            </w:r>
-            <w:proofErr w:type="spellStart"/>
-            <w:r>
-              <w:rPr>
-                <w:rFonts w:ascii="NimbusRomNo9L-Regu" w:hAnsi="NimbusRomNo9L-Regu" w:cs="NimbusRomNo9L-Regu"/>
-                <w:sz w:val="24"/>
-                <w:szCs w:val="24"/>
-              </w:rPr>
-              <w:t>Friedenbach</w:t>
-            </w:r>
-            <w:proofErr w:type="spellEnd"/>
-            <w:r>
-              <w:rPr>
-                <w:rFonts w:ascii="NimbusRomNo9L-Regu" w:hAnsi="NimbusRomNo9L-Regu" w:cs="NimbusRomNo9L-Regu"/>
-                <w:sz w:val="24"/>
-                <w:szCs w:val="24"/>
-              </w:rPr>
-              <w:t>, Gregory Maxwell,</w:t>
+              <w:t>Mark Friedenbach, Gregory Maxwell,</w:t>
             </w:r>
           </w:p>
           <w:p>
@@ -2596,25 +2519,7 @@
                 <w:sz w:val="24"/>
                 <w:szCs w:val="24"/>
               </w:rPr>
-              <w:t xml:space="preserve">Andrew Miller, Andrew </w:t>
-            </w:r>
-            <w:proofErr w:type="spellStart"/>
-            <w:r>
-              <w:rPr>
-                <w:rFonts w:ascii="NimbusRomNo9L-Regu" w:hAnsi="NimbusRomNo9L-Regu" w:cs="NimbusRomNo9L-Regu"/>
-                <w:sz w:val="24"/>
-                <w:szCs w:val="24"/>
-              </w:rPr>
-              <w:t>Poelstra</w:t>
-            </w:r>
-            <w:proofErr w:type="spellEnd"/>
-            <w:r>
-              <w:rPr>
-                <w:rFonts w:ascii="NimbusRomNo9L-Regu" w:hAnsi="NimbusRomNo9L-Regu" w:cs="NimbusRomNo9L-Regu"/>
-                <w:sz w:val="24"/>
-                <w:szCs w:val="24"/>
-              </w:rPr>
-              <w:t>,</w:t>
+              <w:t>Andrew Miller, Andrew Poelstra,</w:t>
             </w:r>
           </w:p>
           <w:p>
@@ -2631,43 +2536,7 @@
                 <w:sz w:val="24"/>
                 <w:szCs w:val="24"/>
               </w:rPr>
-              <w:t xml:space="preserve">Jorge </w:t>
-            </w:r>
-            <w:proofErr w:type="spellStart"/>
-            <w:r>
-              <w:rPr>
-                <w:rFonts w:ascii="NimbusRomNo9L-Regu" w:hAnsi="NimbusRomNo9L-Regu" w:cs="NimbusRomNo9L-Regu"/>
-                <w:sz w:val="24"/>
-                <w:szCs w:val="24"/>
-              </w:rPr>
-              <w:t>Timón</w:t>
-            </w:r>
-            <w:proofErr w:type="spellEnd"/>
-            <w:r>
-              <w:rPr>
-                <w:rFonts w:ascii="NimbusRomNo9L-Regu" w:hAnsi="NimbusRomNo9L-Regu" w:cs="NimbusRomNo9L-Regu"/>
-                <w:sz w:val="24"/>
-                <w:szCs w:val="24"/>
-              </w:rPr>
-              <w:t xml:space="preserve">, and Pieter </w:t>
-            </w:r>
-            <w:proofErr w:type="spellStart"/>
-            <w:r>
-              <w:rPr>
-                <w:rFonts w:ascii="NimbusRomNo9L-Regu" w:hAnsi="NimbusRomNo9L-Regu" w:cs="NimbusRomNo9L-Regu"/>
-                <w:sz w:val="24"/>
-                <w:szCs w:val="24"/>
-              </w:rPr>
-              <w:t>Wuille</w:t>
-            </w:r>
-            <w:proofErr w:type="spellEnd"/>
-            <w:r>
-              <w:rPr>
-                <w:rFonts w:ascii="NimbusRomNo9L-Regu" w:hAnsi="NimbusRomNo9L-Regu" w:cs="NimbusRomNo9L-Regu"/>
-                <w:sz w:val="24"/>
-                <w:szCs w:val="24"/>
-              </w:rPr>
-              <w:t>,</w:t>
+              <w:t>Jorge Timón, and Pieter Wuille,</w:t>
             </w:r>
           </w:p>
           <w:p>
@@ -2685,9 +2554,8 @@
                 <w:sz w:val="24"/>
                 <w:szCs w:val="24"/>
               </w:rPr>
-              <w:t xml:space="preserve">Enabling </w:t>
+              <w:t>Enabling Blockchain Innovations with Pegged Sidechains</w:t>
             </w:r>
-            <w:proofErr w:type="spellStart"/>
             <w:r>
               <w:rPr>
                 <w:rFonts w:ascii="NimbusRomNo9L-Regu" w:hAnsi="NimbusRomNo9L-Regu" w:cs="NimbusRomNo9L-Regu"/>
@@ -2695,36 +2563,6 @@
                 <w:sz w:val="24"/>
                 <w:szCs w:val="24"/>
               </w:rPr>
-              <w:t>Blockchain</w:t>
-            </w:r>
-            <w:proofErr w:type="spellEnd"/>
-            <w:r>
-              <w:rPr>
-                <w:rFonts w:ascii="NimbusRomNo9L-Regu" w:hAnsi="NimbusRomNo9L-Regu" w:cs="NimbusRomNo9L-Regu"/>
-                <w:i/>
-                <w:sz w:val="24"/>
-                <w:szCs w:val="24"/>
-              </w:rPr>
-              <w:t xml:space="preserve"> Innovations with Pegged </w:t>
-            </w:r>
-            <w:proofErr w:type="spellStart"/>
-            <w:r>
-              <w:rPr>
-                <w:rFonts w:ascii="NimbusRomNo9L-Regu" w:hAnsi="NimbusRomNo9L-Regu" w:cs="NimbusRomNo9L-Regu"/>
-                <w:i/>
-                <w:sz w:val="24"/>
-                <w:szCs w:val="24"/>
-              </w:rPr>
-              <w:t>Sidechains</w:t>
-            </w:r>
-            <w:proofErr w:type="spellEnd"/>
-            <w:r>
-              <w:rPr>
-                <w:rFonts w:ascii="NimbusRomNo9L-Regu" w:hAnsi="NimbusRomNo9L-Regu" w:cs="NimbusRomNo9L-Regu"/>
-                <w:i/>
-                <w:sz w:val="24"/>
-                <w:szCs w:val="24"/>
-              </w:rPr>
               <w:t xml:space="preserve">, </w:t>
             </w:r>
             <w:r>
@@ -2733,15 +2571,7 @@
                 <w:sz w:val="24"/>
                 <w:szCs w:val="24"/>
               </w:rPr>
-              <w:t>2014</w:t>
-            </w:r>
-            <w:r>
-              <w:rPr>
-                <w:rFonts w:ascii="NimbusRomNo9L-Regu" w:hAnsi="NimbusRomNo9L-Regu" w:cs="NimbusRomNo9L-Regu"/>
-                <w:sz w:val="24"/>
-                <w:szCs w:val="24"/>
-              </w:rPr>
-              <w:t>,</w:t>
+              <w:t>2014,</w:t>
             </w:r>
           </w:p>
           <w:p>
@@ -2750,7 +2580,7 @@
                 <w:i/>
               </w:rPr>
             </w:pPr>
-            <w:hyperlink r:id="rId28" w:history="1">
+            <w:hyperlink r:id="rId48" w:history="1">
               <w:r>
                 <w:rPr>
                   <w:rStyle w:val="Hyperlink"/>
@@ -2817,7 +2647,6 @@
               </w:rPr>
               <w:t xml:space="preserve"> </w:t>
             </w:r>
-            <w:proofErr w:type="spellStart"/>
             <w:r>
               <w:rPr>
                 <w:rFonts w:ascii="NimbusRomNo9L-ReguItal" w:hAnsi="NimbusRomNo9L-ReguItal" w:cs="NimbusRomNo9L-ReguItal"/>
@@ -2825,17 +2654,7 @@
                 <w:sz w:val="20"/>
                 <w:szCs w:val="20"/>
               </w:rPr>
-              <w:t>Hashcash</w:t>
-            </w:r>
-            <w:proofErr w:type="spellEnd"/>
-            <w:r>
-              <w:rPr>
-                <w:rFonts w:ascii="NimbusRomNo9L-ReguItal" w:hAnsi="NimbusRomNo9L-ReguItal" w:cs="NimbusRomNo9L-ReguItal"/>
-                <w:i/>
-                <w:sz w:val="20"/>
-                <w:szCs w:val="20"/>
-              </w:rPr>
-              <w:t xml:space="preserve"> — a denial of service counter-measure</w:t>
+              <w:t>Hashcash — a denial of service counter-measure</w:t>
             </w:r>
             <w:r>
               <w:rPr>
@@ -2851,15 +2670,7 @@
                 <w:sz w:val="20"/>
                 <w:szCs w:val="20"/>
               </w:rPr>
-              <w:t>http://</w:t>
-            </w:r>
-            <w:r>
-              <w:rPr>
-                <w:rFonts w:ascii="SFTT1000" w:hAnsi="SFTT1000" w:cs="SFTT1000"/>
-                <w:sz w:val="20"/>
-                <w:szCs w:val="20"/>
-              </w:rPr>
-              <w:t>hashcash.org/papers/hashcash.pdf</w:t>
+              <w:t>http://hashcash.org/papers/hashcash.pdf</w:t>
             </w:r>
             <w:r>
               <w:rPr>
@@ -2909,25 +2720,7 @@
                 <w:sz w:val="20"/>
                 <w:szCs w:val="20"/>
               </w:rPr>
-              <w:t xml:space="preserve">D. </w:t>
-            </w:r>
-            <w:proofErr w:type="spellStart"/>
-            <w:r>
-              <w:rPr>
-                <w:rFonts w:ascii="NimbusRomNo9L-Regu" w:hAnsi="NimbusRomNo9L-Regu" w:cs="NimbusRomNo9L-Regu"/>
-                <w:sz w:val="20"/>
-                <w:szCs w:val="20"/>
-              </w:rPr>
-              <w:t>Chaum</w:t>
-            </w:r>
-            <w:proofErr w:type="spellEnd"/>
-            <w:r>
-              <w:rPr>
-                <w:rFonts w:ascii="NimbusRomNo9L-Regu" w:hAnsi="NimbusRomNo9L-Regu" w:cs="NimbusRomNo9L-Regu"/>
-                <w:sz w:val="20"/>
-                <w:szCs w:val="20"/>
-              </w:rPr>
-              <w:t xml:space="preserve">, </w:t>
+              <w:t xml:space="preserve">D. Chaum, </w:t>
             </w:r>
             <w:r>
               <w:rPr>
@@ -3014,23 +2807,13 @@
                 <w:szCs w:val="20"/>
               </w:rPr>
             </w:pPr>
-            <w:proofErr w:type="spellStart"/>
             <w:r>
               <w:rPr>
                 <w:rFonts w:ascii="NimbusRomNo9L-Regu" w:hAnsi="NimbusRomNo9L-Regu" w:cs="NimbusRomNo9L-Regu"/>
                 <w:sz w:val="20"/>
                 <w:szCs w:val="20"/>
               </w:rPr>
-              <w:t>CoinMarketCap</w:t>
-            </w:r>
-            <w:proofErr w:type="spellEnd"/>
-            <w:r>
-              <w:rPr>
-                <w:rFonts w:ascii="NimbusRomNo9L-Regu" w:hAnsi="NimbusRomNo9L-Regu" w:cs="NimbusRomNo9L-Regu"/>
-                <w:sz w:val="20"/>
-                <w:szCs w:val="20"/>
-              </w:rPr>
-              <w:t xml:space="preserve">, </w:t>
+              <w:t xml:space="preserve">CoinMarketCap, </w:t>
             </w:r>
             <w:r>
               <w:rPr>
@@ -3039,27 +2822,7 @@
                 <w:sz w:val="20"/>
                 <w:szCs w:val="20"/>
               </w:rPr>
-              <w:t xml:space="preserve">What Is Wrapped </w:t>
-            </w:r>
-            <w:proofErr w:type="spellStart"/>
-            <w:r>
-              <w:rPr>
-                <w:rFonts w:ascii="NimbusRomNo9L-Regu" w:hAnsi="NimbusRomNo9L-Regu" w:cs="NimbusRomNo9L-Regu"/>
-                <w:i/>
-                <w:sz w:val="20"/>
-                <w:szCs w:val="20"/>
-              </w:rPr>
-              <w:t>Ethereum</w:t>
-            </w:r>
-            <w:proofErr w:type="spellEnd"/>
-            <w:r>
-              <w:rPr>
-                <w:rFonts w:ascii="NimbusRomNo9L-Regu" w:hAnsi="NimbusRomNo9L-Regu" w:cs="NimbusRomNo9L-Regu"/>
-                <w:i/>
-                <w:sz w:val="20"/>
-                <w:szCs w:val="20"/>
-              </w:rPr>
-              <w:t xml:space="preserve"> (WETH)?</w:t>
+              <w:t>What Is Wrapped Ethereum (WETH)?</w:t>
             </w:r>
             <w:r>
               <w:rPr>
@@ -3129,25 +2892,7 @@
                 <w:sz w:val="20"/>
                 <w:szCs w:val="20"/>
               </w:rPr>
-              <w:t xml:space="preserve">Ian </w:t>
-            </w:r>
-            <w:proofErr w:type="spellStart"/>
-            <w:r>
-              <w:rPr>
-                <w:rFonts w:ascii="NimbusRomNo9L-Regu" w:hAnsi="NimbusRomNo9L-Regu" w:cs="NimbusRomNo9L-Regu"/>
-                <w:sz w:val="20"/>
-                <w:szCs w:val="20"/>
-              </w:rPr>
-              <w:t>Grigg</w:t>
-            </w:r>
-            <w:proofErr w:type="spellEnd"/>
-            <w:r>
-              <w:rPr>
-                <w:rFonts w:ascii="NimbusRomNo9L-Regu" w:hAnsi="NimbusRomNo9L-Regu" w:cs="NimbusRomNo9L-Regu"/>
-                <w:sz w:val="20"/>
-                <w:szCs w:val="20"/>
-              </w:rPr>
-              <w:t xml:space="preserve">, Email correspondence, 1999, </w:t>
+              <w:t xml:space="preserve">Ian Grigg, Email correspondence, 1999, </w:t>
             </w:r>
             <w:r>
               <w:rPr>
@@ -3221,43 +2966,15 @@
                 <w:sz w:val="20"/>
                 <w:szCs w:val="20"/>
               </w:rPr>
-              <w:t xml:space="preserve">S. </w:t>
+              <w:t xml:space="preserve">S. Nakamoto, </w:t>
             </w:r>
-            <w:proofErr w:type="spellStart"/>
-            <w:r>
-              <w:rPr>
-                <w:rFonts w:ascii="NimbusRomNo9L-Regu" w:hAnsi="NimbusRomNo9L-Regu" w:cs="NimbusRomNo9L-Regu"/>
-                <w:sz w:val="20"/>
-                <w:szCs w:val="20"/>
-              </w:rPr>
-              <w:t>Nakamoto</w:t>
-            </w:r>
-            <w:proofErr w:type="spellEnd"/>
-            <w:r>
-              <w:rPr>
-                <w:rFonts w:ascii="NimbusRomNo9L-Regu" w:hAnsi="NimbusRomNo9L-Regu" w:cs="NimbusRomNo9L-Regu"/>
-                <w:sz w:val="20"/>
-                <w:szCs w:val="20"/>
-              </w:rPr>
-              <w:t xml:space="preserve">, </w:t>
-            </w:r>
-            <w:proofErr w:type="spellStart"/>
             <w:r>
               <w:rPr>
                 <w:rFonts w:ascii="NimbusRomNo9L-ReguItal" w:hAnsi="NimbusRomNo9L-ReguItal" w:cs="NimbusRomNo9L-ReguItal"/>
                 <w:sz w:val="20"/>
                 <w:szCs w:val="20"/>
               </w:rPr>
-              <w:t>Bitcoin</w:t>
-            </w:r>
-            <w:proofErr w:type="spellEnd"/>
-            <w:r>
-              <w:rPr>
-                <w:rFonts w:ascii="NimbusRomNo9L-ReguItal" w:hAnsi="NimbusRomNo9L-ReguItal" w:cs="NimbusRomNo9L-ReguItal"/>
-                <w:sz w:val="20"/>
-                <w:szCs w:val="20"/>
-              </w:rPr>
-              <w:t>: A peer-to-peer electronic cash system</w:t>
+              <w:t>Bitcoin: A peer-to-peer electronic cash system</w:t>
             </w:r>
             <w:r>
               <w:rPr>
@@ -3830,6 +3547,30 @@
       <w:color w:val="365F91" w:themeColor="accent1" w:themeShade="BF"/>
       <w:sz w:val="28"/>
       <w:szCs w:val="28"/>
+    </w:rPr>
+  </w:style>
+  <w:style w:type="paragraph" w:styleId="Heading2">
+    <w:name w:val="heading 2"/>
+    <w:basedOn w:val="Normal"/>
+    <w:next w:val="Normal"/>
+    <w:link w:val="Heading2Char"/>
+    <w:uiPriority w:val="9"/>
+    <w:unhideWhenUsed/>
+    <w:qFormat/>
+    <w:rsid w:val="006C0E92"/>
+    <w:pPr>
+      <w:keepNext/>
+      <w:keepLines/>
+      <w:spacing w:before="200" w:after="0"/>
+      <w:outlineLvl w:val="1"/>
+    </w:pPr>
+    <w:rPr>
+      <w:rFonts w:asciiTheme="majorHAnsi" w:eastAsiaTheme="majorEastAsia" w:hAnsiTheme="majorHAnsi" w:cstheme="majorBidi"/>
+      <w:b/>
+      <w:bCs/>
+      <w:color w:val="4F81BD" w:themeColor="accent1"/>
+      <w:sz w:val="26"/>
+      <w:szCs w:val="26"/>
     </w:rPr>
   </w:style>
   <w:style w:type="paragraph" w:styleId="Heading3">
@@ -4000,6 +3741,41 @@
       <w:color w:val="4F81BD" w:themeColor="accent1"/>
     </w:rPr>
   </w:style>
+  <w:style w:type="character" w:customStyle="1" w:styleId="Heading2Char">
+    <w:name w:val="Heading 2 Char"/>
+    <w:basedOn w:val="DefaultParagraphFont"/>
+    <w:link w:val="Heading2"/>
+    <w:uiPriority w:val="9"/>
+    <w:rsid w:val="006C0E92"/>
+    <w:rPr>
+      <w:rFonts w:asciiTheme="majorHAnsi" w:eastAsiaTheme="majorEastAsia" w:hAnsiTheme="majorHAnsi" w:cstheme="majorBidi"/>
+      <w:b/>
+      <w:bCs/>
+      <w:color w:val="4F81BD" w:themeColor="accent1"/>
+      <w:sz w:val="26"/>
+      <w:szCs w:val="26"/>
+    </w:rPr>
+  </w:style>
+  <w:style w:type="character" w:customStyle="1" w:styleId="mw-page-title-main">
+    <w:name w:val="mw-page-title-main"/>
+    <w:basedOn w:val="DefaultParagraphFont"/>
+    <w:rsid w:val="00CA0ADF"/>
+  </w:style>
+  <w:style w:type="paragraph" w:styleId="NormalWeb">
+    <w:name w:val="Normal (Web)"/>
+    <w:basedOn w:val="Normal"/>
+    <w:uiPriority w:val="99"/>
+    <w:unhideWhenUsed/>
+    <w:rsid w:val="00CA0ADF"/>
+    <w:pPr>
+      <w:spacing w:before="100" w:beforeAutospacing="1" w:after="100" w:afterAutospacing="1" w:line="240" w:lineRule="auto"/>
+    </w:pPr>
+    <w:rPr>
+      <w:rFonts w:ascii="Times New Roman" w:eastAsia="Times New Roman" w:hAnsi="Times New Roman" w:cs="Times New Roman"/>
+      <w:sz w:val="24"/>
+      <w:szCs w:val="24"/>
+    </w:rPr>
+  </w:style>
 </w:styles>
 </file>
 
@@ -4186,6 +3962,30 @@
       <w:szCs w:val="28"/>
     </w:rPr>
   </w:style>
+  <w:style w:type="paragraph" w:styleId="Heading2">
+    <w:name w:val="heading 2"/>
+    <w:basedOn w:val="Normal"/>
+    <w:next w:val="Normal"/>
+    <w:link w:val="Heading2Char"/>
+    <w:uiPriority w:val="9"/>
+    <w:unhideWhenUsed/>
+    <w:qFormat/>
+    <w:rsid w:val="006C0E92"/>
+    <w:pPr>
+      <w:keepNext/>
+      <w:keepLines/>
+      <w:spacing w:before="200" w:after="0"/>
+      <w:outlineLvl w:val="1"/>
+    </w:pPr>
+    <w:rPr>
+      <w:rFonts w:asciiTheme="majorHAnsi" w:eastAsiaTheme="majorEastAsia" w:hAnsiTheme="majorHAnsi" w:cstheme="majorBidi"/>
+      <w:b/>
+      <w:bCs/>
+      <w:color w:val="4F81BD" w:themeColor="accent1"/>
+      <w:sz w:val="26"/>
+      <w:szCs w:val="26"/>
+    </w:rPr>
+  </w:style>
   <w:style w:type="paragraph" w:styleId="Heading3">
     <w:name w:val="heading 3"/>
     <w:basedOn w:val="Normal"/>
@@ -4352,6 +4152,41 @@
       <w:b/>
       <w:bCs/>
       <w:color w:val="4F81BD" w:themeColor="accent1"/>
+    </w:rPr>
+  </w:style>
+  <w:style w:type="character" w:customStyle="1" w:styleId="Heading2Char">
+    <w:name w:val="Heading 2 Char"/>
+    <w:basedOn w:val="DefaultParagraphFont"/>
+    <w:link w:val="Heading2"/>
+    <w:uiPriority w:val="9"/>
+    <w:rsid w:val="006C0E92"/>
+    <w:rPr>
+      <w:rFonts w:asciiTheme="majorHAnsi" w:eastAsiaTheme="majorEastAsia" w:hAnsiTheme="majorHAnsi" w:cstheme="majorBidi"/>
+      <w:b/>
+      <w:bCs/>
+      <w:color w:val="4F81BD" w:themeColor="accent1"/>
+      <w:sz w:val="26"/>
+      <w:szCs w:val="26"/>
+    </w:rPr>
+  </w:style>
+  <w:style w:type="character" w:customStyle="1" w:styleId="mw-page-title-main">
+    <w:name w:val="mw-page-title-main"/>
+    <w:basedOn w:val="DefaultParagraphFont"/>
+    <w:rsid w:val="00CA0ADF"/>
+  </w:style>
+  <w:style w:type="paragraph" w:styleId="NormalWeb">
+    <w:name w:val="Normal (Web)"/>
+    <w:basedOn w:val="Normal"/>
+    <w:uiPriority w:val="99"/>
+    <w:unhideWhenUsed/>
+    <w:rsid w:val="00CA0ADF"/>
+    <w:pPr>
+      <w:spacing w:before="100" w:beforeAutospacing="1" w:after="100" w:afterAutospacing="1" w:line="240" w:lineRule="auto"/>
+    </w:pPr>
+    <w:rPr>
+      <w:rFonts w:ascii="Times New Roman" w:eastAsia="Times New Roman" w:hAnsi="Times New Roman" w:cs="Times New Roman"/>
+      <w:sz w:val="24"/>
+      <w:szCs w:val="24"/>
     </w:rPr>
   </w:style>
 </w:styles>
@@ -4647,7 +4482,7 @@
 </file>
 
 <file path=customXml/itemProps1.xml><?xml version="1.0" encoding="utf-8"?>
-<ds:datastoreItem xmlns:ds="http://schemas.openxmlformats.org/officeDocument/2006/customXml" ds:itemID="{5E1230F9-0AE8-49F9-8A30-6C15432AE51F}">
+<ds:datastoreItem xmlns:ds="http://schemas.openxmlformats.org/officeDocument/2006/customXml" ds:itemID="{28CD1C9F-6758-444B-8EB0-8A8B271CAD56}">
   <ds:schemaRefs>
     <ds:schemaRef ds:uri="http://schemas.openxmlformats.org/officeDocument/2006/bibliography"/>
   </ds:schemaRefs>

</xml_diff>

<commit_message>
3 OSI model; 4 One way pegged sidechains
</commit_message>
<xml_diff>
--- a/OneWayPeggedSidechains.docx
+++ b/OneWayPeggedSidechains.docx
@@ -1858,10 +1858,7 @@
         <w:pStyle w:val="NormalWeb"/>
       </w:pPr>
       <w:r>
-        <w:t>“</w:t>
-      </w:r>
-      <w:r>
-        <w:t xml:space="preserve">A long-running debate in </w:t>
+        <w:t xml:space="preserve">“A long-running debate in </w:t>
       </w:r>
       <w:hyperlink r:id="rId30" w:tooltip="Computer science" w:history="1">
         <w:r>
@@ -2141,13 +2138,7 @@
         <w:pStyle w:val="NormalWeb"/>
       </w:pPr>
       <w:r>
-        <w:t xml:space="preserve">Why after long evolution operating systems segment preserves the spectrum of different solutions and TCP/IP </w:t>
-      </w:r>
-      <w:r>
-        <w:t xml:space="preserve">"won" </w:t>
-      </w:r>
-      <w:r>
-        <w:t xml:space="preserve">the </w:t>
+        <w:t xml:space="preserve">Why after long evolution operating systems segment preserves the spectrum of different solutions and TCP/IP "won" the </w:t>
       </w:r>
       <w:proofErr w:type="spellStart"/>
       <w:r>
@@ -2400,27 +2391,3425 @@
         <w:t>The Open Systems Interconnection model (OSI model)</w:t>
       </w:r>
       <w:r>
-        <w:t xml:space="preserve">. This successful model is widely recognized and exists for a long time (from </w:t>
-      </w:r>
-      <w:r>
-        <w:t>the late 1970s</w:t>
-      </w:r>
-      <w:r>
+        <w:t>. This successful model is widely recognized and exists for a long time (from the late 1970s)</w:t>
+      </w:r>
+      <w:r>
+        <w:t xml:space="preserve"> and orientation on such model will give the correct direction for the development of protocol.</w:t>
+      </w:r>
+    </w:p>
+    <w:p>
+      <w:pPr>
+        <w:pStyle w:val="NormalWeb"/>
+      </w:pPr>
+      <w:r>
+        <w:t>Several networking models have sought to create an intellectual framework for clarifying networking concepts and activities,</w:t>
+      </w:r>
+      <w:r>
+        <w:rPr>
+          <w:vertAlign w:val="superscript"/>
+        </w:rPr>
+        <w:t xml:space="preserve"> </w:t>
+      </w:r>
+      <w:r>
+        <w:t xml:space="preserve">but none have been as successful as the OSI reference model in becoming the standard model for discussing, teaching, and learning for the networking procedures in the field of </w:t>
+      </w:r>
+      <w:hyperlink r:id="rId48" w:tooltip="Information technology" w:history="1">
+        <w:r>
+          <w:t>information technology</w:t>
+        </w:r>
+      </w:hyperlink>
+      <w:r>
+        <w:t>.</w:t>
+      </w:r>
+    </w:p>
+    <w:p>
+      <w:pPr>
+        <w:pStyle w:val="Heading1"/>
+        <w:numPr>
+          <w:ilvl w:val="0"/>
+          <w:numId w:val="1"/>
+        </w:numPr>
+      </w:pPr>
+      <w:proofErr w:type="gramStart"/>
+      <w:r>
+        <w:t>Using Open Systems Interconnection model (</w:t>
+      </w:r>
+      <w:bookmarkStart w:id="0" w:name="_GoBack"/>
+      <w:r>
+        <w:t>OSI model</w:t>
+      </w:r>
+      <w:bookmarkEnd w:id="0"/>
+      <w:r>
+        <w:t xml:space="preserve">) for </w:t>
+      </w:r>
+      <w:proofErr w:type="spellStart"/>
+      <w:r>
+        <w:t>blockchain</w:t>
+      </w:r>
+      <w:proofErr w:type="spellEnd"/>
+      <w:r>
+        <w:t xml:space="preserve"> interoperability.</w:t>
+      </w:r>
+      <w:proofErr w:type="gramEnd"/>
+    </w:p>
+    <w:p>
+      <w:pPr>
+        <w:pStyle w:val="NormalWeb"/>
+        <w:rPr>
+          <w:vertAlign w:val="superscript"/>
+        </w:rPr>
+      </w:pPr>
+      <w:r>
+        <w:t xml:space="preserve"> </w:t>
+      </w:r>
+      <w:r>
+        <w:t xml:space="preserve">The </w:t>
+      </w:r>
+      <w:r>
+        <w:rPr>
+          <w:b/>
+          <w:bCs/>
+        </w:rPr>
+        <w:t>Open Systems Interconnection model</w:t>
+      </w:r>
+      <w:r>
+        <w:t xml:space="preserve"> (</w:t>
+      </w:r>
+      <w:r>
+        <w:rPr>
+          <w:b/>
+          <w:bCs/>
+        </w:rPr>
+        <w:t>OSI model</w:t>
+      </w:r>
+      <w:r>
+        <w:t xml:space="preserve">) is a </w:t>
+      </w:r>
+      <w:hyperlink r:id="rId49" w:tooltip="Conceptual model" w:history="1">
+        <w:r>
+          <w:t>conceptual model</w:t>
+        </w:r>
+      </w:hyperlink>
+      <w:r>
+        <w:t xml:space="preserve"> that 'provides a common basis for the coordination of standards development for the purpose of systems interconnection'</w:t>
+      </w:r>
+      <w:r>
+        <w:rPr>
+          <w:rFonts w:ascii="NimbusRomNo9L-Regu" w:hAnsi="NimbusRomNo9L-Regu" w:cs="NimbusRomNo9L-Regu"/>
+          <w:sz w:val="20"/>
+          <w:szCs w:val="20"/>
+        </w:rPr>
+        <w:t xml:space="preserve"> </w:t>
+      </w:r>
+      <w:r>
+        <w:rPr>
+          <w:rFonts w:ascii="NimbusRomNo9L-Regu" w:hAnsi="NimbusRomNo9L-Regu" w:cs="NimbusRomNo9L-Regu"/>
+          <w:sz w:val="20"/>
+          <w:szCs w:val="20"/>
+        </w:rPr>
+        <w:t>[ISOOSI].</w:t>
+      </w:r>
+      <w:r>
+        <w:t xml:space="preserve"> In the OSI reference model, the communications between a computing </w:t>
+      </w:r>
+      <w:proofErr w:type="gramStart"/>
+      <w:r>
+        <w:t>system</w:t>
+      </w:r>
+      <w:proofErr w:type="gramEnd"/>
+      <w:r>
+        <w:t xml:space="preserve"> are split into seven different abstraction layers: Physical, Data Link, Network, Transport, Session, Presentation, and Application.</w:t>
+      </w:r>
+    </w:p>
+    <w:p>
+      <w:pPr>
+        <w:pStyle w:val="NormalWeb"/>
+      </w:pPr>
+      <w:r>
+        <w:t xml:space="preserve">The model partitions the flow of data in a communication system into seven </w:t>
+      </w:r>
+      <w:hyperlink r:id="rId50" w:tooltip="Abstraction layer" w:history="1">
+        <w:r>
+          <w:t>abstraction layers</w:t>
+        </w:r>
+      </w:hyperlink>
+      <w:r>
+        <w:t xml:space="preserve"> to describe networked communication from the physical implementation of transmitting </w:t>
+      </w:r>
+      <w:hyperlink r:id="rId51" w:tooltip="Bit" w:history="1">
+        <w:r>
+          <w:t>bits</w:t>
+        </w:r>
+      </w:hyperlink>
+      <w:r>
+        <w:t xml:space="preserve"> across a </w:t>
+      </w:r>
+      <w:hyperlink r:id="rId52" w:tooltip="Transmission medium" w:history="1">
+        <w:r>
+          <w:t>communications medium</w:t>
+        </w:r>
+      </w:hyperlink>
+      <w:r>
+        <w:t xml:space="preserve"> to the highest-level representation of data of a </w:t>
+      </w:r>
+      <w:hyperlink r:id="rId53" w:tooltip="Distributed application" w:history="1">
+        <w:r>
+          <w:t>distributed application</w:t>
+        </w:r>
+      </w:hyperlink>
+      <w:r>
+        <w:t xml:space="preserve">. Each intermediate layer serves a class of functionality to the layer above it and is served by the layer below it. Classes of functionality are realized in all software development through all and any standardized </w:t>
+      </w:r>
+      <w:hyperlink r:id="rId54" w:tooltip="Communication protocol" w:history="1">
+        <w:r>
+          <w:t>communication protocols</w:t>
+        </w:r>
+      </w:hyperlink>
+      <w:r>
+        <w:t>.</w:t>
+      </w:r>
+    </w:p>
+    <w:p>
+      <w:pPr>
+        <w:pStyle w:val="NormalWeb"/>
+      </w:pPr>
+      <w:r>
+        <w:t>Each layer in the OSI model has its own well-defined functions, and the functions of each layer communicate and interact with the layers immediately above and below it, unless the layer does not have layers below or above.</w:t>
+      </w:r>
+    </w:p>
+    <w:p>
+      <w:pPr>
+        <w:pStyle w:val="NormalWeb"/>
+      </w:pPr>
+      <w:r>
+        <w:t xml:space="preserve">The </w:t>
+      </w:r>
+      <w:hyperlink r:id="rId55" w:tooltip="Internet protocol suite" w:history="1">
+        <w:r>
+          <w:rPr>
+            <w:rStyle w:val="Hyperlink"/>
+          </w:rPr>
+          <w:t>Internet protocol suite</w:t>
+        </w:r>
+      </w:hyperlink>
+      <w:r>
+        <w:t xml:space="preserve"> has a separate model, the layers of which are mentioned in </w:t>
+      </w:r>
+      <w:hyperlink r:id="rId56" w:tooltip="RFC (identifier)" w:history="1">
+        <w:r>
+          <w:rPr>
+            <w:rStyle w:val="Hyperlink"/>
+          </w:rPr>
+          <w:t>RFC</w:t>
+        </w:r>
+      </w:hyperlink>
+      <w:r>
+        <w:t> </w:t>
+      </w:r>
+      <w:hyperlink r:id="rId57" w:history="1">
+        <w:r>
+          <w:rPr>
+            <w:rStyle w:val="Hyperlink"/>
+          </w:rPr>
+          <w:t>1122</w:t>
+        </w:r>
+      </w:hyperlink>
+      <w:r>
+        <w:t xml:space="preserve"> and </w:t>
+      </w:r>
+      <w:hyperlink r:id="rId58" w:tooltip="RFC (identifier)" w:history="1">
+        <w:r>
+          <w:rPr>
+            <w:rStyle w:val="Hyperlink"/>
+          </w:rPr>
+          <w:t>RFC</w:t>
+        </w:r>
+      </w:hyperlink>
+      <w:r>
+        <w:t> </w:t>
+      </w:r>
+      <w:hyperlink r:id="rId59" w:history="1">
+        <w:r>
+          <w:rPr>
+            <w:rStyle w:val="Hyperlink"/>
+          </w:rPr>
+          <w:t>1123</w:t>
+        </w:r>
+      </w:hyperlink>
+      <w:r>
+        <w:t>. That model combines the physical and data link layers of the OSI model into a single link layer, and has a single application layer for all protocols above the transport layer, as opposed to the separate application, presentation and session layers of the OSI model.</w:t>
+      </w:r>
+      <w:r>
+        <w:t xml:space="preserve"> Additionally, the model allows transparent communication through equivalent exchange of </w:t>
+      </w:r>
+      <w:hyperlink r:id="rId60" w:tooltip="Protocol data unit" w:history="1">
+        <w:r>
+          <w:t>protocol data units</w:t>
+        </w:r>
+      </w:hyperlink>
+      <w:r>
+        <w:t xml:space="preserve"> (PDUs) between two parties, through what is known as </w:t>
+      </w:r>
+      <w:hyperlink r:id="rId61" w:tooltip="Peer-to-peer networking" w:history="1">
+        <w:r>
+          <w:t xml:space="preserve">peer-to-peer </w:t>
+        </w:r>
+        <w:proofErr w:type="gramStart"/>
+        <w:r>
+          <w:t>networking</w:t>
+        </w:r>
+        <w:proofErr w:type="gramEnd"/>
+      </w:hyperlink>
+      <w:r>
+        <w:t>[</w:t>
+      </w:r>
+      <w:r>
+        <w:rPr>
+          <w:rFonts w:ascii="NimbusRomNo9L-Regu" w:hAnsi="NimbusRomNo9L-Regu" w:cs="NimbusRomNo9L-Regu"/>
+          <w:sz w:val="20"/>
+          <w:szCs w:val="20"/>
+        </w:rPr>
+        <w:t>ISOOSIW</w:t>
+      </w:r>
+      <w:r>
+        <w:t>]</w:t>
+      </w:r>
+      <w:r>
+        <w:t>.</w:t>
+      </w:r>
+    </w:p>
+    <w:p>
+      <w:pPr>
+        <w:pStyle w:val="NormalWeb"/>
+      </w:pPr>
+    </w:p>
+    <w:tbl>
+      <w:tblPr>
+        <w:tblW w:w="11672" w:type="dxa"/>
+        <w:tblInd w:w="-1275" w:type="dxa"/>
+        <w:tblBorders>
+          <w:top w:val="single" w:sz="6" w:space="0" w:color="A2A9B1"/>
+          <w:left w:val="single" w:sz="6" w:space="0" w:color="A2A9B1"/>
+          <w:bottom w:val="single" w:sz="6" w:space="0" w:color="A2A9B1"/>
+          <w:right w:val="single" w:sz="6" w:space="0" w:color="A2A9B1"/>
+        </w:tblBorders>
+        <w:shd w:val="clear" w:color="auto" w:fill="F8F9FA"/>
+        <w:tblLayout w:type="fixed"/>
+        <w:tblCellMar>
+          <w:top w:w="15" w:type="dxa"/>
+          <w:left w:w="15" w:type="dxa"/>
+          <w:bottom w:w="15" w:type="dxa"/>
+          <w:right w:w="15" w:type="dxa"/>
+        </w:tblCellMar>
+        <w:tblLook w:val="04A0" w:firstRow="1" w:lastRow="0" w:firstColumn="1" w:lastColumn="0" w:noHBand="0" w:noVBand="1"/>
+      </w:tblPr>
+      <w:tblGrid>
+        <w:gridCol w:w="813"/>
+        <w:gridCol w:w="288"/>
+        <w:gridCol w:w="7"/>
+        <w:gridCol w:w="1253"/>
+        <w:gridCol w:w="824"/>
+        <w:gridCol w:w="3766"/>
+        <w:gridCol w:w="41"/>
+        <w:gridCol w:w="4639"/>
+        <w:gridCol w:w="41"/>
+      </w:tblGrid>
+      <w:tr>
+        <w:trPr>
+          <w:gridAfter w:val="1"/>
+          <w:wAfter w:w="41" w:type="dxa"/>
+        </w:trPr>
+        <w:tc>
+          <w:tcPr>
+            <w:tcW w:w="3185" w:type="dxa"/>
+            <w:gridSpan w:val="5"/>
+            <w:tcBorders>
+              <w:top w:val="nil"/>
+              <w:left w:val="nil"/>
+              <w:bottom w:val="nil"/>
+              <w:right w:val="nil"/>
+            </w:tcBorders>
+            <w:shd w:val="clear" w:color="auto" w:fill="EAECF0"/>
+            <w:tcMar>
+              <w:top w:w="48" w:type="dxa"/>
+              <w:left w:w="96" w:type="dxa"/>
+              <w:bottom w:w="48" w:type="dxa"/>
+              <w:right w:w="96" w:type="dxa"/>
+            </w:tcMar>
+            <w:vAlign w:val="center"/>
+            <w:hideMark/>
+          </w:tcPr>
+          <w:p>
+            <w:pPr>
+              <w:spacing w:before="240" w:after="240"/>
+              <w:jc w:val="center"/>
+              <w:rPr>
+                <w:rFonts w:ascii="Arial" w:hAnsi="Arial" w:cs="Arial"/>
+                <w:b/>
+                <w:bCs/>
+                <w:color w:val="202122"/>
+                <w:sz w:val="21"/>
+                <w:szCs w:val="21"/>
+              </w:rPr>
+            </w:pPr>
+            <w:r>
+              <w:rPr>
+                <w:rFonts w:ascii="Arial" w:hAnsi="Arial" w:cs="Arial"/>
+                <w:b/>
+                <w:bCs/>
+                <w:color w:val="202122"/>
+                <w:sz w:val="21"/>
+                <w:szCs w:val="21"/>
+              </w:rPr>
+              <w:lastRenderedPageBreak/>
+              <w:t>OSI model</w:t>
+            </w:r>
+          </w:p>
+        </w:tc>
+        <w:tc>
+          <w:tcPr>
+            <w:tcW w:w="8446" w:type="dxa"/>
+            <w:gridSpan w:val="3"/>
+            <w:tcBorders>
+              <w:top w:val="nil"/>
+              <w:left w:val="nil"/>
+              <w:bottom w:val="nil"/>
+              <w:right w:val="nil"/>
+            </w:tcBorders>
+            <w:shd w:val="clear" w:color="auto" w:fill="EAECF0"/>
+          </w:tcPr>
+          <w:p>
+            <w:pPr>
+              <w:spacing w:before="240" w:after="240"/>
+              <w:jc w:val="center"/>
+              <w:rPr>
+                <w:rFonts w:ascii="Arial" w:hAnsi="Arial" w:cs="Arial"/>
+                <w:b/>
+                <w:bCs/>
+                <w:color w:val="202122"/>
+                <w:sz w:val="21"/>
+                <w:szCs w:val="21"/>
+              </w:rPr>
+            </w:pPr>
+          </w:p>
+        </w:tc>
+      </w:tr>
+      <w:tr>
+        <w:trPr>
+          <w:gridAfter w:val="1"/>
+          <w:wAfter w:w="41" w:type="dxa"/>
+        </w:trPr>
+        <w:tc>
+          <w:tcPr>
+            <w:tcW w:w="1108" w:type="dxa"/>
+            <w:gridSpan w:val="3"/>
+            <w:tcBorders>
+              <w:top w:val="single" w:sz="6" w:space="0" w:color="A2A9B1"/>
+              <w:left w:val="single" w:sz="6" w:space="0" w:color="A2A9B1"/>
+              <w:bottom w:val="single" w:sz="6" w:space="0" w:color="A2A9B1"/>
+              <w:right w:val="single" w:sz="6" w:space="0" w:color="A2A9B1"/>
+            </w:tcBorders>
+            <w:shd w:val="clear" w:color="auto" w:fill="EAECF0"/>
+            <w:tcMar>
+              <w:top w:w="48" w:type="dxa"/>
+              <w:left w:w="96" w:type="dxa"/>
+              <w:bottom w:w="48" w:type="dxa"/>
+              <w:right w:w="96" w:type="dxa"/>
+            </w:tcMar>
+            <w:vAlign w:val="center"/>
+            <w:hideMark/>
+          </w:tcPr>
+          <w:p>
+            <w:pPr>
+              <w:spacing w:before="240" w:after="240"/>
+              <w:jc w:val="center"/>
+              <w:rPr>
+                <w:rFonts w:ascii="Arial" w:hAnsi="Arial" w:cs="Arial"/>
+                <w:b/>
+                <w:bCs/>
+                <w:color w:val="202122"/>
+                <w:sz w:val="21"/>
+                <w:szCs w:val="21"/>
+              </w:rPr>
+            </w:pPr>
+            <w:r>
+              <w:rPr>
+                <w:rFonts w:ascii="Arial" w:hAnsi="Arial" w:cs="Arial"/>
+                <w:b/>
+                <w:bCs/>
+                <w:color w:val="202122"/>
+                <w:sz w:val="21"/>
+                <w:szCs w:val="21"/>
+              </w:rPr>
+              <w:t>Layer</w:t>
+            </w:r>
+          </w:p>
+        </w:tc>
+        <w:tc>
+          <w:tcPr>
+            <w:tcW w:w="5843" w:type="dxa"/>
+            <w:gridSpan w:val="3"/>
+            <w:tcBorders>
+              <w:top w:val="single" w:sz="6" w:space="0" w:color="A2A9B1"/>
+              <w:left w:val="single" w:sz="6" w:space="0" w:color="A2A9B1"/>
+              <w:bottom w:val="single" w:sz="6" w:space="0" w:color="A2A9B1"/>
+              <w:right w:val="single" w:sz="6" w:space="0" w:color="A2A9B1"/>
+            </w:tcBorders>
+            <w:shd w:val="clear" w:color="auto" w:fill="EAECF0"/>
+            <w:tcMar>
+              <w:top w:w="48" w:type="dxa"/>
+              <w:left w:w="96" w:type="dxa"/>
+              <w:bottom w:w="48" w:type="dxa"/>
+              <w:right w:w="96" w:type="dxa"/>
+            </w:tcMar>
+            <w:vAlign w:val="center"/>
+            <w:hideMark/>
+          </w:tcPr>
+          <w:p>
+            <w:pPr>
+              <w:spacing w:before="240" w:after="240"/>
+              <w:jc w:val="center"/>
+              <w:rPr>
+                <w:rFonts w:ascii="Arial" w:hAnsi="Arial" w:cs="Arial"/>
+                <w:b/>
+                <w:bCs/>
+                <w:color w:val="202122"/>
+                <w:sz w:val="21"/>
+                <w:szCs w:val="21"/>
+              </w:rPr>
+            </w:pPr>
+            <w:r>
+              <w:rPr>
+                <w:rFonts w:ascii="Arial" w:hAnsi="Arial" w:cs="Arial"/>
+                <w:b/>
+                <w:bCs/>
+                <w:color w:val="202122"/>
+                <w:sz w:val="21"/>
+                <w:szCs w:val="21"/>
+              </w:rPr>
+              <w:t>OSI Function</w:t>
+            </w:r>
+          </w:p>
+        </w:tc>
+        <w:tc>
+          <w:tcPr>
+            <w:tcW w:w="4680" w:type="dxa"/>
+            <w:gridSpan w:val="2"/>
+            <w:tcBorders>
+              <w:top w:val="single" w:sz="6" w:space="0" w:color="A2A9B1"/>
+              <w:left w:val="single" w:sz="6" w:space="0" w:color="A2A9B1"/>
+              <w:bottom w:val="single" w:sz="6" w:space="0" w:color="A2A9B1"/>
+              <w:right w:val="single" w:sz="6" w:space="0" w:color="A2A9B1"/>
+            </w:tcBorders>
+            <w:shd w:val="clear" w:color="auto" w:fill="EAECF0"/>
+          </w:tcPr>
+          <w:p>
+            <w:pPr>
+              <w:spacing w:before="240" w:after="240"/>
+              <w:jc w:val="center"/>
+              <w:rPr>
+                <w:rFonts w:ascii="Arial" w:hAnsi="Arial" w:cs="Arial"/>
+                <w:b/>
+                <w:bCs/>
+                <w:color w:val="202122"/>
+                <w:sz w:val="21"/>
+                <w:szCs w:val="21"/>
+              </w:rPr>
+            </w:pPr>
+            <w:proofErr w:type="spellStart"/>
+            <w:r>
+              <w:rPr>
+                <w:rFonts w:ascii="Arial" w:hAnsi="Arial" w:cs="Arial"/>
+                <w:b/>
+                <w:bCs/>
+                <w:color w:val="202122"/>
+                <w:sz w:val="21"/>
+                <w:szCs w:val="21"/>
+              </w:rPr>
+              <w:t>B</w:t>
+            </w:r>
+            <w:r>
+              <w:rPr>
+                <w:rFonts w:ascii="Arial" w:hAnsi="Arial" w:cs="Arial"/>
+                <w:b/>
+                <w:bCs/>
+                <w:color w:val="202122"/>
+                <w:sz w:val="21"/>
+                <w:szCs w:val="21"/>
+              </w:rPr>
+              <w:t>lockchain</w:t>
+            </w:r>
+            <w:proofErr w:type="spellEnd"/>
+            <w:r>
+              <w:rPr>
+                <w:rFonts w:ascii="Arial" w:hAnsi="Arial" w:cs="Arial"/>
+                <w:b/>
+                <w:bCs/>
+                <w:color w:val="202122"/>
+                <w:sz w:val="21"/>
+                <w:szCs w:val="21"/>
+              </w:rPr>
+              <w:t xml:space="preserve"> function</w:t>
+            </w:r>
+          </w:p>
+        </w:tc>
+      </w:tr>
+      <w:tr>
+        <w:tc>
+          <w:tcPr>
+            <w:tcW w:w="813" w:type="dxa"/>
+            <w:vMerge w:val="restart"/>
+            <w:tcBorders>
+              <w:top w:val="single" w:sz="6" w:space="0" w:color="A2A9B1"/>
+              <w:left w:val="single" w:sz="6" w:space="0" w:color="A2A9B1"/>
+              <w:bottom w:val="single" w:sz="6" w:space="0" w:color="A2A9B1"/>
+              <w:right w:val="single" w:sz="6" w:space="0" w:color="A2A9B1"/>
+            </w:tcBorders>
+            <w:shd w:val="clear" w:color="auto" w:fill="EAECF0"/>
+            <w:tcMar>
+              <w:top w:w="48" w:type="dxa"/>
+              <w:left w:w="96" w:type="dxa"/>
+              <w:bottom w:w="48" w:type="dxa"/>
+              <w:right w:w="96" w:type="dxa"/>
+            </w:tcMar>
+            <w:vAlign w:val="center"/>
+            <w:hideMark/>
+          </w:tcPr>
+          <w:p>
+            <w:pPr>
+              <w:spacing w:before="240" w:after="240"/>
+              <w:jc w:val="center"/>
+              <w:rPr>
+                <w:rFonts w:ascii="Arial" w:hAnsi="Arial" w:cs="Arial"/>
+                <w:b/>
+                <w:bCs/>
+                <w:color w:val="202122"/>
+                <w:sz w:val="21"/>
+                <w:szCs w:val="21"/>
+              </w:rPr>
+            </w:pPr>
+            <w:r>
+              <w:rPr>
+                <w:rFonts w:ascii="Arial" w:hAnsi="Arial" w:cs="Arial"/>
+                <w:b/>
+                <w:bCs/>
+                <w:color w:val="202122"/>
+                <w:sz w:val="21"/>
+                <w:szCs w:val="21"/>
+              </w:rPr>
+              <w:t>Host</w:t>
+            </w:r>
+            <w:r>
+              <w:rPr>
+                <w:rFonts w:ascii="Arial" w:hAnsi="Arial" w:cs="Arial"/>
+                <w:b/>
+                <w:bCs/>
+                <w:color w:val="202122"/>
+                <w:sz w:val="21"/>
+                <w:szCs w:val="21"/>
+              </w:rPr>
+              <w:br/>
+              <w:t>layers</w:t>
+            </w:r>
+          </w:p>
+        </w:tc>
+        <w:tc>
+          <w:tcPr>
+            <w:tcW w:w="288" w:type="dxa"/>
+            <w:tcBorders>
+              <w:top w:val="single" w:sz="6" w:space="0" w:color="A2A9B1"/>
+              <w:left w:val="single" w:sz="6" w:space="0" w:color="A2A9B1"/>
+              <w:bottom w:val="single" w:sz="6" w:space="0" w:color="A2A9B1"/>
+              <w:right w:val="single" w:sz="6" w:space="0" w:color="A2A9B1"/>
+            </w:tcBorders>
+            <w:shd w:val="clear" w:color="auto" w:fill="D8EC9B"/>
+            <w:tcMar>
+              <w:top w:w="48" w:type="dxa"/>
+              <w:left w:w="96" w:type="dxa"/>
+              <w:bottom w:w="48" w:type="dxa"/>
+              <w:right w:w="96" w:type="dxa"/>
+            </w:tcMar>
+            <w:vAlign w:val="center"/>
+            <w:hideMark/>
+          </w:tcPr>
+          <w:p>
+            <w:pPr>
+              <w:spacing w:before="240" w:after="240"/>
+              <w:rPr>
+                <w:rFonts w:ascii="Arial" w:hAnsi="Arial" w:cs="Arial"/>
+                <w:color w:val="202122"/>
+                <w:sz w:val="21"/>
+                <w:szCs w:val="21"/>
+              </w:rPr>
+            </w:pPr>
+            <w:r>
+              <w:rPr>
+                <w:rFonts w:ascii="Arial" w:hAnsi="Arial" w:cs="Arial"/>
+                <w:color w:val="202122"/>
+                <w:sz w:val="21"/>
+                <w:szCs w:val="21"/>
+              </w:rPr>
+              <w:t>7</w:t>
+            </w:r>
+          </w:p>
+        </w:tc>
+        <w:tc>
+          <w:tcPr>
+            <w:tcW w:w="1260" w:type="dxa"/>
+            <w:gridSpan w:val="2"/>
+            <w:tcBorders>
+              <w:top w:val="single" w:sz="6" w:space="0" w:color="A2A9B1"/>
+              <w:left w:val="single" w:sz="6" w:space="0" w:color="A2A9B1"/>
+              <w:bottom w:val="single" w:sz="6" w:space="0" w:color="A2A9B1"/>
+              <w:right w:val="single" w:sz="6" w:space="0" w:color="A2A9B1"/>
+            </w:tcBorders>
+            <w:shd w:val="clear" w:color="auto" w:fill="D8EC9B"/>
+            <w:tcMar>
+              <w:top w:w="48" w:type="dxa"/>
+              <w:left w:w="96" w:type="dxa"/>
+              <w:bottom w:w="48" w:type="dxa"/>
+              <w:right w:w="96" w:type="dxa"/>
+            </w:tcMar>
+            <w:vAlign w:val="center"/>
+            <w:hideMark/>
+          </w:tcPr>
+          <w:p>
+            <w:pPr>
+              <w:spacing w:before="240" w:after="240"/>
+              <w:rPr>
+                <w:rFonts w:ascii="Arial" w:hAnsi="Arial" w:cs="Arial"/>
+                <w:color w:val="202122"/>
+                <w:sz w:val="18"/>
+                <w:szCs w:val="21"/>
+              </w:rPr>
+            </w:pPr>
+            <w:hyperlink r:id="rId62" w:tooltip="Application layer" w:history="1">
+              <w:r>
+                <w:rPr>
+                  <w:rStyle w:val="Hyperlink"/>
+                  <w:rFonts w:ascii="Arial" w:hAnsi="Arial" w:cs="Arial"/>
+                  <w:color w:val="3366CC"/>
+                  <w:sz w:val="18"/>
+                  <w:szCs w:val="21"/>
+                </w:rPr>
+                <w:t>Application</w:t>
+              </w:r>
+            </w:hyperlink>
+          </w:p>
+        </w:tc>
+        <w:tc>
+          <w:tcPr>
+            <w:tcW w:w="4631" w:type="dxa"/>
+            <w:gridSpan w:val="3"/>
+            <w:tcBorders>
+              <w:top w:val="single" w:sz="6" w:space="0" w:color="A2A9B1"/>
+              <w:left w:val="single" w:sz="6" w:space="0" w:color="A2A9B1"/>
+              <w:bottom w:val="single" w:sz="6" w:space="0" w:color="A2A9B1"/>
+              <w:right w:val="single" w:sz="6" w:space="0" w:color="A2A9B1"/>
+            </w:tcBorders>
+            <w:shd w:val="clear" w:color="auto" w:fill="D8EC9C"/>
+            <w:tcMar>
+              <w:top w:w="48" w:type="dxa"/>
+              <w:left w:w="96" w:type="dxa"/>
+              <w:bottom w:w="48" w:type="dxa"/>
+              <w:right w:w="96" w:type="dxa"/>
+            </w:tcMar>
+            <w:vAlign w:val="center"/>
+            <w:hideMark/>
+          </w:tcPr>
+          <w:p>
+            <w:pPr>
+              <w:spacing w:before="240" w:after="240"/>
+              <w:rPr>
+                <w:rFonts w:ascii="Arial" w:hAnsi="Arial" w:cs="Arial"/>
+                <w:color w:val="202122"/>
+                <w:sz w:val="18"/>
+                <w:szCs w:val="21"/>
+              </w:rPr>
+            </w:pPr>
+            <w:r>
+              <w:rPr>
+                <w:rFonts w:ascii="Arial" w:hAnsi="Arial" w:cs="Arial"/>
+                <w:color w:val="202122"/>
+                <w:sz w:val="18"/>
+                <w:szCs w:val="21"/>
+              </w:rPr>
+              <w:t>High-level protocols such as for resource sharing or remote file access, e.g. </w:t>
+            </w:r>
+            <w:hyperlink r:id="rId63" w:tooltip="Hypertext Transfer Protocol" w:history="1">
+              <w:r>
+                <w:rPr>
+                  <w:rStyle w:val="Hyperlink"/>
+                  <w:rFonts w:ascii="Arial" w:hAnsi="Arial" w:cs="Arial"/>
+                  <w:color w:val="3366CC"/>
+                  <w:sz w:val="18"/>
+                  <w:szCs w:val="21"/>
+                </w:rPr>
+                <w:t>HTTP</w:t>
+              </w:r>
+            </w:hyperlink>
+            <w:r>
+              <w:rPr>
+                <w:rFonts w:ascii="Arial" w:hAnsi="Arial" w:cs="Arial"/>
+                <w:color w:val="202122"/>
+                <w:sz w:val="18"/>
+                <w:szCs w:val="21"/>
+              </w:rPr>
+              <w:t>.</w:t>
+            </w:r>
+          </w:p>
+        </w:tc>
+        <w:tc>
+          <w:tcPr>
+            <w:tcW w:w="4680" w:type="dxa"/>
+            <w:gridSpan w:val="2"/>
+            <w:tcBorders>
+              <w:top w:val="single" w:sz="6" w:space="0" w:color="A2A9B1"/>
+              <w:left w:val="single" w:sz="6" w:space="0" w:color="A2A9B1"/>
+              <w:bottom w:val="single" w:sz="6" w:space="0" w:color="A2A9B1"/>
+              <w:right w:val="single" w:sz="6" w:space="0" w:color="A2A9B1"/>
+            </w:tcBorders>
+            <w:shd w:val="clear" w:color="auto" w:fill="D8EC9C"/>
+          </w:tcPr>
+          <w:p>
+            <w:pPr>
+              <w:spacing w:before="240" w:after="240"/>
+              <w:rPr>
+                <w:rFonts w:ascii="Arial" w:hAnsi="Arial" w:cs="Arial"/>
+                <w:color w:val="202122"/>
+                <w:sz w:val="18"/>
+                <w:szCs w:val="21"/>
+              </w:rPr>
+            </w:pPr>
+          </w:p>
+        </w:tc>
+      </w:tr>
+      <w:tr>
+        <w:tc>
+          <w:tcPr>
+            <w:tcW w:w="813" w:type="dxa"/>
+            <w:vMerge/>
+            <w:tcBorders>
+              <w:top w:val="single" w:sz="6" w:space="0" w:color="A2A9B1"/>
+              <w:left w:val="single" w:sz="6" w:space="0" w:color="A2A9B1"/>
+              <w:bottom w:val="single" w:sz="6" w:space="0" w:color="A2A9B1"/>
+              <w:right w:val="single" w:sz="6" w:space="0" w:color="A2A9B1"/>
+            </w:tcBorders>
+            <w:shd w:val="clear" w:color="auto" w:fill="F8F9FA"/>
+            <w:vAlign w:val="center"/>
+            <w:hideMark/>
+          </w:tcPr>
+          <w:p>
+            <w:pPr>
+              <w:rPr>
+                <w:rFonts w:ascii="Arial" w:hAnsi="Arial" w:cs="Arial"/>
+                <w:b/>
+                <w:bCs/>
+                <w:color w:val="202122"/>
+                <w:sz w:val="21"/>
+                <w:szCs w:val="21"/>
+              </w:rPr>
+            </w:pPr>
+          </w:p>
+        </w:tc>
+        <w:tc>
+          <w:tcPr>
+            <w:tcW w:w="288" w:type="dxa"/>
+            <w:tcBorders>
+              <w:top w:val="single" w:sz="6" w:space="0" w:color="A2A9B1"/>
+              <w:left w:val="single" w:sz="6" w:space="0" w:color="A2A9B1"/>
+              <w:bottom w:val="single" w:sz="6" w:space="0" w:color="A2A9B1"/>
+              <w:right w:val="single" w:sz="6" w:space="0" w:color="A2A9B1"/>
+            </w:tcBorders>
+            <w:shd w:val="clear" w:color="auto" w:fill="D8EC9B"/>
+            <w:tcMar>
+              <w:top w:w="48" w:type="dxa"/>
+              <w:left w:w="96" w:type="dxa"/>
+              <w:bottom w:w="48" w:type="dxa"/>
+              <w:right w:w="96" w:type="dxa"/>
+            </w:tcMar>
+            <w:vAlign w:val="center"/>
+            <w:hideMark/>
+          </w:tcPr>
+          <w:p>
+            <w:pPr>
+              <w:spacing w:before="240" w:after="240"/>
+              <w:rPr>
+                <w:rFonts w:ascii="Arial" w:hAnsi="Arial" w:cs="Arial"/>
+                <w:color w:val="202122"/>
+                <w:sz w:val="21"/>
+                <w:szCs w:val="21"/>
+              </w:rPr>
+            </w:pPr>
+            <w:r>
+              <w:rPr>
+                <w:rFonts w:ascii="Arial" w:hAnsi="Arial" w:cs="Arial"/>
+                <w:color w:val="202122"/>
+                <w:sz w:val="21"/>
+                <w:szCs w:val="21"/>
+              </w:rPr>
+              <w:t>6</w:t>
+            </w:r>
+          </w:p>
+        </w:tc>
+        <w:tc>
+          <w:tcPr>
+            <w:tcW w:w="1260" w:type="dxa"/>
+            <w:gridSpan w:val="2"/>
+            <w:tcBorders>
+              <w:top w:val="single" w:sz="6" w:space="0" w:color="A2A9B1"/>
+              <w:left w:val="single" w:sz="6" w:space="0" w:color="A2A9B1"/>
+              <w:bottom w:val="single" w:sz="6" w:space="0" w:color="A2A9B1"/>
+              <w:right w:val="single" w:sz="6" w:space="0" w:color="A2A9B1"/>
+            </w:tcBorders>
+            <w:shd w:val="clear" w:color="auto" w:fill="D8EC9B"/>
+            <w:tcMar>
+              <w:top w:w="48" w:type="dxa"/>
+              <w:left w:w="96" w:type="dxa"/>
+              <w:bottom w:w="48" w:type="dxa"/>
+              <w:right w:w="96" w:type="dxa"/>
+            </w:tcMar>
+            <w:vAlign w:val="center"/>
+            <w:hideMark/>
+          </w:tcPr>
+          <w:p>
+            <w:pPr>
+              <w:spacing w:before="240" w:after="240"/>
+              <w:rPr>
+                <w:rFonts w:ascii="Arial" w:hAnsi="Arial" w:cs="Arial"/>
+                <w:color w:val="202122"/>
+                <w:sz w:val="18"/>
+                <w:szCs w:val="21"/>
+              </w:rPr>
+            </w:pPr>
+            <w:hyperlink r:id="rId64" w:tooltip="Presentation layer" w:history="1">
+              <w:r>
+                <w:rPr>
+                  <w:rStyle w:val="Hyperlink"/>
+                  <w:rFonts w:ascii="Arial" w:hAnsi="Arial" w:cs="Arial"/>
+                  <w:color w:val="3366CC"/>
+                  <w:sz w:val="18"/>
+                  <w:szCs w:val="21"/>
+                </w:rPr>
+                <w:t>Presentation</w:t>
+              </w:r>
+            </w:hyperlink>
+          </w:p>
+        </w:tc>
+        <w:tc>
+          <w:tcPr>
+            <w:tcW w:w="4631" w:type="dxa"/>
+            <w:gridSpan w:val="3"/>
+            <w:tcBorders>
+              <w:top w:val="single" w:sz="6" w:space="0" w:color="A2A9B1"/>
+              <w:left w:val="single" w:sz="6" w:space="0" w:color="A2A9B1"/>
+              <w:bottom w:val="single" w:sz="6" w:space="0" w:color="A2A9B1"/>
+              <w:right w:val="single" w:sz="6" w:space="0" w:color="A2A9B1"/>
+            </w:tcBorders>
+            <w:shd w:val="clear" w:color="auto" w:fill="D8EC9B"/>
+            <w:tcMar>
+              <w:top w:w="48" w:type="dxa"/>
+              <w:left w:w="96" w:type="dxa"/>
+              <w:bottom w:w="48" w:type="dxa"/>
+              <w:right w:w="96" w:type="dxa"/>
+            </w:tcMar>
+            <w:vAlign w:val="center"/>
+            <w:hideMark/>
+          </w:tcPr>
+          <w:p>
+            <w:pPr>
+              <w:spacing w:before="240" w:after="240"/>
+              <w:rPr>
+                <w:rFonts w:ascii="Arial" w:hAnsi="Arial" w:cs="Arial"/>
+                <w:color w:val="202122"/>
+                <w:sz w:val="18"/>
+                <w:szCs w:val="21"/>
+              </w:rPr>
+            </w:pPr>
+            <w:r>
+              <w:rPr>
+                <w:rFonts w:ascii="Arial" w:hAnsi="Arial" w:cs="Arial"/>
+                <w:color w:val="202122"/>
+                <w:sz w:val="18"/>
+                <w:szCs w:val="21"/>
+              </w:rPr>
+              <w:t>Translation of data between a networking service and an application; including </w:t>
+            </w:r>
+            <w:hyperlink r:id="rId65" w:tooltip="Character encoding" w:history="1">
+              <w:r>
+                <w:rPr>
+                  <w:rStyle w:val="Hyperlink"/>
+                  <w:rFonts w:ascii="Arial" w:hAnsi="Arial" w:cs="Arial"/>
+                  <w:color w:val="3366CC"/>
+                  <w:sz w:val="18"/>
+                  <w:szCs w:val="21"/>
+                </w:rPr>
+                <w:t>character encoding</w:t>
+              </w:r>
+            </w:hyperlink>
+            <w:r>
+              <w:rPr>
+                <w:rFonts w:ascii="Arial" w:hAnsi="Arial" w:cs="Arial"/>
+                <w:color w:val="202122"/>
+                <w:sz w:val="18"/>
+                <w:szCs w:val="21"/>
+              </w:rPr>
+              <w:t>, </w:t>
+            </w:r>
+            <w:hyperlink r:id="rId66" w:tooltip="Data compression" w:history="1">
+              <w:r>
+                <w:rPr>
+                  <w:rStyle w:val="Hyperlink"/>
+                  <w:rFonts w:ascii="Arial" w:hAnsi="Arial" w:cs="Arial"/>
+                  <w:color w:val="3366CC"/>
+                  <w:sz w:val="18"/>
+                  <w:szCs w:val="21"/>
+                </w:rPr>
+                <w:t>data compression</w:t>
+              </w:r>
+            </w:hyperlink>
+            <w:r>
+              <w:rPr>
+                <w:rFonts w:ascii="Arial" w:hAnsi="Arial" w:cs="Arial"/>
+                <w:color w:val="202122"/>
+                <w:sz w:val="18"/>
+                <w:szCs w:val="21"/>
+              </w:rPr>
+              <w:t> and </w:t>
+            </w:r>
+            <w:hyperlink r:id="rId67" w:tooltip="Encryption" w:history="1">
+              <w:r>
+                <w:rPr>
+                  <w:rStyle w:val="Hyperlink"/>
+                  <w:rFonts w:ascii="Arial" w:hAnsi="Arial" w:cs="Arial"/>
+                  <w:color w:val="3366CC"/>
+                  <w:sz w:val="18"/>
+                  <w:szCs w:val="21"/>
+                </w:rPr>
+                <w:t>encryption/decryption</w:t>
+              </w:r>
+            </w:hyperlink>
+          </w:p>
+        </w:tc>
+        <w:tc>
+          <w:tcPr>
+            <w:tcW w:w="4680" w:type="dxa"/>
+            <w:gridSpan w:val="2"/>
+            <w:tcBorders>
+              <w:top w:val="single" w:sz="6" w:space="0" w:color="A2A9B1"/>
+              <w:left w:val="single" w:sz="6" w:space="0" w:color="A2A9B1"/>
+              <w:bottom w:val="single" w:sz="6" w:space="0" w:color="A2A9B1"/>
+              <w:right w:val="single" w:sz="6" w:space="0" w:color="A2A9B1"/>
+            </w:tcBorders>
+            <w:shd w:val="clear" w:color="auto" w:fill="D8EC9B"/>
+          </w:tcPr>
+          <w:p>
+            <w:pPr>
+              <w:spacing w:before="240" w:after="240"/>
+              <w:rPr>
+                <w:rFonts w:ascii="Arial" w:hAnsi="Arial" w:cs="Arial"/>
+                <w:color w:val="202122"/>
+                <w:sz w:val="18"/>
+                <w:szCs w:val="21"/>
+              </w:rPr>
+            </w:pPr>
+          </w:p>
+        </w:tc>
+      </w:tr>
+      <w:tr>
+        <w:tc>
+          <w:tcPr>
+            <w:tcW w:w="813" w:type="dxa"/>
+            <w:vMerge/>
+            <w:tcBorders>
+              <w:top w:val="single" w:sz="6" w:space="0" w:color="A2A9B1"/>
+              <w:left w:val="single" w:sz="6" w:space="0" w:color="A2A9B1"/>
+              <w:bottom w:val="single" w:sz="6" w:space="0" w:color="A2A9B1"/>
+              <w:right w:val="single" w:sz="6" w:space="0" w:color="A2A9B1"/>
+            </w:tcBorders>
+            <w:shd w:val="clear" w:color="auto" w:fill="F8F9FA"/>
+            <w:vAlign w:val="center"/>
+            <w:hideMark/>
+          </w:tcPr>
+          <w:p>
+            <w:pPr>
+              <w:rPr>
+                <w:rFonts w:ascii="Arial" w:hAnsi="Arial" w:cs="Arial"/>
+                <w:b/>
+                <w:bCs/>
+                <w:color w:val="202122"/>
+                <w:sz w:val="21"/>
+                <w:szCs w:val="21"/>
+              </w:rPr>
+            </w:pPr>
+          </w:p>
+        </w:tc>
+        <w:tc>
+          <w:tcPr>
+            <w:tcW w:w="288" w:type="dxa"/>
+            <w:tcBorders>
+              <w:top w:val="single" w:sz="6" w:space="0" w:color="A2A9B1"/>
+              <w:left w:val="single" w:sz="6" w:space="0" w:color="A2A9B1"/>
+              <w:bottom w:val="single" w:sz="6" w:space="0" w:color="A2A9B1"/>
+              <w:right w:val="single" w:sz="6" w:space="0" w:color="A2A9B1"/>
+            </w:tcBorders>
+            <w:shd w:val="clear" w:color="auto" w:fill="D8EC9B"/>
+            <w:tcMar>
+              <w:top w:w="48" w:type="dxa"/>
+              <w:left w:w="96" w:type="dxa"/>
+              <w:bottom w:w="48" w:type="dxa"/>
+              <w:right w:w="96" w:type="dxa"/>
+            </w:tcMar>
+            <w:vAlign w:val="center"/>
+            <w:hideMark/>
+          </w:tcPr>
+          <w:p>
+            <w:pPr>
+              <w:spacing w:before="240" w:after="240"/>
+              <w:rPr>
+                <w:rFonts w:ascii="Arial" w:hAnsi="Arial" w:cs="Arial"/>
+                <w:color w:val="202122"/>
+                <w:sz w:val="21"/>
+                <w:szCs w:val="21"/>
+              </w:rPr>
+            </w:pPr>
+            <w:r>
+              <w:rPr>
+                <w:rFonts w:ascii="Arial" w:hAnsi="Arial" w:cs="Arial"/>
+                <w:color w:val="202122"/>
+                <w:sz w:val="21"/>
+                <w:szCs w:val="21"/>
+              </w:rPr>
+              <w:t>5</w:t>
+            </w:r>
+          </w:p>
+        </w:tc>
+        <w:tc>
+          <w:tcPr>
+            <w:tcW w:w="1260" w:type="dxa"/>
+            <w:gridSpan w:val="2"/>
+            <w:tcBorders>
+              <w:top w:val="single" w:sz="6" w:space="0" w:color="A2A9B1"/>
+              <w:left w:val="single" w:sz="6" w:space="0" w:color="A2A9B1"/>
+              <w:bottom w:val="single" w:sz="6" w:space="0" w:color="A2A9B1"/>
+              <w:right w:val="single" w:sz="6" w:space="0" w:color="A2A9B1"/>
+            </w:tcBorders>
+            <w:shd w:val="clear" w:color="auto" w:fill="D8EC9B"/>
+            <w:tcMar>
+              <w:top w:w="48" w:type="dxa"/>
+              <w:left w:w="96" w:type="dxa"/>
+              <w:bottom w:w="48" w:type="dxa"/>
+              <w:right w:w="96" w:type="dxa"/>
+            </w:tcMar>
+            <w:vAlign w:val="center"/>
+            <w:hideMark/>
+          </w:tcPr>
+          <w:p>
+            <w:pPr>
+              <w:spacing w:before="240" w:after="240"/>
+              <w:rPr>
+                <w:rFonts w:ascii="Arial" w:hAnsi="Arial" w:cs="Arial"/>
+                <w:color w:val="202122"/>
+                <w:sz w:val="18"/>
+                <w:szCs w:val="21"/>
+              </w:rPr>
+            </w:pPr>
+            <w:hyperlink r:id="rId68" w:tooltip="Session layer" w:history="1">
+              <w:r>
+                <w:rPr>
+                  <w:rStyle w:val="Hyperlink"/>
+                  <w:rFonts w:ascii="Arial" w:hAnsi="Arial" w:cs="Arial"/>
+                  <w:color w:val="3366CC"/>
+                  <w:sz w:val="18"/>
+                  <w:szCs w:val="21"/>
+                </w:rPr>
+                <w:t>Session</w:t>
+              </w:r>
+            </w:hyperlink>
+          </w:p>
+        </w:tc>
+        <w:tc>
+          <w:tcPr>
+            <w:tcW w:w="4631" w:type="dxa"/>
+            <w:gridSpan w:val="3"/>
+            <w:tcBorders>
+              <w:top w:val="single" w:sz="6" w:space="0" w:color="A2A9B1"/>
+              <w:left w:val="single" w:sz="6" w:space="0" w:color="A2A9B1"/>
+              <w:bottom w:val="single" w:sz="6" w:space="0" w:color="A2A9B1"/>
+              <w:right w:val="single" w:sz="6" w:space="0" w:color="A2A9B1"/>
+            </w:tcBorders>
+            <w:shd w:val="clear" w:color="auto" w:fill="D8EC9B"/>
+            <w:tcMar>
+              <w:top w:w="48" w:type="dxa"/>
+              <w:left w:w="96" w:type="dxa"/>
+              <w:bottom w:w="48" w:type="dxa"/>
+              <w:right w:w="96" w:type="dxa"/>
+            </w:tcMar>
+            <w:vAlign w:val="center"/>
+            <w:hideMark/>
+          </w:tcPr>
+          <w:p>
+            <w:pPr>
+              <w:spacing w:before="240" w:after="240"/>
+              <w:rPr>
+                <w:rFonts w:ascii="Arial" w:hAnsi="Arial" w:cs="Arial"/>
+                <w:color w:val="202122"/>
+                <w:sz w:val="18"/>
+                <w:szCs w:val="21"/>
+              </w:rPr>
+            </w:pPr>
+            <w:r>
+              <w:rPr>
+                <w:rFonts w:ascii="Arial" w:hAnsi="Arial" w:cs="Arial"/>
+                <w:color w:val="202122"/>
+                <w:sz w:val="18"/>
+                <w:szCs w:val="21"/>
+              </w:rPr>
+              <w:t>Managing communication </w:t>
+            </w:r>
+            <w:hyperlink r:id="rId69" w:tooltip="Session (computer science)" w:history="1">
+              <w:r>
+                <w:rPr>
+                  <w:rStyle w:val="Hyperlink"/>
+                  <w:rFonts w:ascii="Arial" w:hAnsi="Arial" w:cs="Arial"/>
+                  <w:color w:val="3366CC"/>
+                  <w:sz w:val="18"/>
+                  <w:szCs w:val="21"/>
+                </w:rPr>
+                <w:t>sessions</w:t>
+              </w:r>
+            </w:hyperlink>
+            <w:r>
+              <w:rPr>
+                <w:rFonts w:ascii="Arial" w:hAnsi="Arial" w:cs="Arial"/>
+                <w:color w:val="202122"/>
+                <w:sz w:val="18"/>
+                <w:szCs w:val="21"/>
+              </w:rPr>
+              <w:t>, i.e., continuous exchange of information in the form of multiple back-and-forth transmissions between two nodes</w:t>
+            </w:r>
+          </w:p>
+        </w:tc>
+        <w:tc>
+          <w:tcPr>
+            <w:tcW w:w="4680" w:type="dxa"/>
+            <w:gridSpan w:val="2"/>
+            <w:tcBorders>
+              <w:top w:val="single" w:sz="6" w:space="0" w:color="A2A9B1"/>
+              <w:left w:val="single" w:sz="6" w:space="0" w:color="A2A9B1"/>
+              <w:bottom w:val="single" w:sz="6" w:space="0" w:color="A2A9B1"/>
+              <w:right w:val="single" w:sz="6" w:space="0" w:color="A2A9B1"/>
+            </w:tcBorders>
+            <w:shd w:val="clear" w:color="auto" w:fill="D8EC9B"/>
+          </w:tcPr>
+          <w:p>
+            <w:pPr>
+              <w:spacing w:before="240" w:after="240"/>
+              <w:rPr>
+                <w:rFonts w:ascii="Arial" w:hAnsi="Arial" w:cs="Arial"/>
+                <w:color w:val="202122"/>
+                <w:sz w:val="18"/>
+                <w:szCs w:val="21"/>
+              </w:rPr>
+            </w:pPr>
+          </w:p>
+        </w:tc>
+      </w:tr>
+      <w:tr>
+        <w:tc>
+          <w:tcPr>
+            <w:tcW w:w="813" w:type="dxa"/>
+            <w:vMerge/>
+            <w:tcBorders>
+              <w:top w:val="single" w:sz="6" w:space="0" w:color="A2A9B1"/>
+              <w:left w:val="single" w:sz="6" w:space="0" w:color="A2A9B1"/>
+              <w:bottom w:val="single" w:sz="6" w:space="0" w:color="A2A9B1"/>
+              <w:right w:val="single" w:sz="6" w:space="0" w:color="A2A9B1"/>
+            </w:tcBorders>
+            <w:shd w:val="clear" w:color="auto" w:fill="F8F9FA"/>
+            <w:vAlign w:val="center"/>
+            <w:hideMark/>
+          </w:tcPr>
+          <w:p>
+            <w:pPr>
+              <w:rPr>
+                <w:rFonts w:ascii="Arial" w:hAnsi="Arial" w:cs="Arial"/>
+                <w:b/>
+                <w:bCs/>
+                <w:color w:val="202122"/>
+                <w:sz w:val="21"/>
+                <w:szCs w:val="21"/>
+              </w:rPr>
+            </w:pPr>
+          </w:p>
+        </w:tc>
+        <w:tc>
+          <w:tcPr>
+            <w:tcW w:w="288" w:type="dxa"/>
+            <w:tcBorders>
+              <w:top w:val="single" w:sz="6" w:space="0" w:color="A2A9B1"/>
+              <w:left w:val="single" w:sz="6" w:space="0" w:color="A2A9B1"/>
+              <w:bottom w:val="single" w:sz="6" w:space="0" w:color="A2A9B1"/>
+              <w:right w:val="single" w:sz="6" w:space="0" w:color="A2A9B1"/>
+            </w:tcBorders>
+            <w:shd w:val="clear" w:color="auto" w:fill="E7ED9C"/>
+            <w:tcMar>
+              <w:top w:w="48" w:type="dxa"/>
+              <w:left w:w="96" w:type="dxa"/>
+              <w:bottom w:w="48" w:type="dxa"/>
+              <w:right w:w="96" w:type="dxa"/>
+            </w:tcMar>
+            <w:vAlign w:val="center"/>
+            <w:hideMark/>
+          </w:tcPr>
+          <w:p>
+            <w:pPr>
+              <w:spacing w:before="240" w:after="240"/>
+              <w:rPr>
+                <w:rFonts w:ascii="Arial" w:hAnsi="Arial" w:cs="Arial"/>
+                <w:color w:val="202122"/>
+                <w:sz w:val="21"/>
+                <w:szCs w:val="21"/>
+              </w:rPr>
+            </w:pPr>
+            <w:r>
+              <w:rPr>
+                <w:rFonts w:ascii="Arial" w:hAnsi="Arial" w:cs="Arial"/>
+                <w:color w:val="202122"/>
+                <w:sz w:val="21"/>
+                <w:szCs w:val="21"/>
+              </w:rPr>
+              <w:t>4</w:t>
+            </w:r>
+          </w:p>
+        </w:tc>
+        <w:tc>
+          <w:tcPr>
+            <w:tcW w:w="1260" w:type="dxa"/>
+            <w:gridSpan w:val="2"/>
+            <w:tcBorders>
+              <w:top w:val="single" w:sz="6" w:space="0" w:color="A2A9B1"/>
+              <w:left w:val="single" w:sz="6" w:space="0" w:color="A2A9B1"/>
+              <w:bottom w:val="single" w:sz="6" w:space="0" w:color="A2A9B1"/>
+              <w:right w:val="single" w:sz="6" w:space="0" w:color="A2A9B1"/>
+            </w:tcBorders>
+            <w:shd w:val="clear" w:color="auto" w:fill="E7ED9C"/>
+            <w:tcMar>
+              <w:top w:w="48" w:type="dxa"/>
+              <w:left w:w="96" w:type="dxa"/>
+              <w:bottom w:w="48" w:type="dxa"/>
+              <w:right w:w="96" w:type="dxa"/>
+            </w:tcMar>
+            <w:vAlign w:val="center"/>
+            <w:hideMark/>
+          </w:tcPr>
+          <w:p>
+            <w:pPr>
+              <w:spacing w:before="240" w:after="240"/>
+              <w:rPr>
+                <w:rFonts w:ascii="Arial" w:hAnsi="Arial" w:cs="Arial"/>
+                <w:color w:val="202122"/>
+                <w:sz w:val="18"/>
+                <w:szCs w:val="21"/>
+              </w:rPr>
+            </w:pPr>
+            <w:hyperlink r:id="rId70" w:tooltip="Transport layer" w:history="1">
+              <w:r>
+                <w:rPr>
+                  <w:rStyle w:val="Hyperlink"/>
+                  <w:rFonts w:ascii="Arial" w:hAnsi="Arial" w:cs="Arial"/>
+                  <w:color w:val="3366CC"/>
+                  <w:sz w:val="18"/>
+                  <w:szCs w:val="21"/>
+                </w:rPr>
+                <w:t>Transport</w:t>
+              </w:r>
+            </w:hyperlink>
+          </w:p>
+        </w:tc>
+        <w:tc>
+          <w:tcPr>
+            <w:tcW w:w="4631" w:type="dxa"/>
+            <w:gridSpan w:val="3"/>
+            <w:tcBorders>
+              <w:top w:val="single" w:sz="6" w:space="0" w:color="A2A9B1"/>
+              <w:left w:val="single" w:sz="6" w:space="0" w:color="A2A9B1"/>
+              <w:bottom w:val="single" w:sz="6" w:space="0" w:color="A2A9B1"/>
+              <w:right w:val="single" w:sz="6" w:space="0" w:color="A2A9B1"/>
+            </w:tcBorders>
+            <w:shd w:val="clear" w:color="auto" w:fill="E7ED9C"/>
+            <w:tcMar>
+              <w:top w:w="48" w:type="dxa"/>
+              <w:left w:w="96" w:type="dxa"/>
+              <w:bottom w:w="48" w:type="dxa"/>
+              <w:right w:w="96" w:type="dxa"/>
+            </w:tcMar>
+            <w:vAlign w:val="center"/>
+            <w:hideMark/>
+          </w:tcPr>
+          <w:p>
+            <w:pPr>
+              <w:spacing w:before="240" w:after="240"/>
+              <w:rPr>
+                <w:rFonts w:ascii="Arial" w:hAnsi="Arial" w:cs="Arial"/>
+                <w:color w:val="202122"/>
+                <w:sz w:val="18"/>
+                <w:szCs w:val="21"/>
+              </w:rPr>
+            </w:pPr>
+            <w:r>
+              <w:rPr>
+                <w:rFonts w:ascii="Arial" w:hAnsi="Arial" w:cs="Arial"/>
+                <w:b/>
+                <w:color w:val="202122"/>
+                <w:sz w:val="18"/>
+                <w:szCs w:val="21"/>
+              </w:rPr>
+              <w:t>Reliable</w:t>
+            </w:r>
+            <w:r>
+              <w:rPr>
+                <w:rFonts w:ascii="Arial" w:hAnsi="Arial" w:cs="Arial"/>
+                <w:color w:val="202122"/>
+                <w:sz w:val="18"/>
+                <w:szCs w:val="21"/>
+              </w:rPr>
+              <w:t xml:space="preserve"> transmission of data segments between points on a network, including </w:t>
+            </w:r>
+            <w:hyperlink r:id="rId71" w:tooltip="Packet segmentation" w:history="1">
+              <w:r>
+                <w:rPr>
+                  <w:rStyle w:val="Hyperlink"/>
+                  <w:rFonts w:ascii="Arial" w:hAnsi="Arial" w:cs="Arial"/>
+                  <w:color w:val="3366CC"/>
+                  <w:sz w:val="18"/>
+                  <w:szCs w:val="21"/>
+                </w:rPr>
+                <w:t>segmentation</w:t>
+              </w:r>
+            </w:hyperlink>
+            <w:r>
+              <w:rPr>
+                <w:rFonts w:ascii="Arial" w:hAnsi="Arial" w:cs="Arial"/>
+                <w:color w:val="202122"/>
+                <w:sz w:val="18"/>
+                <w:szCs w:val="21"/>
+              </w:rPr>
+              <w:t>, </w:t>
+            </w:r>
+            <w:hyperlink r:id="rId72" w:tooltip="Acknowledgement (data networks)" w:history="1">
+              <w:r>
+                <w:rPr>
+                  <w:rStyle w:val="Hyperlink"/>
+                  <w:rFonts w:ascii="Arial" w:hAnsi="Arial" w:cs="Arial"/>
+                  <w:color w:val="3366CC"/>
+                  <w:sz w:val="18"/>
+                  <w:szCs w:val="21"/>
+                </w:rPr>
+                <w:t>acknowledgement</w:t>
+              </w:r>
+            </w:hyperlink>
+            <w:r>
+              <w:rPr>
+                <w:rFonts w:ascii="Arial" w:hAnsi="Arial" w:cs="Arial"/>
+                <w:color w:val="202122"/>
+                <w:sz w:val="18"/>
+                <w:szCs w:val="21"/>
+              </w:rPr>
+              <w:t> and </w:t>
+            </w:r>
+            <w:hyperlink r:id="rId73" w:tooltip="Multiplexing" w:history="1">
+              <w:r>
+                <w:rPr>
+                  <w:rStyle w:val="Hyperlink"/>
+                  <w:rFonts w:ascii="Arial" w:hAnsi="Arial" w:cs="Arial"/>
+                  <w:color w:val="3366CC"/>
+                  <w:sz w:val="18"/>
+                  <w:szCs w:val="21"/>
+                </w:rPr>
+                <w:t>multiplexing</w:t>
+              </w:r>
+            </w:hyperlink>
+          </w:p>
+        </w:tc>
+        <w:tc>
+          <w:tcPr>
+            <w:tcW w:w="4680" w:type="dxa"/>
+            <w:gridSpan w:val="2"/>
+            <w:tcBorders>
+              <w:top w:val="single" w:sz="6" w:space="0" w:color="A2A9B1"/>
+              <w:left w:val="single" w:sz="6" w:space="0" w:color="A2A9B1"/>
+              <w:bottom w:val="single" w:sz="6" w:space="0" w:color="A2A9B1"/>
+              <w:right w:val="single" w:sz="6" w:space="0" w:color="A2A9B1"/>
+            </w:tcBorders>
+            <w:shd w:val="clear" w:color="auto" w:fill="E7ED9C"/>
+          </w:tcPr>
+          <w:p>
+            <w:pPr>
+              <w:pStyle w:val="ListParagraph"/>
+              <w:numPr>
+                <w:ilvl w:val="0"/>
+                <w:numId w:val="5"/>
+              </w:numPr>
+              <w:spacing w:before="240" w:after="240"/>
+              <w:rPr>
+                <w:rFonts w:ascii="Arial" w:hAnsi="Arial" w:cs="Arial"/>
+                <w:color w:val="202122"/>
+                <w:sz w:val="18"/>
+                <w:szCs w:val="21"/>
+              </w:rPr>
+            </w:pPr>
+            <w:r>
+              <w:rPr>
+                <w:rFonts w:ascii="NimbusRomNo9L-ReguItal" w:hAnsi="NimbusRomNo9L-ReguItal" w:cs="NimbusRomNo9L-ReguItal"/>
+                <w:sz w:val="20"/>
+                <w:szCs w:val="20"/>
+              </w:rPr>
+              <w:t>Dynamic-</w:t>
+            </w:r>
+            <w:r>
+              <w:rPr>
+                <w:rFonts w:ascii="NimbusRomNo9L-ReguItal" w:hAnsi="NimbusRomNo9L-ReguItal" w:cs="NimbusRomNo9L-ReguItal"/>
+                <w:sz w:val="20"/>
+                <w:szCs w:val="20"/>
+              </w:rPr>
+              <w:t xml:space="preserve">membership multi-party signature </w:t>
+            </w:r>
+            <w:r>
+              <w:rPr>
+                <w:rFonts w:ascii="NimbusRomNo9L-Regu" w:hAnsi="NimbusRomNo9L-Regu" w:cs="NimbusRomNo9L-Regu"/>
+                <w:sz w:val="20"/>
+                <w:szCs w:val="20"/>
+              </w:rPr>
+              <w:t xml:space="preserve">(or </w:t>
+            </w:r>
+            <w:r>
+              <w:rPr>
+                <w:rFonts w:ascii="NimbusRomNo9L-ReguItal" w:hAnsi="NimbusRomNo9L-ReguItal" w:cs="NimbusRomNo9L-ReguItal"/>
+                <w:sz w:val="20"/>
+                <w:szCs w:val="20"/>
+              </w:rPr>
+              <w:t>DMMS</w:t>
+            </w:r>
+            <w:r>
+              <w:rPr>
+                <w:rFonts w:ascii="NimbusRomNo9L-Regu" w:hAnsi="NimbusRomNo9L-Regu" w:cs="NimbusRomNo9L-Regu"/>
+                <w:sz w:val="20"/>
+                <w:szCs w:val="20"/>
+              </w:rPr>
+              <w:t>)</w:t>
+            </w:r>
+            <w:r>
+              <w:rPr>
+                <w:rFonts w:ascii="NimbusRomNo9L-Regu" w:hAnsi="NimbusRomNo9L-Regu" w:cs="NimbusRomNo9L-Regu"/>
+                <w:sz w:val="20"/>
+                <w:szCs w:val="20"/>
+              </w:rPr>
+              <w:t xml:space="preserve"> – validators of pegged </w:t>
+            </w:r>
+            <w:proofErr w:type="spellStart"/>
+            <w:r>
+              <w:rPr>
+                <w:rFonts w:ascii="NimbusRomNo9L-Regu" w:hAnsi="NimbusRomNo9L-Regu" w:cs="NimbusRomNo9L-Regu"/>
+                <w:sz w:val="20"/>
+                <w:szCs w:val="20"/>
+              </w:rPr>
+              <w:t>sidechain</w:t>
+            </w:r>
+            <w:proofErr w:type="spellEnd"/>
+            <w:r>
+              <w:rPr>
+                <w:rFonts w:ascii="NimbusRomNo9L-Regu" w:hAnsi="NimbusRomNo9L-Regu" w:cs="NimbusRomNo9L-Regu"/>
+                <w:sz w:val="20"/>
+                <w:szCs w:val="20"/>
+              </w:rPr>
+              <w:t xml:space="preserve"> perform the same consensus algorithm that is native to pegged </w:t>
+            </w:r>
+            <w:proofErr w:type="spellStart"/>
+            <w:r>
+              <w:rPr>
+                <w:rFonts w:ascii="NimbusRomNo9L-Regu" w:hAnsi="NimbusRomNo9L-Regu" w:cs="NimbusRomNo9L-Regu"/>
+                <w:sz w:val="20"/>
+                <w:szCs w:val="20"/>
+              </w:rPr>
+              <w:t>sidechain</w:t>
+            </w:r>
+            <w:proofErr w:type="spellEnd"/>
+            <w:r>
+              <w:rPr>
+                <w:rFonts w:ascii="NimbusRomNo9L-Regu" w:hAnsi="NimbusRomNo9L-Regu" w:cs="NimbusRomNo9L-Regu"/>
+                <w:sz w:val="20"/>
+                <w:szCs w:val="20"/>
+              </w:rPr>
+              <w:t>.</w:t>
+            </w:r>
+          </w:p>
+        </w:tc>
+      </w:tr>
+      <w:tr>
+        <w:tc>
+          <w:tcPr>
+            <w:tcW w:w="813" w:type="dxa"/>
+            <w:vMerge w:val="restart"/>
+            <w:tcBorders>
+              <w:top w:val="single" w:sz="6" w:space="0" w:color="A2A9B1"/>
+              <w:left w:val="single" w:sz="6" w:space="0" w:color="A2A9B1"/>
+              <w:bottom w:val="single" w:sz="6" w:space="0" w:color="A2A9B1"/>
+              <w:right w:val="single" w:sz="6" w:space="0" w:color="A2A9B1"/>
+            </w:tcBorders>
+            <w:shd w:val="clear" w:color="auto" w:fill="EAECF0"/>
+            <w:tcMar>
+              <w:top w:w="48" w:type="dxa"/>
+              <w:left w:w="96" w:type="dxa"/>
+              <w:bottom w:w="48" w:type="dxa"/>
+              <w:right w:w="96" w:type="dxa"/>
+            </w:tcMar>
+            <w:vAlign w:val="center"/>
+            <w:hideMark/>
+          </w:tcPr>
+          <w:p>
+            <w:pPr>
+              <w:spacing w:before="240" w:after="240"/>
+              <w:jc w:val="center"/>
+              <w:rPr>
+                <w:rFonts w:ascii="Arial" w:hAnsi="Arial" w:cs="Arial"/>
+                <w:b/>
+                <w:bCs/>
+                <w:color w:val="202122"/>
+                <w:sz w:val="21"/>
+                <w:szCs w:val="21"/>
+              </w:rPr>
+            </w:pPr>
+            <w:r>
+              <w:rPr>
+                <w:rFonts w:ascii="Arial" w:hAnsi="Arial" w:cs="Arial"/>
+                <w:b/>
+                <w:bCs/>
+                <w:color w:val="202122"/>
+                <w:sz w:val="21"/>
+                <w:szCs w:val="21"/>
+              </w:rPr>
+              <w:t>Media</w:t>
+            </w:r>
+            <w:r>
+              <w:rPr>
+                <w:rFonts w:ascii="Arial" w:hAnsi="Arial" w:cs="Arial"/>
+                <w:b/>
+                <w:bCs/>
+                <w:color w:val="202122"/>
+                <w:sz w:val="21"/>
+                <w:szCs w:val="21"/>
+              </w:rPr>
+              <w:br/>
+              <w:t>layers</w:t>
+            </w:r>
+          </w:p>
+        </w:tc>
+        <w:tc>
+          <w:tcPr>
+            <w:tcW w:w="288" w:type="dxa"/>
+            <w:tcBorders>
+              <w:top w:val="single" w:sz="6" w:space="0" w:color="A2A9B1"/>
+              <w:left w:val="single" w:sz="6" w:space="0" w:color="A2A9B1"/>
+              <w:bottom w:val="single" w:sz="6" w:space="0" w:color="A2A9B1"/>
+              <w:right w:val="single" w:sz="6" w:space="0" w:color="A2A9B1"/>
+            </w:tcBorders>
+            <w:shd w:val="clear" w:color="auto" w:fill="EDDC9C"/>
+            <w:tcMar>
+              <w:top w:w="48" w:type="dxa"/>
+              <w:left w:w="96" w:type="dxa"/>
+              <w:bottom w:w="48" w:type="dxa"/>
+              <w:right w:w="96" w:type="dxa"/>
+            </w:tcMar>
+            <w:vAlign w:val="center"/>
+            <w:hideMark/>
+          </w:tcPr>
+          <w:p>
+            <w:pPr>
+              <w:spacing w:before="240" w:after="240"/>
+              <w:rPr>
+                <w:rFonts w:ascii="Arial" w:hAnsi="Arial" w:cs="Arial"/>
+                <w:color w:val="202122"/>
+                <w:sz w:val="21"/>
+                <w:szCs w:val="21"/>
+              </w:rPr>
+            </w:pPr>
+            <w:r>
+              <w:rPr>
+                <w:rFonts w:ascii="Arial" w:hAnsi="Arial" w:cs="Arial"/>
+                <w:color w:val="202122"/>
+                <w:sz w:val="21"/>
+                <w:szCs w:val="21"/>
+              </w:rPr>
+              <w:t>3</w:t>
+            </w:r>
+          </w:p>
+        </w:tc>
+        <w:tc>
+          <w:tcPr>
+            <w:tcW w:w="1260" w:type="dxa"/>
+            <w:gridSpan w:val="2"/>
+            <w:tcBorders>
+              <w:top w:val="single" w:sz="6" w:space="0" w:color="A2A9B1"/>
+              <w:left w:val="single" w:sz="6" w:space="0" w:color="A2A9B1"/>
+              <w:bottom w:val="single" w:sz="6" w:space="0" w:color="A2A9B1"/>
+              <w:right w:val="single" w:sz="6" w:space="0" w:color="A2A9B1"/>
+            </w:tcBorders>
+            <w:shd w:val="clear" w:color="auto" w:fill="EDDC9C"/>
+            <w:tcMar>
+              <w:top w:w="48" w:type="dxa"/>
+              <w:left w:w="96" w:type="dxa"/>
+              <w:bottom w:w="48" w:type="dxa"/>
+              <w:right w:w="96" w:type="dxa"/>
+            </w:tcMar>
+            <w:vAlign w:val="center"/>
+            <w:hideMark/>
+          </w:tcPr>
+          <w:p>
+            <w:pPr>
+              <w:spacing w:before="240" w:after="240"/>
+              <w:rPr>
+                <w:rFonts w:ascii="Arial" w:hAnsi="Arial" w:cs="Arial"/>
+                <w:color w:val="202122"/>
+                <w:sz w:val="18"/>
+                <w:szCs w:val="21"/>
+              </w:rPr>
+            </w:pPr>
+            <w:hyperlink r:id="rId74" w:tooltip="Network layer" w:history="1">
+              <w:r>
+                <w:rPr>
+                  <w:rStyle w:val="Hyperlink"/>
+                  <w:rFonts w:ascii="Arial" w:hAnsi="Arial" w:cs="Arial"/>
+                  <w:color w:val="3366CC"/>
+                  <w:sz w:val="18"/>
+                  <w:szCs w:val="21"/>
+                </w:rPr>
+                <w:t>Network</w:t>
+              </w:r>
+            </w:hyperlink>
+          </w:p>
+        </w:tc>
+        <w:tc>
+          <w:tcPr>
+            <w:tcW w:w="4631" w:type="dxa"/>
+            <w:gridSpan w:val="3"/>
+            <w:tcBorders>
+              <w:top w:val="single" w:sz="6" w:space="0" w:color="A2A9B1"/>
+              <w:left w:val="single" w:sz="6" w:space="0" w:color="A2A9B1"/>
+              <w:bottom w:val="single" w:sz="6" w:space="0" w:color="A2A9B1"/>
+              <w:right w:val="single" w:sz="6" w:space="0" w:color="A2A9B1"/>
+            </w:tcBorders>
+            <w:shd w:val="clear" w:color="auto" w:fill="EDDC9C"/>
+            <w:tcMar>
+              <w:top w:w="48" w:type="dxa"/>
+              <w:left w:w="96" w:type="dxa"/>
+              <w:bottom w:w="48" w:type="dxa"/>
+              <w:right w:w="96" w:type="dxa"/>
+            </w:tcMar>
+            <w:vAlign w:val="center"/>
+            <w:hideMark/>
+          </w:tcPr>
+          <w:p>
+            <w:pPr>
+              <w:spacing w:before="240" w:after="240"/>
+              <w:rPr>
+                <w:rFonts w:ascii="Arial" w:hAnsi="Arial" w:cs="Arial"/>
+                <w:color w:val="202122"/>
+                <w:sz w:val="18"/>
+                <w:szCs w:val="21"/>
+              </w:rPr>
+            </w:pPr>
+            <w:r>
+              <w:rPr>
+                <w:rFonts w:ascii="Arial" w:hAnsi="Arial" w:cs="Arial"/>
+                <w:color w:val="202122"/>
+                <w:sz w:val="18"/>
+                <w:szCs w:val="21"/>
+              </w:rPr>
+              <w:t>Structuring and managing a multi-node network, including </w:t>
+            </w:r>
+            <w:hyperlink r:id="rId75" w:tooltip="Address space" w:history="1">
+              <w:r>
+                <w:rPr>
+                  <w:rStyle w:val="Hyperlink"/>
+                  <w:rFonts w:ascii="Arial" w:hAnsi="Arial" w:cs="Arial"/>
+                  <w:color w:val="3366CC"/>
+                  <w:sz w:val="18"/>
+                  <w:szCs w:val="21"/>
+                </w:rPr>
+                <w:t>addressing</w:t>
+              </w:r>
+            </w:hyperlink>
+            <w:r>
+              <w:rPr>
+                <w:rFonts w:ascii="Arial" w:hAnsi="Arial" w:cs="Arial"/>
+                <w:color w:val="202122"/>
+                <w:sz w:val="18"/>
+                <w:szCs w:val="21"/>
+              </w:rPr>
+              <w:t>, </w:t>
+            </w:r>
+            <w:hyperlink r:id="rId76" w:tooltip="Routing" w:history="1">
+              <w:r>
+                <w:rPr>
+                  <w:rStyle w:val="Hyperlink"/>
+                  <w:rFonts w:ascii="Arial" w:hAnsi="Arial" w:cs="Arial"/>
+                  <w:color w:val="3366CC"/>
+                  <w:sz w:val="18"/>
+                  <w:szCs w:val="21"/>
+                </w:rPr>
+                <w:t>routing</w:t>
+              </w:r>
+            </w:hyperlink>
+            <w:r>
+              <w:rPr>
+                <w:rFonts w:ascii="Arial" w:hAnsi="Arial" w:cs="Arial"/>
+                <w:color w:val="202122"/>
+                <w:sz w:val="18"/>
+                <w:szCs w:val="21"/>
+              </w:rPr>
+              <w:t> and </w:t>
+            </w:r>
+            <w:hyperlink r:id="rId77" w:tooltip="Network traffic control" w:history="1">
+              <w:r>
+                <w:rPr>
+                  <w:rStyle w:val="Hyperlink"/>
+                  <w:rFonts w:ascii="Arial" w:hAnsi="Arial" w:cs="Arial"/>
+                  <w:color w:val="3366CC"/>
+                  <w:sz w:val="18"/>
+                  <w:szCs w:val="21"/>
+                </w:rPr>
+                <w:t>traffic control</w:t>
+              </w:r>
+            </w:hyperlink>
+          </w:p>
+        </w:tc>
+        <w:tc>
+          <w:tcPr>
+            <w:tcW w:w="4680" w:type="dxa"/>
+            <w:gridSpan w:val="2"/>
+            <w:tcBorders>
+              <w:top w:val="single" w:sz="6" w:space="0" w:color="A2A9B1"/>
+              <w:left w:val="single" w:sz="6" w:space="0" w:color="A2A9B1"/>
+              <w:bottom w:val="single" w:sz="6" w:space="0" w:color="A2A9B1"/>
+              <w:right w:val="single" w:sz="6" w:space="0" w:color="A2A9B1"/>
+            </w:tcBorders>
+            <w:shd w:val="clear" w:color="auto" w:fill="EDDC9C"/>
+          </w:tcPr>
+          <w:p>
+            <w:pPr>
+              <w:pStyle w:val="ListParagraph"/>
+              <w:numPr>
+                <w:ilvl w:val="0"/>
+                <w:numId w:val="4"/>
+              </w:numPr>
+              <w:spacing w:before="240" w:after="240"/>
+              <w:rPr>
+                <w:rFonts w:ascii="Arial" w:hAnsi="Arial" w:cs="Arial"/>
+                <w:color w:val="202122"/>
+                <w:sz w:val="18"/>
+                <w:szCs w:val="21"/>
+              </w:rPr>
+            </w:pPr>
+            <w:r>
+              <w:rPr>
+                <w:rFonts w:ascii="Arial" w:hAnsi="Arial" w:cs="Arial"/>
+                <w:color w:val="202122"/>
+                <w:sz w:val="18"/>
+                <w:szCs w:val="21"/>
+              </w:rPr>
+              <w:t xml:space="preserve">Receive addresses of </w:t>
+            </w:r>
+            <w:r>
+              <w:rPr>
+                <w:rFonts w:ascii="Arial" w:hAnsi="Arial" w:cs="Arial"/>
+                <w:color w:val="202122"/>
+                <w:sz w:val="18"/>
+                <w:szCs w:val="21"/>
+              </w:rPr>
+              <w:t xml:space="preserve">parent </w:t>
+            </w:r>
+            <w:proofErr w:type="spellStart"/>
+            <w:r>
+              <w:rPr>
+                <w:rFonts w:ascii="Arial" w:hAnsi="Arial" w:cs="Arial"/>
+                <w:color w:val="202122"/>
+                <w:sz w:val="18"/>
+                <w:szCs w:val="21"/>
+              </w:rPr>
+              <w:t>blockchain</w:t>
+            </w:r>
+            <w:proofErr w:type="spellEnd"/>
+            <w:r>
+              <w:rPr>
+                <w:rFonts w:ascii="Arial" w:hAnsi="Arial" w:cs="Arial"/>
+                <w:color w:val="202122"/>
+                <w:sz w:val="18"/>
+                <w:szCs w:val="21"/>
+              </w:rPr>
+              <w:t xml:space="preserve"> </w:t>
+            </w:r>
+            <w:r>
+              <w:rPr>
+                <w:rFonts w:ascii="Arial" w:hAnsi="Arial" w:cs="Arial"/>
+                <w:color w:val="202122"/>
+                <w:sz w:val="18"/>
+                <w:szCs w:val="21"/>
+              </w:rPr>
+              <w:t>Full Nodes;</w:t>
+            </w:r>
+          </w:p>
+          <w:p>
+            <w:pPr>
+              <w:pStyle w:val="ListParagraph"/>
+              <w:numPr>
+                <w:ilvl w:val="0"/>
+                <w:numId w:val="4"/>
+              </w:numPr>
+              <w:spacing w:before="240" w:after="240"/>
+              <w:rPr>
+                <w:rFonts w:ascii="Arial" w:hAnsi="Arial" w:cs="Arial"/>
+                <w:color w:val="202122"/>
+                <w:sz w:val="18"/>
+                <w:szCs w:val="21"/>
+              </w:rPr>
+            </w:pPr>
+            <w:r>
+              <w:rPr>
+                <w:rFonts w:ascii="Arial" w:hAnsi="Arial" w:cs="Arial"/>
+                <w:color w:val="202122"/>
+                <w:sz w:val="18"/>
+                <w:szCs w:val="21"/>
+              </w:rPr>
+              <w:t xml:space="preserve">Transfer </w:t>
+            </w:r>
+            <w:r>
+              <w:rPr>
+                <w:rFonts w:ascii="Arial" w:hAnsi="Arial" w:cs="Arial"/>
+                <w:color w:val="202122"/>
+                <w:sz w:val="18"/>
+                <w:szCs w:val="21"/>
+              </w:rPr>
+              <w:t xml:space="preserve">parent </w:t>
+            </w:r>
+            <w:proofErr w:type="spellStart"/>
+            <w:r>
+              <w:rPr>
+                <w:rFonts w:ascii="Arial" w:hAnsi="Arial" w:cs="Arial"/>
+                <w:color w:val="202122"/>
+                <w:sz w:val="18"/>
+                <w:szCs w:val="21"/>
+              </w:rPr>
+              <w:t>blockchain</w:t>
+            </w:r>
+            <w:proofErr w:type="spellEnd"/>
+            <w:r>
+              <w:rPr>
+                <w:rFonts w:ascii="Arial" w:hAnsi="Arial" w:cs="Arial"/>
+                <w:color w:val="202122"/>
+                <w:sz w:val="18"/>
+                <w:szCs w:val="21"/>
+              </w:rPr>
+              <w:t xml:space="preserve"> </w:t>
+            </w:r>
+            <w:r>
+              <w:rPr>
+                <w:rFonts w:ascii="Arial" w:hAnsi="Arial" w:cs="Arial"/>
+                <w:color w:val="202122"/>
+                <w:sz w:val="18"/>
+                <w:szCs w:val="21"/>
+              </w:rPr>
+              <w:t xml:space="preserve">ledger </w:t>
+            </w:r>
+            <w:r>
+              <w:rPr>
+                <w:rFonts w:ascii="Arial" w:hAnsi="Arial" w:cs="Arial"/>
+                <w:color w:val="202122"/>
+                <w:sz w:val="18"/>
+                <w:szCs w:val="21"/>
+              </w:rPr>
+              <w:t>or SPV proof;</w:t>
+            </w:r>
+          </w:p>
+        </w:tc>
+      </w:tr>
+      <w:tr>
+        <w:tc>
+          <w:tcPr>
+            <w:tcW w:w="813" w:type="dxa"/>
+            <w:vMerge/>
+            <w:tcBorders>
+              <w:top w:val="single" w:sz="6" w:space="0" w:color="A2A9B1"/>
+              <w:left w:val="single" w:sz="6" w:space="0" w:color="A2A9B1"/>
+              <w:bottom w:val="single" w:sz="6" w:space="0" w:color="A2A9B1"/>
+              <w:right w:val="single" w:sz="6" w:space="0" w:color="A2A9B1"/>
+            </w:tcBorders>
+            <w:shd w:val="clear" w:color="auto" w:fill="F8F9FA"/>
+            <w:vAlign w:val="center"/>
+            <w:hideMark/>
+          </w:tcPr>
+          <w:p>
+            <w:pPr>
+              <w:rPr>
+                <w:rFonts w:ascii="Arial" w:hAnsi="Arial" w:cs="Arial"/>
+                <w:b/>
+                <w:bCs/>
+                <w:color w:val="202122"/>
+                <w:sz w:val="21"/>
+                <w:szCs w:val="21"/>
+              </w:rPr>
+            </w:pPr>
+          </w:p>
+        </w:tc>
+        <w:tc>
+          <w:tcPr>
+            <w:tcW w:w="288" w:type="dxa"/>
+            <w:tcBorders>
+              <w:top w:val="single" w:sz="6" w:space="0" w:color="A2A9B1"/>
+              <w:left w:val="single" w:sz="6" w:space="0" w:color="A2A9B1"/>
+              <w:bottom w:val="single" w:sz="6" w:space="0" w:color="A2A9B1"/>
+              <w:right w:val="single" w:sz="6" w:space="0" w:color="A2A9B1"/>
+            </w:tcBorders>
+            <w:shd w:val="clear" w:color="auto" w:fill="E9C189"/>
+            <w:tcMar>
+              <w:top w:w="48" w:type="dxa"/>
+              <w:left w:w="96" w:type="dxa"/>
+              <w:bottom w:w="48" w:type="dxa"/>
+              <w:right w:w="96" w:type="dxa"/>
+            </w:tcMar>
+            <w:vAlign w:val="center"/>
+            <w:hideMark/>
+          </w:tcPr>
+          <w:p>
+            <w:pPr>
+              <w:spacing w:before="240" w:after="240"/>
+              <w:rPr>
+                <w:rFonts w:ascii="Arial" w:hAnsi="Arial" w:cs="Arial"/>
+                <w:color w:val="202122"/>
+                <w:sz w:val="21"/>
+                <w:szCs w:val="21"/>
+              </w:rPr>
+            </w:pPr>
+            <w:r>
+              <w:rPr>
+                <w:rFonts w:ascii="Arial" w:hAnsi="Arial" w:cs="Arial"/>
+                <w:color w:val="202122"/>
+                <w:sz w:val="21"/>
+                <w:szCs w:val="21"/>
+              </w:rPr>
+              <w:t>2</w:t>
+            </w:r>
+          </w:p>
+        </w:tc>
+        <w:tc>
+          <w:tcPr>
+            <w:tcW w:w="1260" w:type="dxa"/>
+            <w:gridSpan w:val="2"/>
+            <w:tcBorders>
+              <w:top w:val="single" w:sz="6" w:space="0" w:color="A2A9B1"/>
+              <w:left w:val="single" w:sz="6" w:space="0" w:color="A2A9B1"/>
+              <w:bottom w:val="single" w:sz="6" w:space="0" w:color="A2A9B1"/>
+              <w:right w:val="single" w:sz="6" w:space="0" w:color="A2A9B1"/>
+            </w:tcBorders>
+            <w:shd w:val="clear" w:color="auto" w:fill="E9C189"/>
+            <w:tcMar>
+              <w:top w:w="48" w:type="dxa"/>
+              <w:left w:w="96" w:type="dxa"/>
+              <w:bottom w:w="48" w:type="dxa"/>
+              <w:right w:w="96" w:type="dxa"/>
+            </w:tcMar>
+            <w:vAlign w:val="center"/>
+            <w:hideMark/>
+          </w:tcPr>
+          <w:p>
+            <w:pPr>
+              <w:spacing w:before="240" w:after="240"/>
+              <w:rPr>
+                <w:rFonts w:ascii="Arial" w:hAnsi="Arial" w:cs="Arial"/>
+                <w:color w:val="202122"/>
+                <w:sz w:val="18"/>
+                <w:szCs w:val="21"/>
+              </w:rPr>
+            </w:pPr>
+            <w:hyperlink r:id="rId78" w:tooltip="Data link layer" w:history="1">
+              <w:r>
+                <w:rPr>
+                  <w:rStyle w:val="Hyperlink"/>
+                  <w:rFonts w:ascii="Arial" w:hAnsi="Arial" w:cs="Arial"/>
+                  <w:color w:val="3366CC"/>
+                  <w:sz w:val="18"/>
+                  <w:szCs w:val="21"/>
+                </w:rPr>
+                <w:t>Data link</w:t>
+              </w:r>
+            </w:hyperlink>
+          </w:p>
+        </w:tc>
+        <w:tc>
+          <w:tcPr>
+            <w:tcW w:w="4631" w:type="dxa"/>
+            <w:gridSpan w:val="3"/>
+            <w:tcBorders>
+              <w:top w:val="single" w:sz="6" w:space="0" w:color="A2A9B1"/>
+              <w:left w:val="single" w:sz="6" w:space="0" w:color="A2A9B1"/>
+              <w:bottom w:val="single" w:sz="6" w:space="0" w:color="A2A9B1"/>
+              <w:right w:val="single" w:sz="6" w:space="0" w:color="A2A9B1"/>
+            </w:tcBorders>
+            <w:shd w:val="clear" w:color="auto" w:fill="E9C189"/>
+            <w:tcMar>
+              <w:top w:w="48" w:type="dxa"/>
+              <w:left w:w="96" w:type="dxa"/>
+              <w:bottom w:w="48" w:type="dxa"/>
+              <w:right w:w="96" w:type="dxa"/>
+            </w:tcMar>
+            <w:vAlign w:val="center"/>
+            <w:hideMark/>
+          </w:tcPr>
+          <w:p>
+            <w:pPr>
+              <w:spacing w:before="240" w:after="240"/>
+              <w:rPr>
+                <w:rFonts w:ascii="Arial" w:hAnsi="Arial" w:cs="Arial"/>
+                <w:color w:val="202122"/>
+                <w:sz w:val="18"/>
+                <w:szCs w:val="21"/>
+              </w:rPr>
+            </w:pPr>
+            <w:r>
+              <w:rPr>
+                <w:rFonts w:ascii="Arial" w:hAnsi="Arial" w:cs="Arial"/>
+                <w:color w:val="202122"/>
+                <w:sz w:val="18"/>
+                <w:szCs w:val="21"/>
+              </w:rPr>
+              <w:t>Transmission of data frames between two nodes connected by a physical layer</w:t>
+            </w:r>
+          </w:p>
+        </w:tc>
+        <w:tc>
+          <w:tcPr>
+            <w:tcW w:w="4680" w:type="dxa"/>
+            <w:gridSpan w:val="2"/>
+            <w:tcBorders>
+              <w:top w:val="single" w:sz="6" w:space="0" w:color="A2A9B1"/>
+              <w:left w:val="single" w:sz="6" w:space="0" w:color="A2A9B1"/>
+              <w:bottom w:val="single" w:sz="6" w:space="0" w:color="A2A9B1"/>
+              <w:right w:val="single" w:sz="6" w:space="0" w:color="A2A9B1"/>
+            </w:tcBorders>
+            <w:shd w:val="clear" w:color="auto" w:fill="E9C189"/>
+          </w:tcPr>
+          <w:p>
+            <w:pPr>
+              <w:spacing w:before="240" w:after="240"/>
+              <w:rPr>
+                <w:rFonts w:ascii="Arial" w:hAnsi="Arial" w:cs="Arial"/>
+                <w:color w:val="202122"/>
+                <w:sz w:val="18"/>
+                <w:szCs w:val="21"/>
+              </w:rPr>
+            </w:pPr>
+            <w:r>
+              <w:rPr>
+                <w:rFonts w:ascii="Arial" w:hAnsi="Arial" w:cs="Arial"/>
+                <w:color w:val="202122"/>
+                <w:sz w:val="18"/>
+                <w:szCs w:val="21"/>
+              </w:rPr>
+              <w:t xml:space="preserve">Specific for particular </w:t>
+            </w:r>
+            <w:proofErr w:type="spellStart"/>
+            <w:r>
+              <w:rPr>
+                <w:rFonts w:ascii="Arial" w:hAnsi="Arial" w:cs="Arial"/>
+                <w:color w:val="202122"/>
+                <w:sz w:val="18"/>
+                <w:szCs w:val="21"/>
+              </w:rPr>
+              <w:t>blockchain</w:t>
+            </w:r>
+            <w:proofErr w:type="spellEnd"/>
+            <w:r>
+              <w:rPr>
+                <w:rFonts w:ascii="Arial" w:hAnsi="Arial" w:cs="Arial"/>
+                <w:color w:val="202122"/>
+                <w:sz w:val="18"/>
+                <w:szCs w:val="21"/>
+              </w:rPr>
+              <w:t>/network</w:t>
+            </w:r>
+          </w:p>
+        </w:tc>
+      </w:tr>
+      <w:tr>
+        <w:tc>
+          <w:tcPr>
+            <w:tcW w:w="813" w:type="dxa"/>
+            <w:vMerge/>
+            <w:tcBorders>
+              <w:top w:val="single" w:sz="6" w:space="0" w:color="A2A9B1"/>
+              <w:left w:val="single" w:sz="6" w:space="0" w:color="A2A9B1"/>
+              <w:bottom w:val="single" w:sz="6" w:space="0" w:color="A2A9B1"/>
+              <w:right w:val="single" w:sz="6" w:space="0" w:color="A2A9B1"/>
+            </w:tcBorders>
+            <w:shd w:val="clear" w:color="auto" w:fill="F8F9FA"/>
+            <w:vAlign w:val="center"/>
+            <w:hideMark/>
+          </w:tcPr>
+          <w:p>
+            <w:pPr>
+              <w:rPr>
+                <w:rFonts w:ascii="Arial" w:hAnsi="Arial" w:cs="Arial"/>
+                <w:b/>
+                <w:bCs/>
+                <w:color w:val="202122"/>
+                <w:sz w:val="21"/>
+                <w:szCs w:val="21"/>
+              </w:rPr>
+            </w:pPr>
+          </w:p>
+        </w:tc>
+        <w:tc>
+          <w:tcPr>
+            <w:tcW w:w="288" w:type="dxa"/>
+            <w:tcBorders>
+              <w:top w:val="single" w:sz="6" w:space="0" w:color="A2A9B1"/>
+              <w:left w:val="single" w:sz="6" w:space="0" w:color="A2A9B1"/>
+              <w:bottom w:val="single" w:sz="6" w:space="0" w:color="A2A9B1"/>
+              <w:right w:val="single" w:sz="6" w:space="0" w:color="A2A9B1"/>
+            </w:tcBorders>
+            <w:shd w:val="clear" w:color="auto" w:fill="E9988A"/>
+            <w:tcMar>
+              <w:top w:w="48" w:type="dxa"/>
+              <w:left w:w="96" w:type="dxa"/>
+              <w:bottom w:w="48" w:type="dxa"/>
+              <w:right w:w="96" w:type="dxa"/>
+            </w:tcMar>
+            <w:vAlign w:val="center"/>
+            <w:hideMark/>
+          </w:tcPr>
+          <w:p>
+            <w:pPr>
+              <w:spacing w:before="240" w:after="240"/>
+              <w:rPr>
+                <w:rFonts w:ascii="Arial" w:hAnsi="Arial" w:cs="Arial"/>
+                <w:color w:val="202122"/>
+                <w:sz w:val="21"/>
+                <w:szCs w:val="21"/>
+              </w:rPr>
+            </w:pPr>
+            <w:r>
+              <w:rPr>
+                <w:rFonts w:ascii="Arial" w:hAnsi="Arial" w:cs="Arial"/>
+                <w:color w:val="202122"/>
+                <w:sz w:val="21"/>
+                <w:szCs w:val="21"/>
+              </w:rPr>
+              <w:t>1</w:t>
+            </w:r>
+          </w:p>
+        </w:tc>
+        <w:tc>
+          <w:tcPr>
+            <w:tcW w:w="1260" w:type="dxa"/>
+            <w:gridSpan w:val="2"/>
+            <w:tcBorders>
+              <w:top w:val="single" w:sz="6" w:space="0" w:color="A2A9B1"/>
+              <w:left w:val="single" w:sz="6" w:space="0" w:color="A2A9B1"/>
+              <w:bottom w:val="single" w:sz="6" w:space="0" w:color="A2A9B1"/>
+              <w:right w:val="single" w:sz="6" w:space="0" w:color="A2A9B1"/>
+            </w:tcBorders>
+            <w:shd w:val="clear" w:color="auto" w:fill="E9988A"/>
+            <w:tcMar>
+              <w:top w:w="48" w:type="dxa"/>
+              <w:left w:w="96" w:type="dxa"/>
+              <w:bottom w:w="48" w:type="dxa"/>
+              <w:right w:w="96" w:type="dxa"/>
+            </w:tcMar>
+            <w:vAlign w:val="center"/>
+            <w:hideMark/>
+          </w:tcPr>
+          <w:p>
+            <w:pPr>
+              <w:spacing w:before="240" w:after="240"/>
+              <w:rPr>
+                <w:rFonts w:ascii="Arial" w:hAnsi="Arial" w:cs="Arial"/>
+                <w:color w:val="202122"/>
+                <w:sz w:val="18"/>
+                <w:szCs w:val="21"/>
+              </w:rPr>
+            </w:pPr>
+            <w:hyperlink r:id="rId79" w:tooltip="Physical layer" w:history="1">
+              <w:r>
+                <w:rPr>
+                  <w:rStyle w:val="Hyperlink"/>
+                  <w:rFonts w:ascii="Arial" w:hAnsi="Arial" w:cs="Arial"/>
+                  <w:color w:val="3366CC"/>
+                  <w:sz w:val="18"/>
+                  <w:szCs w:val="21"/>
+                </w:rPr>
+                <w:t>Physical</w:t>
+              </w:r>
+            </w:hyperlink>
+          </w:p>
+        </w:tc>
+        <w:tc>
+          <w:tcPr>
+            <w:tcW w:w="4631" w:type="dxa"/>
+            <w:gridSpan w:val="3"/>
+            <w:tcBorders>
+              <w:top w:val="single" w:sz="6" w:space="0" w:color="A2A9B1"/>
+              <w:left w:val="single" w:sz="6" w:space="0" w:color="A2A9B1"/>
+              <w:bottom w:val="single" w:sz="6" w:space="0" w:color="A2A9B1"/>
+              <w:right w:val="single" w:sz="6" w:space="0" w:color="A2A9B1"/>
+            </w:tcBorders>
+            <w:shd w:val="clear" w:color="auto" w:fill="E9988A"/>
+            <w:tcMar>
+              <w:top w:w="48" w:type="dxa"/>
+              <w:left w:w="96" w:type="dxa"/>
+              <w:bottom w:w="48" w:type="dxa"/>
+              <w:right w:w="96" w:type="dxa"/>
+            </w:tcMar>
+            <w:vAlign w:val="center"/>
+            <w:hideMark/>
+          </w:tcPr>
+          <w:p>
+            <w:pPr>
+              <w:spacing w:before="240" w:after="240"/>
+              <w:rPr>
+                <w:rFonts w:ascii="Arial" w:hAnsi="Arial" w:cs="Arial"/>
+                <w:color w:val="202122"/>
+                <w:sz w:val="18"/>
+                <w:szCs w:val="21"/>
+              </w:rPr>
+            </w:pPr>
+            <w:r>
+              <w:rPr>
+                <w:rFonts w:ascii="Arial" w:hAnsi="Arial" w:cs="Arial"/>
+                <w:color w:val="202122"/>
+                <w:sz w:val="18"/>
+                <w:szCs w:val="21"/>
+              </w:rPr>
+              <w:t>Transmission and reception of raw bit streams over a physical medium</w:t>
+            </w:r>
+          </w:p>
+        </w:tc>
+        <w:tc>
+          <w:tcPr>
+            <w:tcW w:w="4680" w:type="dxa"/>
+            <w:gridSpan w:val="2"/>
+            <w:tcBorders>
+              <w:top w:val="single" w:sz="6" w:space="0" w:color="A2A9B1"/>
+              <w:left w:val="single" w:sz="6" w:space="0" w:color="A2A9B1"/>
+              <w:bottom w:val="single" w:sz="6" w:space="0" w:color="A2A9B1"/>
+              <w:right w:val="single" w:sz="6" w:space="0" w:color="A2A9B1"/>
+            </w:tcBorders>
+            <w:shd w:val="clear" w:color="auto" w:fill="E9988A"/>
+          </w:tcPr>
+          <w:p>
+            <w:pPr>
+              <w:spacing w:before="240" w:after="240"/>
+              <w:rPr>
+                <w:rFonts w:ascii="Arial" w:hAnsi="Arial" w:cs="Arial"/>
+                <w:color w:val="202122"/>
+                <w:sz w:val="18"/>
+                <w:szCs w:val="21"/>
+              </w:rPr>
+            </w:pPr>
+            <w:r>
+              <w:rPr>
+                <w:rFonts w:ascii="Arial" w:hAnsi="Arial" w:cs="Arial"/>
+                <w:color w:val="202122"/>
+                <w:sz w:val="18"/>
+                <w:szCs w:val="21"/>
+              </w:rPr>
+              <w:t xml:space="preserve">Specific for particular </w:t>
+            </w:r>
+            <w:proofErr w:type="spellStart"/>
+            <w:r>
+              <w:rPr>
+                <w:rFonts w:ascii="Arial" w:hAnsi="Arial" w:cs="Arial"/>
+                <w:color w:val="202122"/>
+                <w:sz w:val="18"/>
+                <w:szCs w:val="21"/>
+              </w:rPr>
+              <w:t>blockchain</w:t>
+            </w:r>
+            <w:proofErr w:type="spellEnd"/>
+            <w:r>
+              <w:rPr>
+                <w:rFonts w:ascii="Arial" w:hAnsi="Arial" w:cs="Arial"/>
+                <w:color w:val="202122"/>
+                <w:sz w:val="18"/>
+                <w:szCs w:val="21"/>
+              </w:rPr>
+              <w:t>/network</w:t>
+            </w:r>
+          </w:p>
+        </w:tc>
+      </w:tr>
+    </w:tbl>
+    <w:p>
+      <w:pPr>
+        <w:pStyle w:val="NormalWeb"/>
+      </w:pPr>
+    </w:p>
+    <w:p>
+      <w:pPr>
+        <w:pStyle w:val="NormalWeb"/>
+      </w:pPr>
+      <w:r>
+        <w:rPr>
+          <w:noProof/>
+        </w:rPr>
+        <w:lastRenderedPageBreak/>
+        <w:drawing>
+          <wp:inline distT="0" distB="0" distL="0" distR="0" wp14:anchorId="4322AD52" wp14:editId="245FFAAF">
+            <wp:extent cx="3808730" cy="2282190"/>
+            <wp:effectExtent l="0" t="0" r="1270" b="0"/>
+            <wp:docPr id="2" name="Picture 2" descr="https://upload.wikimedia.org/wikipedia/commons/thumb/4/41/OSI-model-Communication.svg/400px-OSI-model-Communication.svg.png"/>
+            <wp:cNvGraphicFramePr>
+              <a:graphicFrameLocks xmlns:a="http://schemas.openxmlformats.org/drawingml/2006/main" noChangeAspect="1"/>
+            </wp:cNvGraphicFramePr>
+            <a:graphic xmlns:a="http://schemas.openxmlformats.org/drawingml/2006/main">
+              <a:graphicData uri="http://schemas.openxmlformats.org/drawingml/2006/picture">
+                <pic:pic xmlns:pic="http://schemas.openxmlformats.org/drawingml/2006/picture">
+                  <pic:nvPicPr>
+                    <pic:cNvPr id="0" name="Picture 1" descr="https://upload.wikimedia.org/wikipedia/commons/thumb/4/41/OSI-model-Communication.svg/400px-OSI-model-Communication.svg.png"/>
+                    <pic:cNvPicPr>
+                      <a:picLocks noChangeAspect="1" noChangeArrowheads="1"/>
+                    </pic:cNvPicPr>
+                  </pic:nvPicPr>
+                  <pic:blipFill>
+                    <a:blip r:embed="rId80">
+                      <a:extLst>
+                        <a:ext uri="{28A0092B-C50C-407E-A947-70E740481C1C}">
+                          <a14:useLocalDpi xmlns:a14="http://schemas.microsoft.com/office/drawing/2010/main" val="0"/>
+                        </a:ext>
+                      </a:extLst>
+                    </a:blip>
+                    <a:srcRect/>
+                    <a:stretch>
+                      <a:fillRect/>
+                    </a:stretch>
+                  </pic:blipFill>
+                  <pic:spPr bwMode="auto">
+                    <a:xfrm>
+                      <a:off x="0" y="0"/>
+                      <a:ext cx="3808730" cy="2282190"/>
+                    </a:xfrm>
+                    <a:prstGeom prst="rect">
+                      <a:avLst/>
+                    </a:prstGeom>
+                    <a:noFill/>
+                    <a:ln>
+                      <a:noFill/>
+                    </a:ln>
+                  </pic:spPr>
+                </pic:pic>
+              </a:graphicData>
+            </a:graphic>
+          </wp:inline>
+        </w:drawing>
+      </w:r>
+    </w:p>
+    <w:p>
+      <w:pPr>
+        <w:pStyle w:val="NormalWeb"/>
+      </w:pPr>
+    </w:p>
+    <w:p>
+      <w:pPr>
+        <w:pStyle w:val="Heading1"/>
+      </w:pPr>
+      <w:r>
+        <w:rPr>
+          <w:rFonts w:ascii="Times New Roman" w:eastAsia="Times New Roman" w:hAnsi="Times New Roman" w:cs="Times New Roman"/>
+          <w:sz w:val="24"/>
+          <w:szCs w:val="24"/>
+        </w:rPr>
+        <w:t>4.</w:t>
+      </w:r>
+      <w:r>
+        <w:t xml:space="preserve"> One way pegged </w:t>
+      </w:r>
+      <w:proofErr w:type="spellStart"/>
+      <w:r>
+        <w:t>sidechains</w:t>
+      </w:r>
+      <w:proofErr w:type="spellEnd"/>
+      <w:r>
+        <w:t>.</w:t>
+      </w:r>
+    </w:p>
+    <w:p>
+      <w:pPr>
+        <w:pStyle w:val="NormalWeb"/>
+        <w:ind w:left="720"/>
+      </w:pPr>
+      <w:r>
+        <w:t>This document relies heavily on the whitepaper “</w:t>
+      </w:r>
+      <w:r>
+        <w:rPr>
+          <w:rFonts w:ascii="NimbusRomNo9L-Regu" w:hAnsi="NimbusRomNo9L-Regu" w:cs="NimbusRomNo9L-Regu"/>
+          <w:i/>
+        </w:rPr>
+        <w:t xml:space="preserve">Enabling </w:t>
+      </w:r>
+      <w:proofErr w:type="spellStart"/>
+      <w:r>
+        <w:rPr>
+          <w:rFonts w:ascii="NimbusRomNo9L-Regu" w:hAnsi="NimbusRomNo9L-Regu" w:cs="NimbusRomNo9L-Regu"/>
+          <w:i/>
+        </w:rPr>
+        <w:t>Blockchain</w:t>
+      </w:r>
+      <w:proofErr w:type="spellEnd"/>
+      <w:r>
+        <w:rPr>
+          <w:rFonts w:ascii="NimbusRomNo9L-Regu" w:hAnsi="NimbusRomNo9L-Regu" w:cs="NimbusRomNo9L-Regu"/>
+          <w:i/>
+        </w:rPr>
+        <w:t xml:space="preserve"> Innovations with Pegged </w:t>
+      </w:r>
+      <w:proofErr w:type="spellStart"/>
+      <w:r>
+        <w:rPr>
+          <w:rFonts w:ascii="NimbusRomNo9L-Regu" w:hAnsi="NimbusRomNo9L-Regu" w:cs="NimbusRomNo9L-Regu"/>
+          <w:i/>
+        </w:rPr>
+        <w:t>Sidechains</w:t>
+      </w:r>
+      <w:proofErr w:type="spellEnd"/>
+      <w:r>
+        <w:rPr>
+          <w:rFonts w:ascii="NimbusRomNo9L-Regu" w:hAnsi="NimbusRomNo9L-Regu" w:cs="NimbusRomNo9L-Regu"/>
+          <w:i/>
+        </w:rPr>
+        <w:t xml:space="preserve">, </w:t>
+      </w:r>
+      <w:r>
+        <w:rPr>
+          <w:rFonts w:ascii="NimbusRomNo9L-Regu" w:hAnsi="NimbusRomNo9L-Regu" w:cs="NimbusRomNo9L-Regu"/>
+        </w:rPr>
+        <w:t>2014</w:t>
+      </w:r>
+      <w:r>
+        <w:t>” [</w:t>
+      </w:r>
+      <w:proofErr w:type="spellStart"/>
+      <w:r>
+        <w:t>Back</w:t>
+      </w:r>
+      <w:r>
+        <w:t>Sidechains</w:t>
+      </w:r>
+      <w:proofErr w:type="spellEnd"/>
+      <w:r>
+        <w:t xml:space="preserve">]. Some sections are the comments to this </w:t>
+      </w:r>
+      <w:r>
+        <w:t>whitepaper</w:t>
+      </w:r>
+      <w:r>
+        <w:t xml:space="preserve">. </w:t>
+      </w:r>
+      <w:r>
+        <w:t xml:space="preserve">The main idea is shared between two documents: </w:t>
+      </w:r>
+    </w:p>
+    <w:p>
+      <w:pPr>
+        <w:autoSpaceDE w:val="0"/>
+        <w:autoSpaceDN w:val="0"/>
+        <w:adjustRightInd w:val="0"/>
+        <w:spacing w:after="0" w:line="240" w:lineRule="auto"/>
+        <w:rPr>
+          <w:rFonts w:ascii="NimbusRomNo9L-Regu" w:hAnsi="NimbusRomNo9L-Regu" w:cs="NimbusRomNo9L-Regu"/>
+          <w:sz w:val="20"/>
+          <w:szCs w:val="20"/>
+        </w:rPr>
+      </w:pPr>
+      <w:r>
+        <w:t>“</w:t>
+      </w:r>
+      <w:r>
+        <w:rPr>
+          <w:rFonts w:ascii="NimbusRomNo9L-Regu" w:hAnsi="NimbusRomNo9L-Regu" w:cs="NimbusRomNo9L-Regu"/>
+          <w:sz w:val="20"/>
+          <w:szCs w:val="20"/>
+        </w:rPr>
+        <w:t xml:space="preserve">The core observation is that </w:t>
+      </w:r>
+      <w:r>
+        <w:rPr>
+          <w:rFonts w:ascii="NimbusRomNo9L-Regu" w:hAnsi="NimbusRomNo9L-Regu" w:cs="NimbusRomNo9L-Regu"/>
+          <w:sz w:val="20"/>
+          <w:szCs w:val="20"/>
+        </w:rPr>
+        <w:t>“</w:t>
+      </w:r>
+      <w:proofErr w:type="spellStart"/>
+      <w:r>
+        <w:rPr>
+          <w:rFonts w:ascii="NimbusRomNo9L-Regu" w:hAnsi="NimbusRomNo9L-Regu" w:cs="NimbusRomNo9L-Regu"/>
+          <w:sz w:val="20"/>
+          <w:szCs w:val="20"/>
+        </w:rPr>
+        <w:t>Bitcoin</w:t>
+      </w:r>
+      <w:proofErr w:type="spellEnd"/>
+      <w:r>
+        <w:rPr>
+          <w:rFonts w:ascii="NimbusRomNo9L-Regu" w:hAnsi="NimbusRomNo9L-Regu" w:cs="NimbusRomNo9L-Regu"/>
+          <w:sz w:val="20"/>
+          <w:szCs w:val="20"/>
+        </w:rPr>
+        <w:t xml:space="preserve">” the </w:t>
+      </w:r>
+      <w:proofErr w:type="spellStart"/>
+      <w:r>
+        <w:rPr>
+          <w:rFonts w:ascii="NimbusRomNo9L-Regu" w:hAnsi="NimbusRomNo9L-Regu" w:cs="NimbusRomNo9L-Regu"/>
+          <w:sz w:val="20"/>
+          <w:szCs w:val="20"/>
+        </w:rPr>
+        <w:t>blockchain</w:t>
+      </w:r>
+      <w:proofErr w:type="spellEnd"/>
+      <w:r>
+        <w:rPr>
+          <w:rFonts w:ascii="NimbusRomNo9L-Regu" w:hAnsi="NimbusRomNo9L-Regu" w:cs="NimbusRomNo9L-Regu"/>
+          <w:sz w:val="20"/>
+          <w:szCs w:val="20"/>
+        </w:rPr>
+        <w:t xml:space="preserve"> is conceptually independent from “</w:t>
+      </w:r>
+      <w:proofErr w:type="spellStart"/>
+      <w:r>
+        <w:rPr>
+          <w:rFonts w:ascii="NimbusRomNo9L-Regu" w:hAnsi="NimbusRomNo9L-Regu" w:cs="NimbusRomNo9L-Regu"/>
+          <w:sz w:val="20"/>
+          <w:szCs w:val="20"/>
+        </w:rPr>
+        <w:t>bitcoin</w:t>
+      </w:r>
+      <w:proofErr w:type="spellEnd"/>
+      <w:r>
+        <w:rPr>
+          <w:rFonts w:ascii="NimbusRomNo9L-Regu" w:hAnsi="NimbusRomNo9L-Regu" w:cs="NimbusRomNo9L-Regu"/>
+          <w:sz w:val="20"/>
+          <w:szCs w:val="20"/>
+        </w:rPr>
+        <w:t>”</w:t>
+      </w:r>
+      <w:r>
+        <w:rPr>
+          <w:rFonts w:ascii="NimbusRomNo9L-Regu" w:hAnsi="NimbusRomNo9L-Regu" w:cs="NimbusRomNo9L-Regu"/>
+          <w:sz w:val="20"/>
+          <w:szCs w:val="20"/>
+        </w:rPr>
+        <w:t xml:space="preserve"> the asset: if we had technology </w:t>
+      </w:r>
+      <w:r>
+        <w:rPr>
+          <w:rFonts w:ascii="NimbusRomNo9L-Regu" w:hAnsi="NimbusRomNo9L-Regu" w:cs="NimbusRomNo9L-Regu"/>
+          <w:sz w:val="20"/>
+          <w:szCs w:val="20"/>
+        </w:rPr>
+        <w:t xml:space="preserve">to support the movement of assets between </w:t>
+      </w:r>
+      <w:proofErr w:type="spellStart"/>
+      <w:r>
+        <w:rPr>
+          <w:rFonts w:ascii="NimbusRomNo9L-Regu" w:hAnsi="NimbusRomNo9L-Regu" w:cs="NimbusRomNo9L-Regu"/>
+          <w:sz w:val="20"/>
+          <w:szCs w:val="20"/>
+        </w:rPr>
+        <w:t>blockchains</w:t>
+      </w:r>
+      <w:proofErr w:type="spellEnd"/>
+      <w:r>
+        <w:rPr>
+          <w:rFonts w:ascii="NimbusRomNo9L-Regu" w:hAnsi="NimbusRomNo9L-Regu" w:cs="NimbusRomNo9L-Regu"/>
+          <w:sz w:val="20"/>
+          <w:szCs w:val="20"/>
+        </w:rPr>
+        <w:t>, new s</w:t>
+      </w:r>
+      <w:r>
+        <w:rPr>
+          <w:rFonts w:ascii="NimbusRomNo9L-Regu" w:hAnsi="NimbusRomNo9L-Regu" w:cs="NimbusRomNo9L-Regu"/>
+          <w:sz w:val="20"/>
+          <w:szCs w:val="20"/>
+        </w:rPr>
+        <w:t xml:space="preserve">ystems could be developed which users could </w:t>
+      </w:r>
+      <w:r>
+        <w:rPr>
+          <w:rFonts w:ascii="NimbusRomNo9L-Regu" w:hAnsi="NimbusRomNo9L-Regu" w:cs="NimbusRomNo9L-Regu"/>
+          <w:sz w:val="20"/>
+          <w:szCs w:val="20"/>
+        </w:rPr>
+        <w:t xml:space="preserve">adopt by simply reusing the existing </w:t>
+      </w:r>
+      <w:proofErr w:type="spellStart"/>
+      <w:r>
+        <w:rPr>
+          <w:rFonts w:ascii="NimbusRomNo9L-Regu" w:hAnsi="NimbusRomNo9L-Regu" w:cs="NimbusRomNo9L-Regu"/>
+          <w:sz w:val="20"/>
+          <w:szCs w:val="20"/>
+        </w:rPr>
+        <w:t>bitcoin</w:t>
+      </w:r>
+      <w:proofErr w:type="spellEnd"/>
+      <w:r>
+        <w:rPr>
+          <w:rFonts w:ascii="NimbusRomNo9L-Regu" w:hAnsi="NimbusRomNo9L-Regu" w:cs="NimbusRomNo9L-Regu"/>
+          <w:sz w:val="20"/>
+          <w:szCs w:val="20"/>
+        </w:rPr>
+        <w:t xml:space="preserve"> currency</w:t>
+      </w:r>
+      <w:r>
+        <w:rPr>
+          <w:rFonts w:ascii="NimbusRomNo9L-Regu" w:hAnsi="NimbusRomNo9L-Regu" w:cs="NimbusRomNo9L-Regu"/>
+          <w:sz w:val="20"/>
+          <w:szCs w:val="20"/>
+        </w:rPr>
+        <w:t>…</w:t>
+      </w:r>
+    </w:p>
+    <w:p>
+      <w:pPr>
+        <w:autoSpaceDE w:val="0"/>
+        <w:autoSpaceDN w:val="0"/>
+        <w:adjustRightInd w:val="0"/>
+        <w:spacing w:after="0" w:line="240" w:lineRule="auto"/>
+        <w:rPr>
+          <w:rFonts w:ascii="NimbusRomNo9L-Regu" w:hAnsi="NimbusRomNo9L-Regu" w:cs="NimbusRomNo9L-Regu"/>
+          <w:sz w:val="20"/>
+          <w:szCs w:val="20"/>
+        </w:rPr>
+      </w:pPr>
+    </w:p>
+    <w:p>
+      <w:pPr>
+        <w:autoSpaceDE w:val="0"/>
+        <w:autoSpaceDN w:val="0"/>
+        <w:adjustRightInd w:val="0"/>
+        <w:spacing w:after="0" w:line="240" w:lineRule="auto"/>
+        <w:rPr>
+          <w:rFonts w:ascii="NimbusRomNo9L-Regu" w:hAnsi="NimbusRomNo9L-Regu" w:cs="NimbusRomNo9L-Regu"/>
+          <w:sz w:val="16"/>
+          <w:szCs w:val="16"/>
+        </w:rPr>
+      </w:pPr>
+      <w:r>
+        <w:rPr>
+          <w:rFonts w:ascii="NimbusRomNo9L-Regu" w:hAnsi="NimbusRomNo9L-Regu" w:cs="NimbusRomNo9L-Regu"/>
+          <w:sz w:val="20"/>
+          <w:szCs w:val="20"/>
+        </w:rPr>
+        <w:t>…</w:t>
+      </w:r>
+      <w:r>
+        <w:rPr>
+          <w:rFonts w:ascii="NimbusRomNo9L-Regu" w:hAnsi="NimbusRomNo9L-Regu" w:cs="NimbusRomNo9L-Regu"/>
+          <w:sz w:val="20"/>
+          <w:szCs w:val="20"/>
+        </w:rPr>
+        <w:t xml:space="preserve">We use </w:t>
+      </w:r>
+      <w:proofErr w:type="spellStart"/>
+      <w:r>
+        <w:rPr>
+          <w:rFonts w:ascii="NimbusRomNo9L-Regu" w:hAnsi="NimbusRomNo9L-Regu" w:cs="NimbusRomNo9L-Regu"/>
+          <w:sz w:val="20"/>
+          <w:szCs w:val="20"/>
+        </w:rPr>
+        <w:t>bitcoin</w:t>
+      </w:r>
+      <w:proofErr w:type="spellEnd"/>
+      <w:r>
+        <w:rPr>
+          <w:rFonts w:ascii="NimbusRomNo9L-Regu" w:hAnsi="NimbusRomNo9L-Regu" w:cs="NimbusRomNo9L-Regu"/>
+          <w:sz w:val="20"/>
+          <w:szCs w:val="20"/>
+        </w:rPr>
+        <w:t xml:space="preserve"> as an example because its strong network effects make it likely that users w</w:t>
+      </w:r>
+      <w:r>
+        <w:rPr>
+          <w:rFonts w:ascii="NimbusRomNo9L-Regu" w:hAnsi="NimbusRomNo9L-Regu" w:cs="NimbusRomNo9L-Regu"/>
+          <w:sz w:val="20"/>
+          <w:szCs w:val="20"/>
+        </w:rPr>
+        <w:t xml:space="preserve">ill prefer it over other, newer </w:t>
+      </w:r>
+      <w:r>
+        <w:rPr>
+          <w:rFonts w:ascii="NimbusRomNo9L-Regu" w:hAnsi="NimbusRomNo9L-Regu" w:cs="NimbusRomNo9L-Regu"/>
+          <w:sz w:val="20"/>
+          <w:szCs w:val="20"/>
+        </w:rPr>
+        <w:t xml:space="preserve">assets. However, any </w:t>
+      </w:r>
+      <w:proofErr w:type="spellStart"/>
+      <w:r>
+        <w:rPr>
+          <w:rFonts w:ascii="NimbusRomNo9L-Regu" w:hAnsi="NimbusRomNo9L-Regu" w:cs="NimbusRomNo9L-Regu"/>
+          <w:sz w:val="20"/>
+          <w:szCs w:val="20"/>
+        </w:rPr>
+        <w:t>altcoin</w:t>
+      </w:r>
+      <w:proofErr w:type="spellEnd"/>
+      <w:r>
+        <w:rPr>
+          <w:rFonts w:ascii="NimbusRomNo9L-Regu" w:hAnsi="NimbusRomNo9L-Regu" w:cs="NimbusRomNo9L-Regu"/>
+          <w:sz w:val="20"/>
+          <w:szCs w:val="20"/>
+        </w:rPr>
+        <w:t xml:space="preserve"> can be adapted to be usable with </w:t>
+      </w:r>
+      <w:proofErr w:type="spellStart"/>
+      <w:r>
+        <w:rPr>
+          <w:rFonts w:ascii="NimbusRomNo9L-Regu" w:hAnsi="NimbusRomNo9L-Regu" w:cs="NimbusRomNo9L-Regu"/>
+          <w:sz w:val="20"/>
+          <w:szCs w:val="20"/>
+        </w:rPr>
+        <w:t>sidechains</w:t>
+      </w:r>
+      <w:proofErr w:type="spellEnd"/>
+      <w:r>
+        <w:rPr>
+          <w:rFonts w:ascii="NimbusRomNo9L-Regu" w:hAnsi="NimbusRomNo9L-Regu" w:cs="NimbusRomNo9L-Regu"/>
+          <w:sz w:val="16"/>
+          <w:szCs w:val="16"/>
+        </w:rPr>
+        <w:t>.</w:t>
+      </w:r>
+      <w:r>
+        <w:t>”</w:t>
+      </w:r>
+      <w:r>
+        <w:t xml:space="preserve"> </w:t>
+      </w:r>
+      <w:proofErr w:type="gramStart"/>
+      <w:r>
+        <w:t>[</w:t>
+      </w:r>
+      <w:proofErr w:type="spellStart"/>
+      <w:r>
+        <w:t>BackSidechains</w:t>
+      </w:r>
+      <w:proofErr w:type="spellEnd"/>
+      <w:r>
+        <w:t>].</w:t>
+      </w:r>
+      <w:proofErr w:type="gramEnd"/>
+    </w:p>
+    <w:p>
+      <w:pPr>
+        <w:autoSpaceDE w:val="0"/>
+        <w:autoSpaceDN w:val="0"/>
+        <w:adjustRightInd w:val="0"/>
+        <w:spacing w:after="0" w:line="240" w:lineRule="auto"/>
+      </w:pPr>
+    </w:p>
+    <w:p>
+      <w:pPr>
+        <w:autoSpaceDE w:val="0"/>
+        <w:autoSpaceDN w:val="0"/>
+        <w:adjustRightInd w:val="0"/>
+        <w:spacing w:after="0" w:line="240" w:lineRule="auto"/>
+        <w:rPr>
+          <w:rFonts w:ascii="Times New Roman" w:eastAsia="Times New Roman" w:hAnsi="Times New Roman" w:cs="Times New Roman"/>
+          <w:sz w:val="24"/>
+          <w:szCs w:val="24"/>
+        </w:rPr>
+      </w:pPr>
+      <w:r>
+        <w:rPr>
+          <w:rFonts w:ascii="Times New Roman" w:eastAsia="Times New Roman" w:hAnsi="Times New Roman" w:cs="Times New Roman"/>
+          <w:sz w:val="24"/>
+          <w:szCs w:val="24"/>
+        </w:rPr>
+        <w:t xml:space="preserve">That is </w:t>
+      </w:r>
+      <w:proofErr w:type="spellStart"/>
+      <w:r>
+        <w:rPr>
+          <w:rFonts w:ascii="Times New Roman" w:eastAsia="Times New Roman" w:hAnsi="Times New Roman" w:cs="Times New Roman"/>
+          <w:sz w:val="24"/>
+          <w:szCs w:val="24"/>
+        </w:rPr>
+        <w:t>cryptocurrency</w:t>
+      </w:r>
+      <w:proofErr w:type="spellEnd"/>
+      <w:r>
+        <w:rPr>
+          <w:rFonts w:ascii="Times New Roman" w:eastAsia="Times New Roman" w:hAnsi="Times New Roman" w:cs="Times New Roman"/>
+          <w:sz w:val="24"/>
+          <w:szCs w:val="24"/>
+        </w:rPr>
+        <w:t xml:space="preserve"> token is considered as abstract intellectual property.  P2P network/overlay, </w:t>
+      </w:r>
+      <w:proofErr w:type="spellStart"/>
+      <w:r>
+        <w:rPr>
+          <w:rFonts w:ascii="Times New Roman" w:eastAsia="Times New Roman" w:hAnsi="Times New Roman" w:cs="Times New Roman"/>
+          <w:sz w:val="24"/>
+          <w:szCs w:val="24"/>
+        </w:rPr>
+        <w:t>blockchain</w:t>
+      </w:r>
+      <w:proofErr w:type="spellEnd"/>
+      <w:r>
+        <w:rPr>
+          <w:rFonts w:ascii="Times New Roman" w:eastAsia="Times New Roman" w:hAnsi="Times New Roman" w:cs="Times New Roman"/>
+          <w:sz w:val="24"/>
+          <w:szCs w:val="24"/>
+        </w:rPr>
+        <w:t xml:space="preserve">/ledger/database – all </w:t>
+      </w:r>
+      <w:r>
+        <w:rPr>
+          <w:rFonts w:ascii="Times New Roman" w:eastAsia="Times New Roman" w:hAnsi="Times New Roman" w:cs="Times New Roman"/>
+          <w:sz w:val="24"/>
+          <w:szCs w:val="24"/>
+        </w:rPr>
+        <w:t>the</w:t>
+      </w:r>
+      <w:r>
+        <w:rPr>
+          <w:rFonts w:ascii="Times New Roman" w:eastAsia="Times New Roman" w:hAnsi="Times New Roman" w:cs="Times New Roman"/>
+          <w:sz w:val="24"/>
+          <w:szCs w:val="24"/>
+        </w:rPr>
+        <w:t>s</w:t>
+      </w:r>
+      <w:r>
+        <w:rPr>
+          <w:rFonts w:ascii="Times New Roman" w:eastAsia="Times New Roman" w:hAnsi="Times New Roman" w:cs="Times New Roman"/>
+          <w:sz w:val="24"/>
+          <w:szCs w:val="24"/>
+        </w:rPr>
+        <w:t>e</w:t>
+      </w:r>
+      <w:r>
+        <w:rPr>
+          <w:rFonts w:ascii="Times New Roman" w:eastAsia="Times New Roman" w:hAnsi="Times New Roman" w:cs="Times New Roman"/>
+          <w:sz w:val="24"/>
+          <w:szCs w:val="24"/>
+        </w:rPr>
+        <w:t xml:space="preserve"> notions are only “physical” carriers. Like hardware and software, </w:t>
+      </w:r>
+      <w:r>
+        <w:rPr>
+          <w:rFonts w:ascii="Times New Roman" w:eastAsia="Times New Roman" w:hAnsi="Times New Roman" w:cs="Times New Roman"/>
+          <w:sz w:val="24"/>
+          <w:szCs w:val="24"/>
+        </w:rPr>
+        <w:t>physical medium (</w:t>
+      </w:r>
+      <w:r>
+        <w:rPr>
+          <w:rFonts w:ascii="Times New Roman" w:eastAsia="Times New Roman" w:hAnsi="Times New Roman" w:cs="Times New Roman"/>
+          <w:sz w:val="24"/>
+          <w:szCs w:val="24"/>
+        </w:rPr>
+        <w:t>wires</w:t>
+      </w:r>
+      <w:r>
+        <w:rPr>
+          <w:rFonts w:ascii="Times New Roman" w:eastAsia="Times New Roman" w:hAnsi="Times New Roman" w:cs="Times New Roman"/>
+          <w:sz w:val="24"/>
+          <w:szCs w:val="24"/>
+        </w:rPr>
+        <w:t>) used for transferring data.</w:t>
+      </w:r>
+    </w:p>
+    <w:p>
+      <w:pPr>
+        <w:pStyle w:val="NormalWeb"/>
+      </w:pPr>
+      <w:r>
+        <w:t xml:space="preserve">But approach proposed by </w:t>
+      </w:r>
+      <w:r>
+        <w:t xml:space="preserve">this document is different: </w:t>
+      </w:r>
+      <w:r>
+        <w:t>whitepaper “</w:t>
+      </w:r>
+      <w:r>
+        <w:rPr>
+          <w:rFonts w:ascii="NimbusRomNo9L-Regu" w:hAnsi="NimbusRomNo9L-Regu" w:cs="NimbusRomNo9L-Regu"/>
+          <w:i/>
+        </w:rPr>
+        <w:t xml:space="preserve">Enabling </w:t>
+      </w:r>
+      <w:proofErr w:type="spellStart"/>
+      <w:r>
+        <w:rPr>
+          <w:rFonts w:ascii="NimbusRomNo9L-Regu" w:hAnsi="NimbusRomNo9L-Regu" w:cs="NimbusRomNo9L-Regu"/>
+          <w:i/>
+        </w:rPr>
+        <w:t>Blockchain</w:t>
+      </w:r>
+      <w:proofErr w:type="spellEnd"/>
+      <w:r>
+        <w:rPr>
+          <w:rFonts w:ascii="NimbusRomNo9L-Regu" w:hAnsi="NimbusRomNo9L-Regu" w:cs="NimbusRomNo9L-Regu"/>
+          <w:i/>
+        </w:rPr>
+        <w:t xml:space="preserve"> Innovations with Pegged </w:t>
+      </w:r>
+      <w:proofErr w:type="spellStart"/>
+      <w:r>
+        <w:rPr>
+          <w:rFonts w:ascii="NimbusRomNo9L-Regu" w:hAnsi="NimbusRomNo9L-Regu" w:cs="NimbusRomNo9L-Regu"/>
+          <w:i/>
+        </w:rPr>
+        <w:t>Sidechains</w:t>
+      </w:r>
+      <w:proofErr w:type="spellEnd"/>
+      <w:r>
+        <w:rPr>
+          <w:rFonts w:ascii="NimbusRomNo9L-Regu" w:hAnsi="NimbusRomNo9L-Regu" w:cs="NimbusRomNo9L-Regu"/>
+          <w:i/>
+        </w:rPr>
+        <w:t xml:space="preserve">, </w:t>
+      </w:r>
+      <w:r>
+        <w:rPr>
+          <w:rFonts w:ascii="NimbusRomNo9L-Regu" w:hAnsi="NimbusRomNo9L-Regu" w:cs="NimbusRomNo9L-Regu"/>
+        </w:rPr>
+        <w:t>2014</w:t>
+      </w:r>
+      <w:r>
+        <w:t xml:space="preserve">” </w:t>
+      </w:r>
+      <w:r>
+        <w:t>advocates usage of</w:t>
+      </w:r>
+      <w:r>
+        <w:t xml:space="preserve"> “Two way pegged </w:t>
+      </w:r>
+      <w:proofErr w:type="spellStart"/>
+      <w:r>
+        <w:t>sidechain</w:t>
+      </w:r>
+      <w:proofErr w:type="spellEnd"/>
+      <w:r>
+        <w:t>”. And this document propose</w:t>
+      </w:r>
+      <w:r>
+        <w:t>s</w:t>
+      </w:r>
+      <w:r>
+        <w:t xml:space="preserve"> to use </w:t>
+      </w:r>
+      <w:r>
+        <w:t>“</w:t>
+      </w:r>
+      <w:r>
+        <w:t>One</w:t>
+      </w:r>
+      <w:r>
+        <w:t xml:space="preserve"> way pegged </w:t>
+      </w:r>
+      <w:proofErr w:type="spellStart"/>
+      <w:r>
+        <w:t>sidechain</w:t>
+      </w:r>
+      <w:proofErr w:type="spellEnd"/>
+      <w:r>
+        <w:t>”</w:t>
+      </w:r>
+      <w:r>
+        <w:t xml:space="preserve"> (in terms of </w:t>
+      </w:r>
+      <w:r>
+        <w:t>[</w:t>
+      </w:r>
+      <w:proofErr w:type="spellStart"/>
+      <w:r>
+        <w:t>BackSidechains</w:t>
+      </w:r>
+      <w:proofErr w:type="spellEnd"/>
+      <w:r>
+        <w:t>]</w:t>
+      </w:r>
+      <w:r>
+        <w:t>).</w:t>
+      </w:r>
+    </w:p>
+    <w:p>
+      <w:pPr>
+        <w:autoSpaceDE w:val="0"/>
+        <w:autoSpaceDN w:val="0"/>
+        <w:adjustRightInd w:val="0"/>
+        <w:spacing w:after="0" w:line="240" w:lineRule="auto"/>
+        <w:rPr>
+          <w:rFonts w:ascii="Times New Roman" w:eastAsia="Times New Roman" w:hAnsi="Times New Roman" w:cs="Times New Roman"/>
+          <w:sz w:val="24"/>
+          <w:szCs w:val="24"/>
+        </w:rPr>
+      </w:pPr>
+      <w:r>
+        <w:rPr>
+          <w:rFonts w:ascii="Times New Roman" w:eastAsia="Times New Roman" w:hAnsi="Times New Roman" w:cs="Times New Roman"/>
+          <w:sz w:val="24"/>
+          <w:szCs w:val="24"/>
+        </w:rPr>
+        <w:t xml:space="preserve">This paper’s </w:t>
+      </w:r>
+      <w:r>
+        <w:rPr>
+          <w:rFonts w:ascii="Times New Roman" w:eastAsia="Times New Roman" w:hAnsi="Times New Roman" w:cs="Times New Roman"/>
+          <w:sz w:val="24"/>
+          <w:szCs w:val="24"/>
+        </w:rPr>
+        <w:t xml:space="preserve">solution </w:t>
+      </w:r>
+      <w:r>
+        <w:rPr>
+          <w:rFonts w:ascii="Times New Roman" w:eastAsia="Times New Roman" w:hAnsi="Times New Roman" w:cs="Times New Roman"/>
+          <w:sz w:val="24"/>
+          <w:szCs w:val="24"/>
+        </w:rPr>
+        <w:t>is</w:t>
+      </w:r>
+      <w:r>
+        <w:rPr>
+          <w:rFonts w:ascii="Times New Roman" w:eastAsia="Times New Roman" w:hAnsi="Times New Roman" w:cs="Times New Roman"/>
+          <w:sz w:val="24"/>
+          <w:szCs w:val="24"/>
+        </w:rPr>
+        <w:t xml:space="preserve"> to “transfer” coins by destroying </w:t>
+      </w:r>
+      <w:r>
+        <w:rPr>
+          <w:rFonts w:ascii="Times New Roman" w:eastAsia="Times New Roman" w:hAnsi="Times New Roman" w:cs="Times New Roman"/>
+          <w:sz w:val="24"/>
+          <w:szCs w:val="24"/>
+        </w:rPr>
+        <w:t xml:space="preserve">tokens </w:t>
+      </w:r>
+      <w:r>
+        <w:rPr>
+          <w:rFonts w:ascii="Times New Roman" w:eastAsia="Times New Roman" w:hAnsi="Times New Roman" w:cs="Times New Roman"/>
+          <w:sz w:val="24"/>
+          <w:szCs w:val="24"/>
+        </w:rPr>
+        <w:t xml:space="preserve">in a publicly </w:t>
+      </w:r>
+      <w:proofErr w:type="spellStart"/>
+      <w:r>
+        <w:rPr>
+          <w:rFonts w:ascii="Times New Roman" w:eastAsia="Times New Roman" w:hAnsi="Times New Roman" w:cs="Times New Roman"/>
+          <w:sz w:val="24"/>
+          <w:szCs w:val="24"/>
+        </w:rPr>
+        <w:t>recognisable</w:t>
+      </w:r>
+      <w:proofErr w:type="spellEnd"/>
+      <w:r>
+        <w:rPr>
+          <w:rFonts w:ascii="Times New Roman" w:eastAsia="Times New Roman" w:hAnsi="Times New Roman" w:cs="Times New Roman"/>
+          <w:sz w:val="24"/>
+          <w:szCs w:val="24"/>
+        </w:rPr>
+        <w:t xml:space="preserve"> way</w:t>
+      </w:r>
+      <w:r>
+        <w:rPr>
+          <w:rFonts w:ascii="Times New Roman" w:eastAsia="Times New Roman" w:hAnsi="Times New Roman" w:cs="Times New Roman"/>
+          <w:sz w:val="24"/>
+          <w:szCs w:val="24"/>
+        </w:rPr>
+        <w:t xml:space="preserve">, which would be </w:t>
+      </w:r>
+      <w:r>
+        <w:rPr>
+          <w:rFonts w:ascii="Times New Roman" w:eastAsia="Times New Roman" w:hAnsi="Times New Roman" w:cs="Times New Roman"/>
+          <w:sz w:val="24"/>
+          <w:szCs w:val="24"/>
+        </w:rPr>
+        <w:t xml:space="preserve">detected by a new </w:t>
+      </w:r>
+      <w:proofErr w:type="spellStart"/>
+      <w:r>
+        <w:rPr>
+          <w:rFonts w:ascii="Times New Roman" w:eastAsia="Times New Roman" w:hAnsi="Times New Roman" w:cs="Times New Roman"/>
+          <w:sz w:val="24"/>
+          <w:szCs w:val="24"/>
+        </w:rPr>
+        <w:t>blockchain</w:t>
+      </w:r>
+      <w:proofErr w:type="spellEnd"/>
+      <w:r>
+        <w:rPr>
+          <w:rFonts w:ascii="Times New Roman" w:eastAsia="Times New Roman" w:hAnsi="Times New Roman" w:cs="Times New Roman"/>
+          <w:sz w:val="24"/>
+          <w:szCs w:val="24"/>
+        </w:rPr>
+        <w:t xml:space="preserve"> to allow creation of new coins</w:t>
+      </w:r>
+      <w:r>
+        <w:rPr>
+          <w:rFonts w:ascii="Times New Roman" w:eastAsia="Times New Roman" w:hAnsi="Times New Roman" w:cs="Times New Roman"/>
+          <w:sz w:val="24"/>
+          <w:szCs w:val="24"/>
+        </w:rPr>
+        <w:t>.</w:t>
+      </w:r>
+    </w:p>
+    <w:p>
+      <w:pPr>
+        <w:autoSpaceDE w:val="0"/>
+        <w:autoSpaceDN w:val="0"/>
+        <w:adjustRightInd w:val="0"/>
+        <w:spacing w:after="0" w:line="240" w:lineRule="auto"/>
+        <w:rPr>
+          <w:rFonts w:ascii="Times New Roman" w:eastAsia="Times New Roman" w:hAnsi="Times New Roman" w:cs="Times New Roman"/>
+          <w:sz w:val="24"/>
+          <w:szCs w:val="24"/>
+        </w:rPr>
+      </w:pPr>
+      <w:r>
+        <w:rPr>
+          <w:rFonts w:ascii="Times New Roman" w:eastAsia="Times New Roman" w:hAnsi="Times New Roman" w:cs="Times New Roman"/>
+          <w:sz w:val="24"/>
+          <w:szCs w:val="24"/>
+        </w:rPr>
+        <w:t xml:space="preserve">This approach is mentioned a little bit in </w:t>
+      </w:r>
+      <w:r>
+        <w:rPr>
+          <w:rFonts w:ascii="Times New Roman" w:eastAsia="Times New Roman" w:hAnsi="Times New Roman" w:cs="Times New Roman"/>
+          <w:sz w:val="24"/>
+          <w:szCs w:val="24"/>
+        </w:rPr>
+        <w:t>[</w:t>
+      </w:r>
+      <w:proofErr w:type="spellStart"/>
+      <w:r>
+        <w:rPr>
+          <w:rFonts w:ascii="Times New Roman" w:eastAsia="Times New Roman" w:hAnsi="Times New Roman" w:cs="Times New Roman"/>
+          <w:sz w:val="24"/>
+          <w:szCs w:val="24"/>
+        </w:rPr>
+        <w:t>BackSidechains</w:t>
+      </w:r>
+      <w:proofErr w:type="spellEnd"/>
+      <w:r>
+        <w:rPr>
+          <w:rFonts w:ascii="Times New Roman" w:eastAsia="Times New Roman" w:hAnsi="Times New Roman" w:cs="Times New Roman"/>
+          <w:sz w:val="24"/>
+          <w:szCs w:val="24"/>
+        </w:rPr>
+        <w:t>]</w:t>
+      </w:r>
+      <w:r>
+        <w:rPr>
+          <w:rFonts w:ascii="Times New Roman" w:eastAsia="Times New Roman" w:hAnsi="Times New Roman" w:cs="Times New Roman"/>
+          <w:sz w:val="24"/>
+          <w:szCs w:val="24"/>
+        </w:rPr>
+        <w:t xml:space="preserve"> using term “</w:t>
+      </w:r>
+      <w:r>
+        <w:rPr>
+          <w:rFonts w:ascii="Times New Roman" w:eastAsia="Times New Roman" w:hAnsi="Times New Roman" w:cs="Times New Roman"/>
+          <w:sz w:val="24"/>
+          <w:szCs w:val="24"/>
+        </w:rPr>
+        <w:t xml:space="preserve">One way pegged </w:t>
+      </w:r>
+      <w:proofErr w:type="spellStart"/>
+      <w:r>
+        <w:rPr>
+          <w:rFonts w:ascii="Times New Roman" w:eastAsia="Times New Roman" w:hAnsi="Times New Roman" w:cs="Times New Roman"/>
+          <w:sz w:val="24"/>
+          <w:szCs w:val="24"/>
+        </w:rPr>
+        <w:t>sidechain</w:t>
+      </w:r>
+      <w:proofErr w:type="spellEnd"/>
+      <w:r>
+        <w:rPr>
+          <w:rFonts w:ascii="Times New Roman" w:eastAsia="Times New Roman" w:hAnsi="Times New Roman" w:cs="Times New Roman"/>
+          <w:sz w:val="24"/>
+          <w:szCs w:val="24"/>
+        </w:rPr>
+        <w:t>”.</w:t>
+      </w:r>
+    </w:p>
+    <w:p>
+      <w:pPr>
+        <w:autoSpaceDE w:val="0"/>
+        <w:autoSpaceDN w:val="0"/>
+        <w:adjustRightInd w:val="0"/>
+        <w:spacing w:after="0" w:line="240" w:lineRule="auto"/>
+        <w:rPr>
+          <w:rFonts w:ascii="Times New Roman" w:eastAsia="Times New Roman" w:hAnsi="Times New Roman" w:cs="Times New Roman"/>
+          <w:sz w:val="24"/>
+          <w:szCs w:val="24"/>
+        </w:rPr>
+      </w:pPr>
+      <w:r>
+        <w:rPr>
+          <w:rFonts w:ascii="Times New Roman" w:eastAsia="Times New Roman" w:hAnsi="Times New Roman" w:cs="Times New Roman"/>
+          <w:sz w:val="24"/>
+          <w:szCs w:val="24"/>
+        </w:rPr>
+        <w:t>“</w:t>
+      </w:r>
+      <w:proofErr w:type="gramStart"/>
+      <w:r>
+        <w:rPr>
+          <w:rFonts w:ascii="Times New Roman" w:eastAsia="Times New Roman" w:hAnsi="Times New Roman" w:cs="Times New Roman"/>
+          <w:sz w:val="24"/>
+          <w:szCs w:val="24"/>
+        </w:rPr>
+        <w:t>Two way</w:t>
+      </w:r>
+      <w:proofErr w:type="gramEnd"/>
+      <w:r>
+        <w:rPr>
+          <w:rFonts w:ascii="Times New Roman" w:eastAsia="Times New Roman" w:hAnsi="Times New Roman" w:cs="Times New Roman"/>
+          <w:sz w:val="24"/>
+          <w:szCs w:val="24"/>
+        </w:rPr>
+        <w:t xml:space="preserve"> pegged </w:t>
+      </w:r>
+      <w:proofErr w:type="spellStart"/>
+      <w:r>
+        <w:rPr>
+          <w:rFonts w:ascii="Times New Roman" w:eastAsia="Times New Roman" w:hAnsi="Times New Roman" w:cs="Times New Roman"/>
+          <w:sz w:val="24"/>
+          <w:szCs w:val="24"/>
+        </w:rPr>
+        <w:t>sidechain</w:t>
+      </w:r>
+      <w:proofErr w:type="spellEnd"/>
+      <w:r>
+        <w:rPr>
+          <w:rFonts w:ascii="Times New Roman" w:eastAsia="Times New Roman" w:hAnsi="Times New Roman" w:cs="Times New Roman"/>
+          <w:sz w:val="24"/>
+          <w:szCs w:val="24"/>
+        </w:rPr>
+        <w:t>”</w:t>
+      </w:r>
+      <w:r>
+        <w:rPr>
+          <w:rFonts w:ascii="Times New Roman" w:eastAsia="Times New Roman" w:hAnsi="Times New Roman" w:cs="Times New Roman"/>
+          <w:sz w:val="24"/>
+          <w:szCs w:val="24"/>
+        </w:rPr>
+        <w:t xml:space="preserve"> assumes that transferred tokens are parked in parent chain.</w:t>
+      </w:r>
+      <w:r>
+        <w:rPr>
+          <w:rFonts w:ascii="Times New Roman" w:eastAsia="Times New Roman" w:hAnsi="Times New Roman" w:cs="Times New Roman"/>
+          <w:sz w:val="24"/>
+          <w:szCs w:val="24"/>
+        </w:rPr>
+        <w:t xml:space="preserve"> This means that lifetime of the physical carrier – parent </w:t>
+      </w:r>
+      <w:proofErr w:type="spellStart"/>
+      <w:r>
+        <w:rPr>
+          <w:rFonts w:ascii="Times New Roman" w:eastAsia="Times New Roman" w:hAnsi="Times New Roman" w:cs="Times New Roman"/>
+          <w:sz w:val="24"/>
+          <w:szCs w:val="24"/>
+        </w:rPr>
+        <w:t>blockchain</w:t>
+      </w:r>
+      <w:proofErr w:type="spellEnd"/>
+      <w:r>
+        <w:rPr>
+          <w:rFonts w:ascii="Times New Roman" w:eastAsia="Times New Roman" w:hAnsi="Times New Roman" w:cs="Times New Roman"/>
+          <w:sz w:val="24"/>
+          <w:szCs w:val="24"/>
+        </w:rPr>
+        <w:t xml:space="preserve"> is the same as lifetime of abstract asset (intellectual </w:t>
+      </w:r>
+      <w:proofErr w:type="spellStart"/>
+      <w:r>
+        <w:rPr>
+          <w:rFonts w:ascii="Times New Roman" w:eastAsia="Times New Roman" w:hAnsi="Times New Roman" w:cs="Times New Roman"/>
+          <w:sz w:val="24"/>
+          <w:szCs w:val="24"/>
+        </w:rPr>
+        <w:t>propery</w:t>
+      </w:r>
+      <w:proofErr w:type="spellEnd"/>
+      <w:r>
+        <w:rPr>
+          <w:rFonts w:ascii="Times New Roman" w:eastAsia="Times New Roman" w:hAnsi="Times New Roman" w:cs="Times New Roman"/>
+          <w:sz w:val="24"/>
+          <w:szCs w:val="24"/>
+        </w:rPr>
+        <w:t xml:space="preserve">). But this is too restrictive assumption. In reality lifetime of abstract asset may be longer. Physical network may be replaced by more advanced version (especially because </w:t>
+      </w:r>
+      <w:r>
+        <w:rPr>
+          <w:rFonts w:ascii="Times New Roman" w:eastAsia="Times New Roman" w:hAnsi="Times New Roman" w:cs="Times New Roman"/>
+          <w:sz w:val="24"/>
+          <w:szCs w:val="24"/>
+        </w:rPr>
+        <w:t xml:space="preserve">for some </w:t>
+      </w:r>
+      <w:proofErr w:type="spellStart"/>
+      <w:r>
+        <w:rPr>
+          <w:rFonts w:ascii="Times New Roman" w:eastAsia="Times New Roman" w:hAnsi="Times New Roman" w:cs="Times New Roman"/>
+          <w:sz w:val="24"/>
+          <w:szCs w:val="24"/>
+        </w:rPr>
+        <w:t>blockchains</w:t>
+      </w:r>
+      <w:proofErr w:type="spellEnd"/>
+      <w:r>
+        <w:rPr>
+          <w:rFonts w:ascii="Times New Roman" w:eastAsia="Times New Roman" w:hAnsi="Times New Roman" w:cs="Times New Roman"/>
+          <w:sz w:val="24"/>
+          <w:szCs w:val="24"/>
+        </w:rPr>
+        <w:t xml:space="preserve"> it’s difficult to deploy changes; </w:t>
+      </w:r>
+      <w:proofErr w:type="spellStart"/>
+      <w:r>
+        <w:rPr>
+          <w:rFonts w:ascii="Times New Roman" w:eastAsia="Times New Roman" w:hAnsi="Times New Roman" w:cs="Times New Roman"/>
+          <w:sz w:val="24"/>
+          <w:szCs w:val="24"/>
+        </w:rPr>
+        <w:t>Bitcoin</w:t>
+      </w:r>
+      <w:proofErr w:type="spellEnd"/>
+      <w:r>
+        <w:rPr>
+          <w:rFonts w:ascii="Times New Roman" w:eastAsia="Times New Roman" w:hAnsi="Times New Roman" w:cs="Times New Roman"/>
+          <w:sz w:val="24"/>
+          <w:szCs w:val="24"/>
+        </w:rPr>
+        <w:t xml:space="preserve"> is an example</w:t>
+      </w:r>
+      <w:r>
+        <w:rPr>
+          <w:rFonts w:ascii="Times New Roman" w:eastAsia="Times New Roman" w:hAnsi="Times New Roman" w:cs="Times New Roman"/>
+          <w:sz w:val="24"/>
+          <w:szCs w:val="24"/>
+        </w:rPr>
         <w:t>)</w:t>
       </w:r>
-      <w:r>
-        <w:t xml:space="preserve"> and orientation on such model will give the correct direction for the development of protocol.</w:t>
-      </w:r>
-      <w:bookmarkStart w:id="0" w:name="_GoBack"/>
-      <w:bookmarkEnd w:id="0"/>
-    </w:p>
-    <w:p>
-      <w:pPr>
-        <w:pStyle w:val="NormalWeb"/>
-      </w:pPr>
-      <w:r>
-        <w:t xml:space="preserve"> </w:t>
-      </w:r>
     </w:p>
     <w:p/>
     <w:p>
@@ -2428,6 +5817,7 @@
         <w:pStyle w:val="Heading1"/>
       </w:pPr>
       <w:r>
+        <w:lastRenderedPageBreak/>
         <w:t>References</w:t>
       </w:r>
     </w:p>
@@ -2580,7 +5970,7 @@
                 <w:i/>
               </w:rPr>
             </w:pPr>
-            <w:hyperlink r:id="rId48" w:history="1">
+            <w:hyperlink r:id="rId81" w:history="1">
               <w:r>
                 <w:rPr>
                   <w:rStyle w:val="Hyperlink"/>
@@ -2925,6 +6315,178 @@
                 <w:szCs w:val="20"/>
               </w:rPr>
               <w:t>.</w:t>
+            </w:r>
+          </w:p>
+        </w:tc>
+      </w:tr>
+      <w:tr>
+        <w:tc>
+          <w:tcPr>
+            <w:tcW w:w="4952" w:type="dxa"/>
+          </w:tcPr>
+          <w:p>
+            <w:pPr>
+              <w:rPr>
+                <w:rFonts w:ascii="NimbusRomNo9L-Regu" w:hAnsi="NimbusRomNo9L-Regu" w:cs="NimbusRomNo9L-Regu"/>
+                <w:sz w:val="20"/>
+                <w:szCs w:val="20"/>
+              </w:rPr>
+            </w:pPr>
+            <w:r>
+              <w:rPr>
+                <w:rFonts w:ascii="NimbusRomNo9L-Regu" w:hAnsi="NimbusRomNo9L-Regu" w:cs="NimbusRomNo9L-Regu"/>
+                <w:sz w:val="20"/>
+                <w:szCs w:val="20"/>
+              </w:rPr>
+              <w:t>[ISOOSI]</w:t>
+            </w:r>
+          </w:p>
+        </w:tc>
+        <w:tc>
+          <w:tcPr>
+            <w:tcW w:w="4953" w:type="dxa"/>
+          </w:tcPr>
+          <w:p>
+            <w:pPr>
+              <w:autoSpaceDE w:val="0"/>
+              <w:autoSpaceDN w:val="0"/>
+              <w:adjustRightInd w:val="0"/>
+              <w:rPr>
+                <w:rStyle w:val="HTMLCite"/>
+              </w:rPr>
+            </w:pPr>
+            <w:hyperlink r:id="rId82" w:history="1">
+              <w:r>
+                <w:rPr>
+                  <w:rFonts w:ascii="NimbusRomNo9L-Regu" w:hAnsi="NimbusRomNo9L-Regu" w:cs="NimbusRomNo9L-Regu"/>
+                  <w:i/>
+                  <w:sz w:val="20"/>
+                  <w:szCs w:val="20"/>
+                </w:rPr>
+                <w:t>ISO/IEC 7498-1:1994 Information technology — Open Systems Interconnection — Basic Reference Model: The Basic Model</w:t>
+              </w:r>
+            </w:hyperlink>
+            <w:r>
+              <w:rPr>
+                <w:rFonts w:ascii="NimbusRomNo9L-Regu" w:hAnsi="NimbusRomNo9L-Regu" w:cs="NimbusRomNo9L-Regu"/>
+                <w:i/>
+                <w:iCs/>
+                <w:sz w:val="20"/>
+                <w:szCs w:val="20"/>
+              </w:rPr>
+              <w:t>.</w:t>
+            </w:r>
+            <w:r>
+              <w:rPr>
+                <w:rStyle w:val="HTMLCite"/>
+              </w:rPr>
+              <w:t xml:space="preserve"> </w:t>
+            </w:r>
+            <w:r>
+              <w:rPr>
+                <w:rStyle w:val="HTMLCite"/>
+                <w:i w:val="0"/>
+              </w:rPr>
+              <w:t>June 1999. Introduction</w:t>
+            </w:r>
+            <w:r>
+              <w:rPr>
+                <w:rStyle w:val="reference-accessdate"/>
+                <w:i/>
+                <w:iCs/>
+              </w:rPr>
+              <w:t xml:space="preserve">. Retrieved </w:t>
+            </w:r>
+            <w:r>
+              <w:rPr>
+                <w:rStyle w:val="nowrap"/>
+                <w:i/>
+                <w:iCs/>
+              </w:rPr>
+              <w:t>26 August</w:t>
+            </w:r>
+            <w:r>
+              <w:rPr>
+                <w:rStyle w:val="reference-accessdate"/>
+                <w:i/>
+                <w:iCs/>
+              </w:rPr>
+              <w:t xml:space="preserve"> 2022</w:t>
+            </w:r>
+            <w:r>
+              <w:rPr>
+                <w:rStyle w:val="HTMLCite"/>
+              </w:rPr>
+              <w:t>.</w:t>
+            </w:r>
+          </w:p>
+          <w:p>
+            <w:pPr>
+              <w:autoSpaceDE w:val="0"/>
+              <w:autoSpaceDN w:val="0"/>
+              <w:adjustRightInd w:val="0"/>
+              <w:rPr>
+                <w:rFonts w:ascii="NimbusRomNo9L-Regu" w:hAnsi="NimbusRomNo9L-Regu" w:cs="NimbusRomNo9L-Regu"/>
+                <w:sz w:val="20"/>
+                <w:szCs w:val="20"/>
+              </w:rPr>
+            </w:pPr>
+            <w:r>
+              <w:rPr>
+                <w:rFonts w:ascii="NimbusRomNo9L-Regu" w:hAnsi="NimbusRomNo9L-Regu" w:cs="NimbusRomNo9L-Regu"/>
+                <w:sz w:val="20"/>
+                <w:szCs w:val="20"/>
+              </w:rPr>
+              <w:t>https://www.iso.org/standard/20269.html</w:t>
+            </w:r>
+          </w:p>
+        </w:tc>
+      </w:tr>
+      <w:tr>
+        <w:tc>
+          <w:tcPr>
+            <w:tcW w:w="4952" w:type="dxa"/>
+          </w:tcPr>
+          <w:p>
+            <w:pPr>
+              <w:rPr>
+                <w:rFonts w:ascii="NimbusRomNo9L-Regu" w:hAnsi="NimbusRomNo9L-Regu" w:cs="NimbusRomNo9L-Regu"/>
+                <w:sz w:val="20"/>
+                <w:szCs w:val="20"/>
+              </w:rPr>
+            </w:pPr>
+            <w:r>
+              <w:rPr>
+                <w:rFonts w:ascii="NimbusRomNo9L-Regu" w:hAnsi="NimbusRomNo9L-Regu" w:cs="NimbusRomNo9L-Regu"/>
+                <w:sz w:val="20"/>
+                <w:szCs w:val="20"/>
+              </w:rPr>
+              <w:t>[ISOOSIW]</w:t>
+            </w:r>
+          </w:p>
+        </w:tc>
+        <w:tc>
+          <w:tcPr>
+            <w:tcW w:w="4953" w:type="dxa"/>
+          </w:tcPr>
+          <w:p>
+            <w:pPr>
+              <w:autoSpaceDE w:val="0"/>
+              <w:autoSpaceDN w:val="0"/>
+              <w:adjustRightInd w:val="0"/>
+              <w:rPr>
+                <w:rFonts w:ascii="NimbusRomNo9L-Regu" w:hAnsi="NimbusRomNo9L-Regu" w:cs="NimbusRomNo9L-Regu"/>
+                <w:sz w:val="20"/>
+                <w:szCs w:val="20"/>
+              </w:rPr>
+            </w:pPr>
+            <w:r>
+              <w:rPr>
+                <w:rFonts w:ascii="NimbusRomNo9L-Regu" w:hAnsi="NimbusRomNo9L-Regu" w:cs="NimbusRomNo9L-Regu"/>
+                <w:sz w:val="20"/>
+                <w:szCs w:val="20"/>
+              </w:rPr>
+              <w:t>https://en.wikipedia.org/wiki/OSI_model</w:t>
             </w:r>
           </w:p>
         </w:tc>
@@ -3153,6 +6715,95 @@
     </w:lvl>
   </w:abstractNum>
   <w:abstractNum w:abstractNumId="1">
+    <w:nsid w:val="052F000B"/>
+    <w:multiLevelType w:val="hybridMultilevel"/>
+    <w:tmpl w:val="89BA3FA8"/>
+    <w:lvl w:ilvl="0" w:tplc="0409000F">
+      <w:start w:val="1"/>
+      <w:numFmt w:val="decimal"/>
+      <w:lvlText w:val="%1."/>
+      <w:lvlJc w:val="left"/>
+      <w:pPr>
+        <w:ind w:left="720" w:hanging="360"/>
+      </w:pPr>
+      <w:rPr>
+        <w:rFonts w:hint="default"/>
+      </w:rPr>
+    </w:lvl>
+    <w:lvl w:ilvl="1" w:tplc="04090019" w:tentative="1">
+      <w:start w:val="1"/>
+      <w:numFmt w:val="lowerLetter"/>
+      <w:lvlText w:val="%2."/>
+      <w:lvlJc w:val="left"/>
+      <w:pPr>
+        <w:ind w:left="1440" w:hanging="360"/>
+      </w:pPr>
+    </w:lvl>
+    <w:lvl w:ilvl="2" w:tplc="0409001B" w:tentative="1">
+      <w:start w:val="1"/>
+      <w:numFmt w:val="lowerRoman"/>
+      <w:lvlText w:val="%3."/>
+      <w:lvlJc w:val="right"/>
+      <w:pPr>
+        <w:ind w:left="2160" w:hanging="180"/>
+      </w:pPr>
+    </w:lvl>
+    <w:lvl w:ilvl="3" w:tplc="0409000F" w:tentative="1">
+      <w:start w:val="1"/>
+      <w:numFmt w:val="decimal"/>
+      <w:lvlText w:val="%4."/>
+      <w:lvlJc w:val="left"/>
+      <w:pPr>
+        <w:ind w:left="2880" w:hanging="360"/>
+      </w:pPr>
+    </w:lvl>
+    <w:lvl w:ilvl="4" w:tplc="04090019" w:tentative="1">
+      <w:start w:val="1"/>
+      <w:numFmt w:val="lowerLetter"/>
+      <w:lvlText w:val="%5."/>
+      <w:lvlJc w:val="left"/>
+      <w:pPr>
+        <w:ind w:left="3600" w:hanging="360"/>
+      </w:pPr>
+    </w:lvl>
+    <w:lvl w:ilvl="5" w:tplc="0409001B" w:tentative="1">
+      <w:start w:val="1"/>
+      <w:numFmt w:val="lowerRoman"/>
+      <w:lvlText w:val="%6."/>
+      <w:lvlJc w:val="right"/>
+      <w:pPr>
+        <w:ind w:left="4320" w:hanging="180"/>
+      </w:pPr>
+    </w:lvl>
+    <w:lvl w:ilvl="6" w:tplc="0409000F" w:tentative="1">
+      <w:start w:val="1"/>
+      <w:numFmt w:val="decimal"/>
+      <w:lvlText w:val="%7."/>
+      <w:lvlJc w:val="left"/>
+      <w:pPr>
+        <w:ind w:left="5040" w:hanging="360"/>
+      </w:pPr>
+    </w:lvl>
+    <w:lvl w:ilvl="7" w:tplc="04090019" w:tentative="1">
+      <w:start w:val="1"/>
+      <w:numFmt w:val="lowerLetter"/>
+      <w:lvlText w:val="%8."/>
+      <w:lvlJc w:val="left"/>
+      <w:pPr>
+        <w:ind w:left="5760" w:hanging="360"/>
+      </w:pPr>
+    </w:lvl>
+    <w:lvl w:ilvl="8" w:tplc="0409001B" w:tentative="1">
+      <w:start w:val="1"/>
+      <w:numFmt w:val="lowerRoman"/>
+      <w:lvlText w:val="%9."/>
+      <w:lvlJc w:val="right"/>
+      <w:pPr>
+        <w:ind w:left="6480" w:hanging="180"/>
+      </w:pPr>
+    </w:lvl>
+  </w:abstractNum>
+  <w:abstractNum w:abstractNumId="2">
     <w:nsid w:val="1D07492B"/>
     <w:multiLevelType w:val="multilevel"/>
     <w:tmpl w:val="69229E22"/>
@@ -3265,10 +6916,10 @@
       </w:rPr>
     </w:lvl>
   </w:abstractNum>
-  <w:abstractNum w:abstractNumId="2">
-    <w:nsid w:val="2FCF4352"/>
+  <w:abstractNum w:abstractNumId="3">
+    <w:nsid w:val="26292F05"/>
     <w:multiLevelType w:val="hybridMultilevel"/>
-    <w:tmpl w:val="757C710C"/>
+    <w:tmpl w:val="7BE6A912"/>
     <w:lvl w:ilvl="0" w:tplc="0409000F">
       <w:start w:val="1"/>
       <w:numFmt w:val="decimal"/>
@@ -3354,14 +7005,109 @@
       </w:pPr>
     </w:lvl>
   </w:abstractNum>
+  <w:abstractNum w:abstractNumId="4">
+    <w:nsid w:val="2FCF4352"/>
+    <w:multiLevelType w:val="hybridMultilevel"/>
+    <w:tmpl w:val="757C710C"/>
+    <w:lvl w:ilvl="0" w:tplc="0409000F">
+      <w:start w:val="1"/>
+      <w:numFmt w:val="decimal"/>
+      <w:lvlText w:val="%1."/>
+      <w:lvlJc w:val="left"/>
+      <w:pPr>
+        <w:ind w:left="720" w:hanging="360"/>
+      </w:pPr>
+      <w:rPr>
+        <w:rFonts w:hint="default"/>
+      </w:rPr>
+    </w:lvl>
+    <w:lvl w:ilvl="1" w:tplc="04090019" w:tentative="1">
+      <w:start w:val="1"/>
+      <w:numFmt w:val="lowerLetter"/>
+      <w:lvlText w:val="%2."/>
+      <w:lvlJc w:val="left"/>
+      <w:pPr>
+        <w:ind w:left="1440" w:hanging="360"/>
+      </w:pPr>
+    </w:lvl>
+    <w:lvl w:ilvl="2" w:tplc="0409001B" w:tentative="1">
+      <w:start w:val="1"/>
+      <w:numFmt w:val="lowerRoman"/>
+      <w:lvlText w:val="%3."/>
+      <w:lvlJc w:val="right"/>
+      <w:pPr>
+        <w:ind w:left="2160" w:hanging="180"/>
+      </w:pPr>
+    </w:lvl>
+    <w:lvl w:ilvl="3" w:tplc="0409000F" w:tentative="1">
+      <w:start w:val="1"/>
+      <w:numFmt w:val="decimal"/>
+      <w:lvlText w:val="%4."/>
+      <w:lvlJc w:val="left"/>
+      <w:pPr>
+        <w:ind w:left="2880" w:hanging="360"/>
+      </w:pPr>
+    </w:lvl>
+    <w:lvl w:ilvl="4" w:tplc="04090019" w:tentative="1">
+      <w:start w:val="1"/>
+      <w:numFmt w:val="lowerLetter"/>
+      <w:lvlText w:val="%5."/>
+      <w:lvlJc w:val="left"/>
+      <w:pPr>
+        <w:ind w:left="3600" w:hanging="360"/>
+      </w:pPr>
+    </w:lvl>
+    <w:lvl w:ilvl="5" w:tplc="0409001B" w:tentative="1">
+      <w:start w:val="1"/>
+      <w:numFmt w:val="lowerRoman"/>
+      <w:lvlText w:val="%6."/>
+      <w:lvlJc w:val="right"/>
+      <w:pPr>
+        <w:ind w:left="4320" w:hanging="180"/>
+      </w:pPr>
+    </w:lvl>
+    <w:lvl w:ilvl="6" w:tplc="0409000F" w:tentative="1">
+      <w:start w:val="1"/>
+      <w:numFmt w:val="decimal"/>
+      <w:lvlText w:val="%7."/>
+      <w:lvlJc w:val="left"/>
+      <w:pPr>
+        <w:ind w:left="5040" w:hanging="360"/>
+      </w:pPr>
+    </w:lvl>
+    <w:lvl w:ilvl="7" w:tplc="04090019" w:tentative="1">
+      <w:start w:val="1"/>
+      <w:numFmt w:val="lowerLetter"/>
+      <w:lvlText w:val="%8."/>
+      <w:lvlJc w:val="left"/>
+      <w:pPr>
+        <w:ind w:left="5760" w:hanging="360"/>
+      </w:pPr>
+    </w:lvl>
+    <w:lvl w:ilvl="8" w:tplc="0409001B" w:tentative="1">
+      <w:start w:val="1"/>
+      <w:numFmt w:val="lowerRoman"/>
+      <w:lvlText w:val="%9."/>
+      <w:lvlJc w:val="right"/>
+      <w:pPr>
+        <w:ind w:left="6480" w:hanging="180"/>
+      </w:pPr>
+    </w:lvl>
+  </w:abstractNum>
   <w:num w:numId="1">
     <w:abstractNumId w:val="0"/>
   </w:num>
   <w:num w:numId="2">
-    <w:abstractNumId w:val="1"/>
+    <w:abstractNumId w:val="2"/>
   </w:num>
   <w:num w:numId="3">
-    <w:abstractNumId w:val="2"/>
+    <w:abstractNumId w:val="4"/>
+  </w:num>
+  <w:num w:numId="4">
+    <w:abstractNumId w:val="3"/>
+  </w:num>
+  <w:num w:numId="5">
+    <w:abstractNumId w:val="1"/>
   </w:num>
 </w:numbering>
 </file>
@@ -3776,6 +7522,28 @@
       <w:szCs w:val="24"/>
     </w:rPr>
   </w:style>
+  <w:style w:type="character" w:styleId="HTMLCite">
+    <w:name w:val="HTML Cite"/>
+    <w:basedOn w:val="DefaultParagraphFont"/>
+    <w:uiPriority w:val="99"/>
+    <w:semiHidden/>
+    <w:unhideWhenUsed/>
+    <w:rsid w:val="009E71AC"/>
+    <w:rPr>
+      <w:i/>
+      <w:iCs/>
+    </w:rPr>
+  </w:style>
+  <w:style w:type="character" w:customStyle="1" w:styleId="reference-accessdate">
+    <w:name w:val="reference-accessdate"/>
+    <w:basedOn w:val="DefaultParagraphFont"/>
+    <w:rsid w:val="009E71AC"/>
+  </w:style>
+  <w:style w:type="character" w:customStyle="1" w:styleId="nowrap">
+    <w:name w:val="nowrap"/>
+    <w:basedOn w:val="DefaultParagraphFont"/>
+    <w:rsid w:val="009E71AC"/>
+  </w:style>
 </w:styles>
 </file>
 
@@ -4189,6 +7957,28 @@
       <w:szCs w:val="24"/>
     </w:rPr>
   </w:style>
+  <w:style w:type="character" w:styleId="HTMLCite">
+    <w:name w:val="HTML Cite"/>
+    <w:basedOn w:val="DefaultParagraphFont"/>
+    <w:uiPriority w:val="99"/>
+    <w:semiHidden/>
+    <w:unhideWhenUsed/>
+    <w:rsid w:val="009E71AC"/>
+    <w:rPr>
+      <w:i/>
+      <w:iCs/>
+    </w:rPr>
+  </w:style>
+  <w:style w:type="character" w:customStyle="1" w:styleId="reference-accessdate">
+    <w:name w:val="reference-accessdate"/>
+    <w:basedOn w:val="DefaultParagraphFont"/>
+    <w:rsid w:val="009E71AC"/>
+  </w:style>
+  <w:style w:type="character" w:customStyle="1" w:styleId="nowrap">
+    <w:name w:val="nowrap"/>
+    <w:basedOn w:val="DefaultParagraphFont"/>
+    <w:rsid w:val="009E71AC"/>
+  </w:style>
 </w:styles>
 </file>
 
@@ -4482,7 +8272,7 @@
 </file>
 
 <file path=customXml/itemProps1.xml><?xml version="1.0" encoding="utf-8"?>
-<ds:datastoreItem xmlns:ds="http://schemas.openxmlformats.org/officeDocument/2006/customXml" ds:itemID="{28CD1C9F-6758-444B-8EB0-8A8B271CAD56}">
+<ds:datastoreItem xmlns:ds="http://schemas.openxmlformats.org/officeDocument/2006/customXml" ds:itemID="{EA6D4084-FA50-4C78-BE61-53D5D164B2C5}">
   <ds:schemaRefs>
     <ds:schemaRef ds:uri="http://schemas.openxmlformats.org/officeDocument/2006/bibliography"/>
   </ds:schemaRefs>

</xml_diff>

<commit_message>
Abstract; 3. OSI - TODO; 4 One way pegged sidechains - Sequence of messages for transferring assets
</commit_message>
<xml_diff>
--- a/OneWayPeggedSidechains.docx
+++ b/OneWayPeggedSidechains.docx
@@ -25,9 +25,9 @@
                   <wp:posOffset>647065</wp:posOffset>
                 </wp:positionH>
                 <wp:positionV relativeFrom="paragraph">
-                  <wp:posOffset>126365</wp:posOffset>
+                  <wp:posOffset>43815</wp:posOffset>
                 </wp:positionV>
-                <wp:extent cx="4756150" cy="2863850"/>
+                <wp:extent cx="4756150" cy="3028950"/>
                 <wp:effectExtent l="0" t="0" r="6350" b="0"/>
                 <wp:wrapNone/>
                 <wp:docPr id="307" name="Text Box 2"/>
@@ -43,7 +43,7 @@
                       <wps:spPr bwMode="auto">
                         <a:xfrm>
                           <a:off x="0" y="0"/>
-                          <a:ext cx="4756150" cy="2863850"/>
+                          <a:ext cx="4756150" cy="3028950"/>
                         </a:xfrm>
                         <a:prstGeom prst="rect">
                           <a:avLst/>
@@ -60,6 +60,25 @@
                       </wps:spPr>
                       <wps:txbx>
                         <w:txbxContent>
+                          <w:p>
+                            <w:pPr>
+                              <w:ind w:firstLine="360"/>
+                              <w:jc w:val="center"/>
+                            </w:pPr>
+                            <w:proofErr w:type="spellStart"/>
+                            <w:r>
+                              <w:t>Vladislav</w:t>
+                            </w:r>
+                            <w:proofErr w:type="spellEnd"/>
+                            <w:r>
+                              <w:t xml:space="preserve"> </w:t>
+                            </w:r>
+                            <w:proofErr w:type="spellStart"/>
+                            <w:r>
+                              <w:t>Novakovsky</w:t>
+                            </w:r>
+                            <w:proofErr w:type="spellEnd"/>
+                          </w:p>
                           <w:p>
                             <w:pPr>
                               <w:ind w:firstLine="360"/>
@@ -118,8 +137,34 @@
                               <w:t>to increase the number of blockchain projects that can implement it.</w:t>
                             </w:r>
                             <w:r>
-                              <w:t xml:space="preserve"> Open system interconnection Model is used as guideline. </w:t>
+                              <w:t xml:space="preserve"> Open system interconnection Model is used as guideline.</w:t>
                             </w:r>
+                            <w:r>
+                              <w:tab/>
+                            </w:r>
+                            <w:r>
+                              <w:tab/>
+                            </w:r>
+                            <w:r>
+                              <w:tab/>
+                            </w:r>
+                            <w:r>
+                              <w:tab/>
+                            </w:r>
+                            <w:r>
+                              <w:tab/>
+                            </w:r>
+                            <w:r>
+                              <w:t xml:space="preserve"> </w:t>
+                            </w:r>
+                            <w:r>
+                              <w:t>2023-May-07</w:t>
+                            </w:r>
+                          </w:p>
+                          <w:p>
+                            <w:pPr>
+                              <w:ind w:firstLine="360"/>
+                            </w:pPr>
                           </w:p>
                           <w:p/>
                         </w:txbxContent>
@@ -145,9 +190,28 @@
                 <v:stroke joinstyle="miter"/>
                 <v:path gradientshapeok="t" o:connecttype="rect"/>
               </v:shapetype>
-              <v:shape id="Text Box 2" o:spid="_x0000_s1026" type="#_x0000_t202" style="position:absolute;margin-left:50.95pt;margin-top:9.95pt;width:374.5pt;height:225.5pt;z-index:251659264;visibility:visible;mso-wrap-style:square;mso-width-percent:0;mso-height-percent:0;mso-wrap-distance-left:9pt;mso-wrap-distance-top:0;mso-wrap-distance-right:9pt;mso-wrap-distance-bottom:0;mso-position-horizontal:absolute;mso-position-horizontal-relative:text;mso-position-vertical:absolute;mso-position-vertical-relative:text;mso-width-percent:0;mso-height-percent:0;mso-width-relative:margin;mso-height-relative:margin;v-text-anchor:top" o:gfxdata="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" stroked="f">
+              <v:shape id="Text Box 2" o:spid="_x0000_s1026" type="#_x0000_t202" style="position:absolute;margin-left:50.95pt;margin-top:3.45pt;width:374.5pt;height:238.5pt;z-index:251659264;visibility:visible;mso-wrap-style:square;mso-width-percent:0;mso-height-percent:0;mso-wrap-distance-left:9pt;mso-wrap-distance-top:0;mso-wrap-distance-right:9pt;mso-wrap-distance-bottom:0;mso-position-horizontal:absolute;mso-position-horizontal-relative:text;mso-position-vertical:absolute;mso-position-vertical-relative:text;mso-width-percent:0;mso-height-percent:0;mso-width-relative:margin;mso-height-relative:margin;v-text-anchor:top" o:gfxdata="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" stroked="f">
                 <v:textbox>
                   <w:txbxContent>
+                    <w:p>
+                      <w:pPr>
+                        <w:ind w:firstLine="360"/>
+                        <w:jc w:val="center"/>
+                      </w:pPr>
+                      <w:proofErr w:type="spellStart"/>
+                      <w:r>
+                        <w:t>Vladislav</w:t>
+                      </w:r>
+                      <w:proofErr w:type="spellEnd"/>
+                      <w:r>
+                        <w:t xml:space="preserve"> </w:t>
+                      </w:r>
+                      <w:proofErr w:type="spellStart"/>
+                      <w:r>
+                        <w:t>Novakovsky</w:t>
+                      </w:r>
+                      <w:proofErr w:type="spellEnd"/>
+                    </w:p>
                     <w:p>
                       <w:pPr>
                         <w:ind w:firstLine="360"/>
@@ -206,8 +270,34 @@
                         <w:t>to increase the number of blockchain projects that can implement it.</w:t>
                       </w:r>
                       <w:r>
-                        <w:t xml:space="preserve"> Open system interconnection Model is used as guideline. </w:t>
+                        <w:t xml:space="preserve"> Open system interconnection Model is used as guideline.</w:t>
                       </w:r>
+                      <w:r>
+                        <w:tab/>
+                      </w:r>
+                      <w:r>
+                        <w:tab/>
+                      </w:r>
+                      <w:r>
+                        <w:tab/>
+                      </w:r>
+                      <w:r>
+                        <w:tab/>
+                      </w:r>
+                      <w:r>
+                        <w:tab/>
+                      </w:r>
+                      <w:r>
+                        <w:t xml:space="preserve"> </w:t>
+                      </w:r>
+                      <w:r>
+                        <w:t>2023-May-07</w:t>
+                      </w:r>
+                    </w:p>
+                    <w:p>
+                      <w:pPr>
+                        <w:ind w:firstLine="360"/>
+                      </w:pPr>
                     </w:p>
                     <w:p/>
                   </w:txbxContent>
@@ -8632,7 +8722,57 @@
         </w:drawing>
       </w:r>
     </w:p>
-    <w:p/>
+    <w:p>
+      <w:pPr>
+        <w:pStyle w:val="Heading2"/>
+      </w:pPr>
+      <w:r>
+        <w:lastRenderedPageBreak/>
+        <w:t xml:space="preserve">4. 3 </w:t>
+      </w:r>
+      <w:bookmarkStart w:id="0" w:name="_GoBack"/>
+      <w:bookmarkEnd w:id="0"/>
+      <w:r>
+        <w:t>Simplified SPV proofs (</w:t>
+      </w:r>
+      <w:proofErr w:type="spellStart"/>
+      <w:r>
+        <w:t>PoW</w:t>
+      </w:r>
+      <w:proofErr w:type="spellEnd"/>
+      <w:r>
+        <w:t>)</w:t>
+      </w:r>
+    </w:p>
+    <w:p>
+      <w:r>
+        <w:object w:dxaOrig="11426" w:dyaOrig="13669">
+          <v:shapetype id="_x0000_t75" coordsize="21600,21600" o:spt="75" o:preferrelative="t" path="m@4@5l@4@11@9@11@9@5xe" filled="f" stroked="f">
+            <v:stroke joinstyle="miter"/>
+            <v:formulas>
+              <v:f eqn="if lineDrawn pixelLineWidth 0"/>
+              <v:f eqn="sum @0 1 0"/>
+              <v:f eqn="sum 0 0 @1"/>
+              <v:f eqn="prod @2 1 2"/>
+              <v:f eqn="prod @3 21600 pixelWidth"/>
+              <v:f eqn="prod @3 21600 pixelHeight"/>
+              <v:f eqn="sum @0 0 1"/>
+              <v:f eqn="prod @6 1 2"/>
+              <v:f eqn="prod @7 21600 pixelWidth"/>
+              <v:f eqn="sum @8 21600 0"/>
+              <v:f eqn="prod @7 21600 pixelHeight"/>
+              <v:f eqn="sum @10 21600 0"/>
+            </v:formulas>
+            <v:path o:extrusionok="f" gradientshapeok="t" o:connecttype="rect"/>
+            <o:lock v:ext="edit" aspectratio="t"/>
+          </v:shapetype>
+          <v:shape id="_x0000_i1025" type="#_x0000_t75" style="width:484pt;height:579pt" o:ole="">
+            <v:imagedata r:id="rId98" o:title=""/>
+          </v:shape>
+          <o:OLEObject Type="Embed" ProgID="Visio.Drawing.11" ShapeID="_x0000_i1025" DrawAspect="Content" ObjectID="_1744951326" r:id="rId99"/>
+        </w:object>
+      </w:r>
+    </w:p>
     <w:p>
       <w:pPr>
         <w:pStyle w:val="Heading1"/>
@@ -8744,6 +8884,7 @@
                 <w:sz w:val="20"/>
                 <w:szCs w:val="20"/>
               </w:rPr>
+              <w:lastRenderedPageBreak/>
               <w:t>Andrew Miller, Andrew Poelstra,</w:t>
             </w:r>
           </w:p>
@@ -8796,7 +8937,7 @@
                 <w:i/>
               </w:rPr>
             </w:pPr>
-            <w:hyperlink r:id="rId98" w:history="1">
+            <w:hyperlink r:id="rId100" w:history="1">
               <w:r>
                 <w:rPr>
                   <w:rStyle w:val="Hyperlink"/>
@@ -8827,10 +8968,9 @@
                 <w:sz w:val="20"/>
                 <w:szCs w:val="20"/>
               </w:rPr>
+              <w:lastRenderedPageBreak/>
               <w:t>[Bac02]</w:t>
             </w:r>
-            <w:bookmarkStart w:id="0" w:name="_GoBack"/>
-            <w:bookmarkEnd w:id="0"/>
           </w:p>
         </w:tc>
         <w:tc>
@@ -9183,7 +9323,7 @@
                 <w:rStyle w:val="HTMLCite"/>
               </w:rPr>
             </w:pPr>
-            <w:hyperlink r:id="rId99" w:history="1">
+            <w:hyperlink r:id="rId101" w:history="1">
               <w:r>
                 <w:rPr>
                   <w:rFonts w:ascii="NimbusRomNo9L-Regu" w:hAnsi="NimbusRomNo9L-Regu" w:cs="NimbusRomNo9L-Regu"/>
@@ -9191,17 +9331,7 @@
                   <w:sz w:val="20"/>
                   <w:szCs w:val="20"/>
                 </w:rPr>
-                <w:t xml:space="preserve">ISO/IEC 7498-1:1994 Information technology — Open Systems Interconnection — Basic Reference Model: The </w:t>
-              </w:r>
-              <w:r>
-                <w:rPr>
-                  <w:rFonts w:ascii="NimbusRomNo9L-Regu" w:hAnsi="NimbusRomNo9L-Regu" w:cs="NimbusRomNo9L-Regu"/>
-                  <w:i/>
-                  <w:sz w:val="20"/>
-                  <w:szCs w:val="20"/>
-                </w:rPr>
-                <w:lastRenderedPageBreak/>
-                <w:t>Basic Model</w:t>
+                <w:t>ISO/IEC 7498-1:1994 Information technology — Open Systems Interconnection — Basic Reference Model: The Basic Model</w:t>
               </w:r>
             </w:hyperlink>
             <w:r>
@@ -9299,7 +9429,6 @@
                 <w:sz w:val="20"/>
                 <w:szCs w:val="20"/>
               </w:rPr>
-              <w:lastRenderedPageBreak/>
               <w:t>[ISOOSIW]</w:t>
             </w:r>
           </w:p>
@@ -11825,7 +11954,7 @@
 </file>
 
 <file path=customXml/itemProps1.xml><?xml version="1.0" encoding="utf-8"?>
-<ds:datastoreItem xmlns:ds="http://schemas.openxmlformats.org/officeDocument/2006/customXml" ds:itemID="{312A9478-0459-4142-80D5-6FBB54D70B5B}">
+<ds:datastoreItem xmlns:ds="http://schemas.openxmlformats.org/officeDocument/2006/customXml" ds:itemID="{21D34D3B-9BFA-4B44-ADA6-01C6C08872B3}">
   <ds:schemaRefs>
     <ds:schemaRef ds:uri="http://schemas.openxmlformats.org/officeDocument/2006/bibliography"/>
   </ds:schemaRefs>

</xml_diff>

<commit_message>
Abstract; 3. OSI - TODO; 4 4.4 Association of trust between blockchain, 4.5 Isolation between blockchains., 4.6 Unique direction specified in transaction during transfer to sidechain.
</commit_message>
<xml_diff>
--- a/OneWayPeggedSidechains.docx
+++ b/OneWayPeggedSidechains.docx
@@ -8727,23 +8727,59 @@
         <w:pStyle w:val="Heading2"/>
       </w:pPr>
       <w:r>
-        <w:lastRenderedPageBreak/>
-        <w:t xml:space="preserve">4. 3 </w:t>
-      </w:r>
-      <w:bookmarkStart w:id="0" w:name="_GoBack"/>
-      <w:bookmarkEnd w:id="0"/>
-      <w:r>
-        <w:t>Simplified SPV proofs (</w:t>
+        <w:t>4. 3 Simplified SPV proofs (</w:t>
       </w:r>
       <w:proofErr w:type="spellStart"/>
+      <w:proofErr w:type="gramStart"/>
       <w:r>
         <w:t>PoW</w:t>
       </w:r>
       <w:proofErr w:type="spellEnd"/>
+      <w:proofErr w:type="gramEnd"/>
       <w:r>
         <w:t>)</w:t>
       </w:r>
     </w:p>
+    <w:p>
+      <w:proofErr w:type="gramStart"/>
+      <w:r>
+        <w:t>Simplified SPV proofs reduces</w:t>
+      </w:r>
+      <w:proofErr w:type="gramEnd"/>
+      <w:r>
+        <w:t xml:space="preserve"> overheads but they rely on </w:t>
+      </w:r>
+      <w:proofErr w:type="spellStart"/>
+      <w:r>
+        <w:t>PoW</w:t>
+      </w:r>
+      <w:proofErr w:type="spellEnd"/>
+      <w:r>
+        <w:t>.</w:t>
+      </w:r>
+    </w:p>
+    <w:p>
+      <w:r>
+        <w:t xml:space="preserve">If </w:t>
+      </w:r>
+      <w:proofErr w:type="spellStart"/>
+      <w:r>
+        <w:t>PoC</w:t>
+      </w:r>
+      <w:proofErr w:type="spellEnd"/>
+      <w:r>
+        <w:t xml:space="preserve"> or </w:t>
+      </w:r>
+      <w:proofErr w:type="spellStart"/>
+      <w:r>
+        <w:t>PoS</w:t>
+      </w:r>
+      <w:proofErr w:type="spellEnd"/>
+      <w:r>
+        <w:t xml:space="preserve"> project do not support similar simplified verification Validators can get and verify the whole database. And verify validity of transaction against the full blockchain using the same sort of group signature.</w:t>
+      </w:r>
+    </w:p>
+    <w:p/>
     <w:p>
       <w:r>
         <w:object w:dxaOrig="11426" w:dyaOrig="13669">
@@ -8769,8 +8805,181 @@
           <v:shape id="_x0000_i1025" type="#_x0000_t75" style="width:484pt;height:579pt" o:ole="">
             <v:imagedata r:id="rId98" o:title=""/>
           </v:shape>
-          <o:OLEObject Type="Embed" ProgID="Visio.Drawing.11" ShapeID="_x0000_i1025" DrawAspect="Content" ObjectID="_1744951326" r:id="rId99"/>
+          <o:OLEObject Type="Embed" ProgID="Visio.Drawing.11" ShapeID="_x0000_i1025" DrawAspect="Content" ObjectID="_1744954077" r:id="rId99"/>
         </w:object>
+      </w:r>
+    </w:p>
+    <w:p>
+      <w:pPr>
+        <w:pStyle w:val="Heading2"/>
+      </w:pPr>
+      <w:r>
+        <w:t xml:space="preserve">4.4 Association </w:t>
+      </w:r>
+      <w:r>
+        <w:t xml:space="preserve">of trust </w:t>
+      </w:r>
+      <w:r>
+        <w:t>between blockchain</w:t>
+      </w:r>
+    </w:p>
+    <w:p>
+      <w:r>
+        <w:t>Sidechain D should trust sidechain S2 to allow S2 to transfer tokens into it because malicious validators of S2 may improperly validate transferring from Blockchain S1 (say Initial blockchain) creating tokens from air and then trying laundering those counterfeited assets.</w:t>
+      </w:r>
+    </w:p>
+    <w:p>
+      <w:r>
+        <w:lastRenderedPageBreak/>
+        <w:t>Therefore Blockchains should found an association of mutual trust where each blockchain passes enrollment to this association. And only approved blockchain may be parent blockchain.</w:t>
+      </w:r>
+    </w:p>
+    <w:p>
+      <w:pPr>
+        <w:pStyle w:val="Heading2"/>
+      </w:pPr>
+      <w:r>
+        <w:t>4.5 Isolation between blockchains.</w:t>
+      </w:r>
+    </w:p>
+    <w:p>
+      <w:pPr>
+        <w:autoSpaceDE w:val="0"/>
+        <w:autoSpaceDN w:val="0"/>
+        <w:adjustRightInd w:val="0"/>
+        <w:spacing w:after="0" w:line="240" w:lineRule="auto"/>
+        <w:rPr>
+          <w:rFonts w:ascii="NimbusRomNo9L-Regu" w:hAnsi="NimbusRomNo9L-Regu" w:cs="NimbusRomNo9L-Regu"/>
+          <w:sz w:val="20"/>
+          <w:szCs w:val="20"/>
+        </w:rPr>
+      </w:pPr>
+      <w:r>
+        <w:rPr>
+          <w:rFonts w:ascii="NimbusRomNo9L-Regu" w:hAnsi="NimbusRomNo9L-Regu" w:cs="NimbusRomNo9L-Regu"/>
+          <w:sz w:val="20"/>
+          <w:szCs w:val="20"/>
+        </w:rPr>
+        <w:t>“</w:t>
+      </w:r>
+      <w:proofErr w:type="gramStart"/>
+      <w:r>
+        <w:rPr>
+          <w:rFonts w:ascii="NimbusRomNo9L-Regu" w:hAnsi="NimbusRomNo9L-Regu" w:cs="NimbusRomNo9L-Regu"/>
+          <w:sz w:val="20"/>
+          <w:szCs w:val="20"/>
+        </w:rPr>
+        <w:t>a</w:t>
+      </w:r>
+      <w:proofErr w:type="gramEnd"/>
+      <w:r>
+        <w:rPr>
+          <w:rFonts w:ascii="NimbusRomNo9L-Regu" w:hAnsi="NimbusRomNo9L-Regu" w:cs="NimbusRomNo9L-Regu"/>
+          <w:sz w:val="20"/>
+          <w:szCs w:val="20"/>
+        </w:rPr>
+        <w:t xml:space="preserve"> bug in one sidechain enabling creation (or theft) of assets</w:t>
+      </w:r>
+    </w:p>
+    <w:p>
+      <w:pPr>
+        <w:rPr>
+          <w:rFonts w:ascii="NimbusRomNo9L-Regu" w:hAnsi="NimbusRomNo9L-Regu" w:cs="NimbusRomNo9L-Regu"/>
+          <w:sz w:val="20"/>
+          <w:szCs w:val="20"/>
+        </w:rPr>
+      </w:pPr>
+      <w:proofErr w:type="gramStart"/>
+      <w:r>
+        <w:rPr>
+          <w:rFonts w:ascii="NimbusRomNo9L-Regu" w:hAnsi="NimbusRomNo9L-Regu" w:cs="NimbusRomNo9L-Regu"/>
+          <w:sz w:val="20"/>
+          <w:szCs w:val="20"/>
+        </w:rPr>
+        <w:t>in</w:t>
+      </w:r>
+      <w:proofErr w:type="gramEnd"/>
+      <w:r>
+        <w:rPr>
+          <w:rFonts w:ascii="NimbusRomNo9L-Regu" w:hAnsi="NimbusRomNo9L-Regu" w:cs="NimbusRomNo9L-Regu"/>
+          <w:sz w:val="20"/>
+          <w:szCs w:val="20"/>
+        </w:rPr>
+        <w:t xml:space="preserve"> that chain should not result in creation or theft of assets on any other chain.</w:t>
+      </w:r>
+      <w:r>
+        <w:rPr>
+          <w:rFonts w:ascii="NimbusRomNo9L-Regu" w:hAnsi="NimbusRomNo9L-Regu" w:cs="NimbusRomNo9L-Regu"/>
+          <w:sz w:val="20"/>
+          <w:szCs w:val="20"/>
+        </w:rPr>
+        <w:t xml:space="preserve">” </w:t>
+      </w:r>
+      <w:r>
+        <w:rPr>
+          <w:rFonts w:ascii="NimbusRomNo9L-Regu" w:hAnsi="NimbusRomNo9L-Regu" w:cs="NimbusRomNo9L-Regu"/>
+          <w:sz w:val="20"/>
+          <w:szCs w:val="20"/>
+        </w:rPr>
+        <w:t>[</w:t>
+      </w:r>
+      <w:proofErr w:type="spellStart"/>
+      <w:r>
+        <w:rPr>
+          <w:rFonts w:ascii="NimbusRomNo9L-Regu" w:hAnsi="NimbusRomNo9L-Regu" w:cs="NimbusRomNo9L-Regu"/>
+          <w:sz w:val="20"/>
+          <w:szCs w:val="20"/>
+        </w:rPr>
+        <w:t>BackSidechains</w:t>
+      </w:r>
+      <w:proofErr w:type="spellEnd"/>
+      <w:r>
+        <w:rPr>
+          <w:rFonts w:ascii="NimbusRomNo9L-Regu" w:hAnsi="NimbusRomNo9L-Regu" w:cs="NimbusRomNo9L-Regu"/>
+          <w:sz w:val="20"/>
+          <w:szCs w:val="20"/>
+        </w:rPr>
+        <w:t>]</w:t>
+      </w:r>
+    </w:p>
+    <w:p>
+      <w:pPr>
+        <w:pStyle w:val="Heading2"/>
+      </w:pPr>
+      <w:r>
+        <w:t>4.6 Specified direction in transaction during transfer to sidechain.</w:t>
+      </w:r>
+    </w:p>
+    <w:p>
+      <w:r>
+        <w:t>To avoid double spending parent blockchain should write ID of the sidechain during destruction of asset. Sidechain should accept only transfers addressed to this particular sidechain.</w:t>
+      </w:r>
+    </w:p>
+    <w:p>
+      <w:r>
+        <w:t xml:space="preserve">Maintaining the list of </w:t>
+      </w:r>
+      <w:r>
+        <w:t>well-known</w:t>
+      </w:r>
+      <w:r>
+        <w:t xml:space="preserve"> IDs is not usually an issue: we have ID of networks now used by wallets, </w:t>
+      </w:r>
+      <w:proofErr w:type="gramStart"/>
+      <w:r>
+        <w:t>We</w:t>
+      </w:r>
+      <w:proofErr w:type="gramEnd"/>
+      <w:r>
+        <w:t xml:space="preserve"> have ticket of share/company in </w:t>
+      </w:r>
+      <w:r>
+        <w:t>exchange and these Ids are well-</w:t>
+      </w:r>
+      <w:bookmarkStart w:id="0" w:name="_GoBack"/>
+      <w:bookmarkEnd w:id="0"/>
+      <w:r>
+        <w:t>known.</w:t>
       </w:r>
     </w:p>
     <w:p>
@@ -8884,7 +9093,6 @@
                 <w:sz w:val="20"/>
                 <w:szCs w:val="20"/>
               </w:rPr>
-              <w:lastRenderedPageBreak/>
               <w:t>Andrew Miller, Andrew Poelstra,</w:t>
             </w:r>
           </w:p>
@@ -8968,7 +9176,6 @@
                 <w:sz w:val="20"/>
                 <w:szCs w:val="20"/>
               </w:rPr>
-              <w:lastRenderedPageBreak/>
               <w:t>[Bac02]</w:t>
             </w:r>
           </w:p>
@@ -11954,7 +12161,7 @@
 </file>
 
 <file path=customXml/itemProps1.xml><?xml version="1.0" encoding="utf-8"?>
-<ds:datastoreItem xmlns:ds="http://schemas.openxmlformats.org/officeDocument/2006/customXml" ds:itemID="{21D34D3B-9BFA-4B44-ADA6-01C6C08872B3}">
+<ds:datastoreItem xmlns:ds="http://schemas.openxmlformats.org/officeDocument/2006/customXml" ds:itemID="{13C1CE9B-CBE0-40FA-AD69-55BA92CF6BDF}">
   <ds:schemaRefs>
     <ds:schemaRef ds:uri="http://schemas.openxmlformats.org/officeDocument/2006/bibliography"/>
   </ds:schemaRefs>

</xml_diff>